<commit_message>
Automatic set base url when send email to student for activating profile
</commit_message>
<xml_diff>
--- a/Documentation/Judge System - Documentation.docx
+++ b/Documentation/Judge System - Documentation.docx
@@ -41,8 +41,6 @@
         </w:rPr>
         <w:t>“Judge System”</w:t>
       </w:r>
-      <w:bookmarkStart w:id="0" w:name="_GoBack"/>
-      <w:bookmarkEnd w:id="0"/>
     </w:p>
     <w:p>
       <w:pPr>
@@ -1606,7 +1604,26 @@
             <w:sz w:val="24"/>
             <w:szCs w:val="24"/>
           </w:rPr>
-          <w:t>Тестови акаунти във системата</w:t>
+          <w:t xml:space="preserve">Тестови акаунти </w:t>
+        </w:r>
+        <w:r>
+          <w:rPr>
+            <w:rStyle w:val="a4"/>
+            <w:noProof/>
+            <w:sz w:val="24"/>
+            <w:szCs w:val="24"/>
+            <w:lang w:val="bg-BG"/>
+          </w:rPr>
+          <w:t>в</w:t>
+        </w:r>
+        <w:r>
+          <w:rPr>
+            <w:rStyle w:val="a4"/>
+            <w:noProof/>
+            <w:sz w:val="24"/>
+            <w:szCs w:val="24"/>
+          </w:rPr>
+          <w:t xml:space="preserve"> системата</w:t>
         </w:r>
         <w:r>
           <w:rPr>
@@ -6854,11 +6871,11 @@
           <w:numId w:val="26"/>
         </w:numPr>
       </w:pPr>
-      <w:bookmarkStart w:id="1" w:name="_Toc25262919"/>
+      <w:bookmarkStart w:id="0" w:name="_Toc25262919"/>
       <w:r>
         <w:t>Кратко описание на системата</w:t>
       </w:r>
-      <w:bookmarkEnd w:id="1"/>
+      <w:bookmarkEnd w:id="0"/>
     </w:p>
     <w:p>
       <w:pPr>
@@ -7060,7 +7077,23 @@
           <w:szCs w:val="24"/>
           <w:lang w:val="bg-BG"/>
         </w:rPr>
-        <w:t>огат да изпратят решението си и да получат отговор до няколко секунди, дали решението</w:t>
+        <w:t>огат да изпратят решението си и да пол</w:t>
+      </w:r>
+      <w:r>
+        <w:rPr>
+          <w:sz w:val="24"/>
+          <w:szCs w:val="24"/>
+          <w:lang w:val="bg-BG"/>
+        </w:rPr>
+        <w:t>учат отговор до няколко секунди</w:t>
+      </w:r>
+      <w:r>
+        <w:rPr>
+          <w:sz w:val="24"/>
+          <w:szCs w:val="24"/>
+          <w:lang w:val="bg-BG"/>
+        </w:rPr>
+        <w:t xml:space="preserve"> дали решението</w:t>
       </w:r>
       <w:r>
         <w:rPr>
@@ -7121,17 +7154,32 @@
           <w:numId w:val="26"/>
         </w:numPr>
       </w:pPr>
-      <w:bookmarkStart w:id="2" w:name="_Toc25262920"/>
-      <w:r>
-        <w:t xml:space="preserve">Защо реших да </w:t>
-      </w:r>
+      <w:bookmarkStart w:id="1" w:name="_Toc25262920"/>
+      <w:proofErr w:type="spellStart"/>
+      <w:r>
+        <w:t>Защо</w:t>
+      </w:r>
+      <w:proofErr w:type="spellEnd"/>
+      <w:r>
+        <w:t xml:space="preserve"> </w:t>
+      </w:r>
+      <w:proofErr w:type="spellStart"/>
+      <w:r>
+        <w:t>реших</w:t>
+      </w:r>
+      <w:proofErr w:type="spellEnd"/>
+      <w:r>
+        <w:t xml:space="preserve"> да </w:t>
+      </w:r>
+      <w:proofErr w:type="spellStart"/>
       <w:r>
         <w:t>разработя</w:t>
       </w:r>
+      <w:proofErr w:type="spellEnd"/>
       <w:r>
         <w:t xml:space="preserve"> тази система</w:t>
       </w:r>
-      <w:bookmarkEnd w:id="2"/>
+      <w:bookmarkEnd w:id="1"/>
     </w:p>
     <w:p>
       <w:pPr>
@@ -7164,7 +7212,55 @@
           <w:szCs w:val="24"/>
           <w:lang w:val="bg-BG"/>
         </w:rPr>
-        <w:t>ия ми сблъсък с програмирането беше в училище. Учителя ни даваше да решаваме някаква задача и след като даден ученик я реши тестваше</w:t>
+        <w:t>ия</w:t>
+      </w:r>
+      <w:r>
+        <w:rPr>
+          <w:sz w:val="24"/>
+          <w:szCs w:val="24"/>
+          <w:lang w:val="bg-BG"/>
+        </w:rPr>
+        <w:t>т</w:t>
+      </w:r>
+      <w:r>
+        <w:rPr>
+          <w:sz w:val="24"/>
+          <w:szCs w:val="24"/>
+          <w:lang w:val="bg-BG"/>
+        </w:rPr>
+        <w:t xml:space="preserve"> ми сблъсък с програмирането беше в училище. Учителя</w:t>
+      </w:r>
+      <w:r>
+        <w:rPr>
+          <w:sz w:val="24"/>
+          <w:szCs w:val="24"/>
+          <w:lang w:val="bg-BG"/>
+        </w:rPr>
+        <w:t>т</w:t>
+      </w:r>
+      <w:r>
+        <w:rPr>
+          <w:sz w:val="24"/>
+          <w:szCs w:val="24"/>
+          <w:lang w:val="bg-BG"/>
+        </w:rPr>
+        <w:t xml:space="preserve"> ни даваше да решаваме някаква задача и след като даден ученик я реши</w:t>
+      </w:r>
+      <w:r>
+        <w:rPr>
+          <w:sz w:val="24"/>
+          <w:szCs w:val="24"/>
+          <w:lang w:val="bg-BG"/>
+        </w:rPr>
+        <w:t>,</w:t>
+      </w:r>
+      <w:r>
+        <w:rPr>
+          <w:sz w:val="24"/>
+          <w:szCs w:val="24"/>
+          <w:lang w:val="bg-BG"/>
+        </w:rPr>
+        <w:t xml:space="preserve"> тестваше</w:t>
       </w:r>
       <w:r>
         <w:rPr>
@@ -7220,7 +7316,15 @@
           <w:szCs w:val="24"/>
           <w:lang w:val="bg-BG"/>
         </w:rPr>
-        <w:t xml:space="preserve"> учителя. И ние си мислех</w:t>
+        <w:t xml:space="preserve"> учителя. Н</w:t>
+      </w:r>
+      <w:r>
+        <w:rPr>
+          <w:sz w:val="24"/>
+          <w:szCs w:val="24"/>
+          <w:lang w:val="bg-BG"/>
+        </w:rPr>
+        <w:t>ие си мислех</w:t>
       </w:r>
       <w:r>
         <w:rPr>
@@ -7356,7 +7460,39 @@
           <w:szCs w:val="24"/>
           <w:lang w:val="bg-BG"/>
         </w:rPr>
-        <w:t xml:space="preserve"> което получавахме не беше на добро ниво. Също така беше много досадно всеки път да си тествам на ръка нещата. Освен </w:t>
+        <w:t xml:space="preserve"> което получавахме</w:t>
+      </w:r>
+      <w:r>
+        <w:rPr>
+          <w:sz w:val="24"/>
+          <w:szCs w:val="24"/>
+          <w:lang w:val="bg-BG"/>
+        </w:rPr>
+        <w:t>,</w:t>
+      </w:r>
+      <w:r>
+        <w:rPr>
+          <w:sz w:val="24"/>
+          <w:szCs w:val="24"/>
+          <w:lang w:val="bg-BG"/>
+        </w:rPr>
+        <w:t xml:space="preserve"> н</w:t>
+      </w:r>
+      <w:r>
+        <w:rPr>
+          <w:sz w:val="24"/>
+          <w:szCs w:val="24"/>
+          <w:lang w:val="bg-BG"/>
+        </w:rPr>
+        <w:t>е беше на добро ниво. Б</w:t>
+      </w:r>
+      <w:r>
+        <w:rPr>
+          <w:sz w:val="24"/>
+          <w:szCs w:val="24"/>
+          <w:lang w:val="bg-BG"/>
+        </w:rPr>
+        <w:t xml:space="preserve">еше много досадно всеки път да си тествам на ръка нещата. Освен </w:t>
       </w:r>
       <w:r>
         <w:rPr>
@@ -7414,7 +7550,15 @@
           <w:szCs w:val="24"/>
           <w:lang w:val="bg-BG"/>
         </w:rPr>
-        <w:t>питваха след като решем поставената зад</w:t>
+        <w:t>питваха след като реши</w:t>
+      </w:r>
+      <w:r>
+        <w:rPr>
+          <w:sz w:val="24"/>
+          <w:szCs w:val="24"/>
+          <w:lang w:val="bg-BG"/>
+        </w:rPr>
+        <w:t>м поставената зад</w:t>
       </w:r>
       <w:r>
         <w:rPr>
@@ -7536,7 +7680,23 @@
           <w:szCs w:val="24"/>
           <w:lang w:val="bg-BG"/>
         </w:rPr>
-        <w:t xml:space="preserve"> Желая часовете по информатика да са по продуктивни и още в училищата да се обучават </w:t>
+        <w:t xml:space="preserve"> Желая ч</w:t>
+      </w:r>
+      <w:r>
+        <w:rPr>
+          <w:sz w:val="24"/>
+          <w:szCs w:val="24"/>
+          <w:lang w:val="bg-BG"/>
+        </w:rPr>
+        <w:t>асовете по информатика да са по-</w:t>
+      </w:r>
+      <w:r>
+        <w:rPr>
+          <w:sz w:val="24"/>
+          <w:szCs w:val="24"/>
+          <w:lang w:val="bg-BG"/>
+        </w:rPr>
+        <w:t xml:space="preserve">продуктивни и още в училищата да се обучават </w:t>
       </w:r>
       <w:r>
         <w:rPr>
@@ -7593,7 +7753,23 @@
           <w:szCs w:val="24"/>
           <w:lang w:val="bg-BG"/>
         </w:rPr>
-        <w:t>Системата, която създадох ни помага да прем</w:t>
+        <w:t>Системата, която създадох</w:t>
+      </w:r>
+      <w:r>
+        <w:rPr>
+          <w:sz w:val="24"/>
+          <w:szCs w:val="24"/>
+          <w:lang w:val="bg-BG"/>
+        </w:rPr>
+        <w:t>,</w:t>
+      </w:r>
+      <w:r>
+        <w:rPr>
+          <w:sz w:val="24"/>
+          <w:szCs w:val="24"/>
+          <w:lang w:val="bg-BG"/>
+        </w:rPr>
+        <w:t xml:space="preserve"> ни помага да прем</w:t>
       </w:r>
       <w:r>
         <w:rPr>
@@ -7681,7 +7857,1127 @@
           <w:szCs w:val="24"/>
           <w:lang w:val="bg-BG"/>
         </w:rPr>
-        <w:t>, които да развиват ит света</w:t>
+        <w:t xml:space="preserve">, които да развиват </w:t>
+      </w:r>
+      <w:proofErr w:type="spellStart"/>
+      <w:r>
+        <w:rPr>
+          <w:sz w:val="24"/>
+          <w:szCs w:val="24"/>
+          <w:lang w:val="bg-BG"/>
+        </w:rPr>
+        <w:t>ит</w:t>
+      </w:r>
+      <w:proofErr w:type="spellEnd"/>
+      <w:r>
+        <w:rPr>
+          <w:sz w:val="24"/>
+          <w:szCs w:val="24"/>
+          <w:lang w:val="bg-BG"/>
+        </w:rPr>
+        <w:t xml:space="preserve"> света</w:t>
+      </w:r>
+      <w:r>
+        <w:rPr>
+          <w:sz w:val="24"/>
+          <w:szCs w:val="24"/>
+          <w:lang w:val="bg-BG"/>
+        </w:rPr>
+        <w:t>.</w:t>
+      </w:r>
+    </w:p>
+    <w:p>
+      <w:pPr>
+        <w:jc w:val="both"/>
+        <w:rPr>
+          <w:sz w:val="24"/>
+          <w:szCs w:val="24"/>
+        </w:rPr>
+      </w:pPr>
+      <w:r>
+        <w:rPr>
+          <w:sz w:val="24"/>
+          <w:szCs w:val="24"/>
+          <w:lang w:val="bg-BG"/>
+        </w:rPr>
+        <w:t>Освен това</w:t>
+      </w:r>
+      <w:r>
+        <w:rPr>
+          <w:sz w:val="24"/>
+          <w:szCs w:val="24"/>
+        </w:rPr>
+        <w:t>,</w:t>
+      </w:r>
+      <w:r>
+        <w:rPr>
+          <w:sz w:val="24"/>
+          <w:szCs w:val="24"/>
+          <w:lang w:val="bg-BG"/>
+        </w:rPr>
+        <w:t xml:space="preserve"> когато аз се обучавах, използвах </w:t>
+      </w:r>
+      <w:r>
+        <w:rPr>
+          <w:sz w:val="24"/>
+          <w:szCs w:val="24"/>
+        </w:rPr>
+        <w:t>“</w:t>
+      </w:r>
+      <w:proofErr w:type="spellStart"/>
+      <w:r>
+        <w:rPr>
+          <w:sz w:val="24"/>
+          <w:szCs w:val="24"/>
+        </w:rPr>
+        <w:t>SoftUni</w:t>
+      </w:r>
+      <w:proofErr w:type="spellEnd"/>
+      <w:r>
+        <w:rPr>
+          <w:sz w:val="24"/>
+          <w:szCs w:val="24"/>
+        </w:rPr>
+        <w:t xml:space="preserve"> Judge System”</w:t>
+      </w:r>
+      <w:r>
+        <w:rPr>
+          <w:sz w:val="24"/>
+          <w:szCs w:val="24"/>
+        </w:rPr>
+        <w:t xml:space="preserve">, </w:t>
+      </w:r>
+      <w:proofErr w:type="spellStart"/>
+      <w:r>
+        <w:rPr>
+          <w:sz w:val="24"/>
+          <w:szCs w:val="24"/>
+        </w:rPr>
+        <w:t>която</w:t>
+      </w:r>
+      <w:proofErr w:type="spellEnd"/>
+      <w:r>
+        <w:rPr>
+          <w:sz w:val="24"/>
+          <w:szCs w:val="24"/>
+        </w:rPr>
+        <w:t xml:space="preserve"> </w:t>
+      </w:r>
+      <w:proofErr w:type="spellStart"/>
+      <w:r>
+        <w:rPr>
+          <w:sz w:val="24"/>
+          <w:szCs w:val="24"/>
+        </w:rPr>
+        <w:t>ми</w:t>
+      </w:r>
+      <w:proofErr w:type="spellEnd"/>
+      <w:r>
+        <w:rPr>
+          <w:sz w:val="24"/>
+          <w:szCs w:val="24"/>
+        </w:rPr>
+        <w:t xml:space="preserve"> </w:t>
+      </w:r>
+      <w:proofErr w:type="spellStart"/>
+      <w:r>
+        <w:rPr>
+          <w:sz w:val="24"/>
+          <w:szCs w:val="24"/>
+        </w:rPr>
+        <w:t>беше</w:t>
+      </w:r>
+      <w:proofErr w:type="spellEnd"/>
+      <w:r>
+        <w:rPr>
+          <w:sz w:val="24"/>
+          <w:szCs w:val="24"/>
+        </w:rPr>
+        <w:t xml:space="preserve"> </w:t>
+      </w:r>
+      <w:proofErr w:type="spellStart"/>
+      <w:r>
+        <w:rPr>
+          <w:sz w:val="24"/>
+          <w:szCs w:val="24"/>
+        </w:rPr>
+        <w:t>много</w:t>
+      </w:r>
+      <w:proofErr w:type="spellEnd"/>
+      <w:r>
+        <w:rPr>
+          <w:sz w:val="24"/>
+          <w:szCs w:val="24"/>
+        </w:rPr>
+        <w:t xml:space="preserve"> </w:t>
+      </w:r>
+      <w:proofErr w:type="spellStart"/>
+      <w:r>
+        <w:rPr>
+          <w:sz w:val="24"/>
+          <w:szCs w:val="24"/>
+        </w:rPr>
+        <w:t>полезна</w:t>
+      </w:r>
+      <w:proofErr w:type="spellEnd"/>
+      <w:r>
+        <w:rPr>
+          <w:sz w:val="24"/>
+          <w:szCs w:val="24"/>
+        </w:rPr>
+        <w:t xml:space="preserve"> </w:t>
+      </w:r>
+      <w:proofErr w:type="spellStart"/>
+      <w:r>
+        <w:rPr>
+          <w:sz w:val="24"/>
+          <w:szCs w:val="24"/>
+        </w:rPr>
+        <w:t>по</w:t>
+      </w:r>
+      <w:proofErr w:type="spellEnd"/>
+      <w:r>
+        <w:rPr>
+          <w:sz w:val="24"/>
+          <w:szCs w:val="24"/>
+        </w:rPr>
+        <w:t xml:space="preserve"> </w:t>
+      </w:r>
+      <w:proofErr w:type="spellStart"/>
+      <w:r>
+        <w:rPr>
+          <w:sz w:val="24"/>
+          <w:szCs w:val="24"/>
+        </w:rPr>
+        <w:t>време</w:t>
+      </w:r>
+      <w:proofErr w:type="spellEnd"/>
+      <w:r>
+        <w:rPr>
+          <w:sz w:val="24"/>
+          <w:szCs w:val="24"/>
+        </w:rPr>
+        <w:t xml:space="preserve"> </w:t>
+      </w:r>
+      <w:proofErr w:type="spellStart"/>
+      <w:r>
+        <w:rPr>
+          <w:sz w:val="24"/>
+          <w:szCs w:val="24"/>
+        </w:rPr>
+        <w:t>на</w:t>
+      </w:r>
+      <w:proofErr w:type="spellEnd"/>
+      <w:r>
+        <w:rPr>
+          <w:sz w:val="24"/>
+          <w:szCs w:val="24"/>
+        </w:rPr>
+        <w:t xml:space="preserve"> </w:t>
+      </w:r>
+      <w:proofErr w:type="spellStart"/>
+      <w:r>
+        <w:rPr>
+          <w:sz w:val="24"/>
+          <w:szCs w:val="24"/>
+        </w:rPr>
+        <w:t>моето</w:t>
+      </w:r>
+      <w:proofErr w:type="spellEnd"/>
+      <w:r>
+        <w:rPr>
+          <w:sz w:val="24"/>
+          <w:szCs w:val="24"/>
+        </w:rPr>
+        <w:t xml:space="preserve"> </w:t>
+      </w:r>
+      <w:proofErr w:type="spellStart"/>
+      <w:r>
+        <w:rPr>
+          <w:sz w:val="24"/>
+          <w:szCs w:val="24"/>
+        </w:rPr>
+        <w:t>обучение</w:t>
+      </w:r>
+      <w:proofErr w:type="spellEnd"/>
+      <w:r>
+        <w:rPr>
+          <w:sz w:val="24"/>
+          <w:szCs w:val="24"/>
+        </w:rPr>
+        <w:t xml:space="preserve"> и </w:t>
+      </w:r>
+      <w:proofErr w:type="spellStart"/>
+      <w:r>
+        <w:rPr>
+          <w:sz w:val="24"/>
+          <w:szCs w:val="24"/>
+        </w:rPr>
+        <w:t>ме</w:t>
+      </w:r>
+      <w:proofErr w:type="spellEnd"/>
+      <w:r>
+        <w:rPr>
+          <w:sz w:val="24"/>
+          <w:szCs w:val="24"/>
+        </w:rPr>
+        <w:t xml:space="preserve"> </w:t>
+      </w:r>
+      <w:proofErr w:type="spellStart"/>
+      <w:r>
+        <w:rPr>
+          <w:sz w:val="24"/>
+          <w:szCs w:val="24"/>
+        </w:rPr>
+        <w:t>научи</w:t>
+      </w:r>
+      <w:proofErr w:type="spellEnd"/>
+      <w:r>
+        <w:rPr>
+          <w:sz w:val="24"/>
+          <w:szCs w:val="24"/>
+        </w:rPr>
+        <w:t xml:space="preserve"> да </w:t>
+      </w:r>
+      <w:proofErr w:type="spellStart"/>
+      <w:r>
+        <w:rPr>
+          <w:sz w:val="24"/>
+          <w:szCs w:val="24"/>
+        </w:rPr>
+        <w:t>правя</w:t>
+      </w:r>
+      <w:proofErr w:type="spellEnd"/>
+      <w:r>
+        <w:rPr>
+          <w:sz w:val="24"/>
+          <w:szCs w:val="24"/>
+        </w:rPr>
+        <w:t xml:space="preserve"> </w:t>
+      </w:r>
+      <w:proofErr w:type="spellStart"/>
+      <w:r>
+        <w:rPr>
+          <w:sz w:val="24"/>
+          <w:szCs w:val="24"/>
+        </w:rPr>
+        <w:t>нещата</w:t>
+      </w:r>
+      <w:proofErr w:type="spellEnd"/>
+      <w:r>
+        <w:rPr>
+          <w:sz w:val="24"/>
+          <w:szCs w:val="24"/>
+        </w:rPr>
+        <w:t xml:space="preserve"> </w:t>
+      </w:r>
+      <w:proofErr w:type="spellStart"/>
+      <w:r>
+        <w:rPr>
+          <w:sz w:val="24"/>
+          <w:szCs w:val="24"/>
+        </w:rPr>
+        <w:t>точно</w:t>
+      </w:r>
+      <w:proofErr w:type="spellEnd"/>
+      <w:r>
+        <w:rPr>
+          <w:sz w:val="24"/>
+          <w:szCs w:val="24"/>
+        </w:rPr>
+        <w:t xml:space="preserve"> </w:t>
+      </w:r>
+      <w:proofErr w:type="spellStart"/>
+      <w:r>
+        <w:rPr>
+          <w:sz w:val="24"/>
+          <w:szCs w:val="24"/>
+        </w:rPr>
+        <w:t>както</w:t>
+      </w:r>
+      <w:proofErr w:type="spellEnd"/>
+      <w:r>
+        <w:rPr>
+          <w:sz w:val="24"/>
+          <w:szCs w:val="24"/>
+        </w:rPr>
+        <w:t xml:space="preserve"> </w:t>
+      </w:r>
+      <w:proofErr w:type="spellStart"/>
+      <w:r>
+        <w:rPr>
+          <w:sz w:val="24"/>
+          <w:szCs w:val="24"/>
+        </w:rPr>
+        <w:t>са</w:t>
+      </w:r>
+      <w:proofErr w:type="spellEnd"/>
+      <w:r>
+        <w:rPr>
+          <w:sz w:val="24"/>
+          <w:szCs w:val="24"/>
+        </w:rPr>
+        <w:t xml:space="preserve"> </w:t>
+      </w:r>
+      <w:proofErr w:type="spellStart"/>
+      <w:r>
+        <w:rPr>
+          <w:sz w:val="24"/>
+          <w:szCs w:val="24"/>
+        </w:rPr>
+        <w:t>зададени</w:t>
+      </w:r>
+      <w:proofErr w:type="spellEnd"/>
+      <w:r>
+        <w:rPr>
+          <w:sz w:val="24"/>
+          <w:szCs w:val="24"/>
+        </w:rPr>
+        <w:t xml:space="preserve"> </w:t>
+      </w:r>
+      <w:proofErr w:type="spellStart"/>
+      <w:r>
+        <w:rPr>
+          <w:sz w:val="24"/>
+          <w:szCs w:val="24"/>
+        </w:rPr>
+        <w:t>по</w:t>
+      </w:r>
+      <w:proofErr w:type="spellEnd"/>
+      <w:r>
+        <w:rPr>
+          <w:sz w:val="24"/>
+          <w:szCs w:val="24"/>
+        </w:rPr>
+        <w:t xml:space="preserve"> </w:t>
+      </w:r>
+      <w:proofErr w:type="spellStart"/>
+      <w:r>
+        <w:rPr>
+          <w:sz w:val="24"/>
+          <w:szCs w:val="24"/>
+        </w:rPr>
+        <w:t>условие</w:t>
+      </w:r>
+      <w:proofErr w:type="spellEnd"/>
+      <w:r>
+        <w:rPr>
+          <w:sz w:val="24"/>
+          <w:szCs w:val="24"/>
+        </w:rPr>
+        <w:t xml:space="preserve">. </w:t>
+      </w:r>
+      <w:proofErr w:type="spellStart"/>
+      <w:r>
+        <w:rPr>
+          <w:sz w:val="24"/>
+          <w:szCs w:val="24"/>
+        </w:rPr>
+        <w:t>Когато</w:t>
+      </w:r>
+      <w:proofErr w:type="spellEnd"/>
+      <w:r>
+        <w:rPr>
+          <w:sz w:val="24"/>
+          <w:szCs w:val="24"/>
+        </w:rPr>
+        <w:t xml:space="preserve"> </w:t>
+      </w:r>
+      <w:proofErr w:type="spellStart"/>
+      <w:r>
+        <w:rPr>
+          <w:sz w:val="24"/>
+          <w:szCs w:val="24"/>
+        </w:rPr>
+        <w:t>не</w:t>
+      </w:r>
+      <w:proofErr w:type="spellEnd"/>
+      <w:r>
+        <w:rPr>
+          <w:sz w:val="24"/>
+          <w:szCs w:val="24"/>
+        </w:rPr>
+        <w:t xml:space="preserve"> </w:t>
+      </w:r>
+      <w:proofErr w:type="spellStart"/>
+      <w:r>
+        <w:rPr>
+          <w:sz w:val="24"/>
+          <w:szCs w:val="24"/>
+        </w:rPr>
+        <w:t>ми</w:t>
+      </w:r>
+      <w:proofErr w:type="spellEnd"/>
+      <w:r>
+        <w:rPr>
+          <w:sz w:val="24"/>
+          <w:szCs w:val="24"/>
+        </w:rPr>
+        <w:t xml:space="preserve"> </w:t>
+      </w:r>
+      <w:proofErr w:type="spellStart"/>
+      <w:r>
+        <w:rPr>
+          <w:sz w:val="24"/>
+          <w:szCs w:val="24"/>
+        </w:rPr>
+        <w:t>минаваше</w:t>
+      </w:r>
+      <w:proofErr w:type="spellEnd"/>
+      <w:r>
+        <w:rPr>
+          <w:sz w:val="24"/>
+          <w:szCs w:val="24"/>
+        </w:rPr>
+        <w:t xml:space="preserve"> </w:t>
+      </w:r>
+      <w:proofErr w:type="spellStart"/>
+      <w:r>
+        <w:rPr>
+          <w:sz w:val="24"/>
+          <w:szCs w:val="24"/>
+        </w:rPr>
+        <w:t>някой</w:t>
+      </w:r>
+      <w:proofErr w:type="spellEnd"/>
+      <w:r>
+        <w:rPr>
+          <w:sz w:val="24"/>
+          <w:szCs w:val="24"/>
+        </w:rPr>
+        <w:t xml:space="preserve"> </w:t>
+      </w:r>
+      <w:proofErr w:type="spellStart"/>
+      <w:r>
+        <w:rPr>
+          <w:sz w:val="24"/>
+          <w:szCs w:val="24"/>
+        </w:rPr>
+        <w:t>тест</w:t>
+      </w:r>
+      <w:proofErr w:type="spellEnd"/>
+      <w:r>
+        <w:rPr>
+          <w:sz w:val="24"/>
+          <w:szCs w:val="24"/>
+        </w:rPr>
+        <w:t xml:space="preserve"> и </w:t>
+      </w:r>
+      <w:proofErr w:type="spellStart"/>
+      <w:r>
+        <w:rPr>
+          <w:sz w:val="24"/>
+          <w:szCs w:val="24"/>
+        </w:rPr>
+        <w:t>няколко</w:t>
+      </w:r>
+      <w:proofErr w:type="spellEnd"/>
+      <w:r>
+        <w:rPr>
+          <w:sz w:val="24"/>
+          <w:szCs w:val="24"/>
+        </w:rPr>
+        <w:t xml:space="preserve"> </w:t>
+      </w:r>
+      <w:proofErr w:type="spellStart"/>
+      <w:r>
+        <w:rPr>
+          <w:sz w:val="24"/>
+          <w:szCs w:val="24"/>
+        </w:rPr>
+        <w:t>часа</w:t>
+      </w:r>
+      <w:proofErr w:type="spellEnd"/>
+      <w:r>
+        <w:rPr>
+          <w:sz w:val="24"/>
+          <w:szCs w:val="24"/>
+        </w:rPr>
+        <w:t xml:space="preserve"> </w:t>
+      </w:r>
+      <w:proofErr w:type="spellStart"/>
+      <w:r>
+        <w:rPr>
+          <w:sz w:val="24"/>
+          <w:szCs w:val="24"/>
+        </w:rPr>
+        <w:t>се</w:t>
+      </w:r>
+      <w:proofErr w:type="spellEnd"/>
+      <w:r>
+        <w:rPr>
+          <w:sz w:val="24"/>
+          <w:szCs w:val="24"/>
+        </w:rPr>
+        <w:t xml:space="preserve"> </w:t>
+      </w:r>
+      <w:proofErr w:type="spellStart"/>
+      <w:r>
+        <w:rPr>
+          <w:sz w:val="24"/>
+          <w:szCs w:val="24"/>
+        </w:rPr>
+        <w:t>мъчех</w:t>
+      </w:r>
+      <w:proofErr w:type="spellEnd"/>
+      <w:r>
+        <w:rPr>
+          <w:sz w:val="24"/>
+          <w:szCs w:val="24"/>
+        </w:rPr>
+        <w:t xml:space="preserve"> да </w:t>
+      </w:r>
+      <w:proofErr w:type="spellStart"/>
+      <w:r>
+        <w:rPr>
+          <w:sz w:val="24"/>
+          <w:szCs w:val="24"/>
+        </w:rPr>
+        <w:t>си</w:t>
+      </w:r>
+      <w:proofErr w:type="spellEnd"/>
+      <w:r>
+        <w:rPr>
+          <w:sz w:val="24"/>
+          <w:szCs w:val="24"/>
+        </w:rPr>
+        <w:t xml:space="preserve"> </w:t>
+      </w:r>
+      <w:proofErr w:type="spellStart"/>
+      <w:r>
+        <w:rPr>
+          <w:sz w:val="24"/>
+          <w:szCs w:val="24"/>
+        </w:rPr>
+        <w:t>оправя</w:t>
+      </w:r>
+      <w:proofErr w:type="spellEnd"/>
+      <w:r>
+        <w:rPr>
+          <w:sz w:val="24"/>
+          <w:szCs w:val="24"/>
+        </w:rPr>
+        <w:t xml:space="preserve"> </w:t>
+      </w:r>
+      <w:proofErr w:type="spellStart"/>
+      <w:r>
+        <w:rPr>
+          <w:sz w:val="24"/>
+          <w:szCs w:val="24"/>
+        </w:rPr>
+        <w:t>грешката</w:t>
+      </w:r>
+      <w:proofErr w:type="spellEnd"/>
+      <w:r>
+        <w:rPr>
+          <w:sz w:val="24"/>
+          <w:szCs w:val="24"/>
+        </w:rPr>
+        <w:t xml:space="preserve"> </w:t>
+      </w:r>
+      <w:proofErr w:type="spellStart"/>
+      <w:r>
+        <w:rPr>
+          <w:sz w:val="24"/>
+          <w:szCs w:val="24"/>
+        </w:rPr>
+        <w:t>не</w:t>
+      </w:r>
+      <w:proofErr w:type="spellEnd"/>
+      <w:r>
+        <w:rPr>
+          <w:sz w:val="24"/>
+          <w:szCs w:val="24"/>
+        </w:rPr>
+        <w:t xml:space="preserve"> </w:t>
+      </w:r>
+      <w:proofErr w:type="spellStart"/>
+      <w:r>
+        <w:rPr>
+          <w:sz w:val="24"/>
+          <w:szCs w:val="24"/>
+        </w:rPr>
+        <w:t>ми</w:t>
+      </w:r>
+      <w:proofErr w:type="spellEnd"/>
+      <w:r>
+        <w:rPr>
+          <w:sz w:val="24"/>
+          <w:szCs w:val="24"/>
+        </w:rPr>
+        <w:t xml:space="preserve"> </w:t>
+      </w:r>
+      <w:proofErr w:type="spellStart"/>
+      <w:r>
+        <w:rPr>
+          <w:sz w:val="24"/>
+          <w:szCs w:val="24"/>
+        </w:rPr>
+        <w:t>беше</w:t>
+      </w:r>
+      <w:proofErr w:type="spellEnd"/>
+      <w:r>
+        <w:rPr>
+          <w:sz w:val="24"/>
+          <w:szCs w:val="24"/>
+        </w:rPr>
+        <w:t xml:space="preserve"> </w:t>
+      </w:r>
+      <w:proofErr w:type="spellStart"/>
+      <w:r>
+        <w:rPr>
+          <w:sz w:val="24"/>
+          <w:szCs w:val="24"/>
+        </w:rPr>
+        <w:t>много</w:t>
+      </w:r>
+      <w:proofErr w:type="spellEnd"/>
+      <w:r>
+        <w:rPr>
+          <w:sz w:val="24"/>
+          <w:szCs w:val="24"/>
+        </w:rPr>
+        <w:t xml:space="preserve"> </w:t>
+      </w:r>
+      <w:proofErr w:type="spellStart"/>
+      <w:r>
+        <w:rPr>
+          <w:sz w:val="24"/>
+          <w:szCs w:val="24"/>
+        </w:rPr>
+        <w:t>приятно</w:t>
+      </w:r>
+      <w:proofErr w:type="spellEnd"/>
+      <w:r>
+        <w:rPr>
+          <w:sz w:val="24"/>
+          <w:szCs w:val="24"/>
+        </w:rPr>
+        <w:t xml:space="preserve">, </w:t>
+      </w:r>
+      <w:proofErr w:type="spellStart"/>
+      <w:r>
+        <w:rPr>
+          <w:sz w:val="24"/>
+          <w:szCs w:val="24"/>
+        </w:rPr>
+        <w:t>но</w:t>
+      </w:r>
+      <w:proofErr w:type="spellEnd"/>
+      <w:r>
+        <w:rPr>
+          <w:sz w:val="24"/>
+          <w:szCs w:val="24"/>
+        </w:rPr>
+        <w:t xml:space="preserve"> </w:t>
+      </w:r>
+      <w:proofErr w:type="spellStart"/>
+      <w:r>
+        <w:rPr>
+          <w:sz w:val="24"/>
+          <w:szCs w:val="24"/>
+        </w:rPr>
+        <w:t>сега</w:t>
+      </w:r>
+      <w:proofErr w:type="spellEnd"/>
+      <w:r>
+        <w:rPr>
+          <w:sz w:val="24"/>
+          <w:szCs w:val="24"/>
+        </w:rPr>
+        <w:t xml:space="preserve"> </w:t>
+      </w:r>
+      <w:proofErr w:type="spellStart"/>
+      <w:r>
+        <w:rPr>
+          <w:sz w:val="24"/>
+          <w:szCs w:val="24"/>
+        </w:rPr>
+        <w:t>осъзнавам</w:t>
+      </w:r>
+      <w:proofErr w:type="spellEnd"/>
+      <w:r>
+        <w:rPr>
+          <w:sz w:val="24"/>
+          <w:szCs w:val="24"/>
+        </w:rPr>
+        <w:t xml:space="preserve"> </w:t>
+      </w:r>
+      <w:proofErr w:type="spellStart"/>
+      <w:r>
+        <w:rPr>
+          <w:sz w:val="24"/>
+          <w:szCs w:val="24"/>
+        </w:rPr>
+        <w:t>колко</w:t>
+      </w:r>
+      <w:proofErr w:type="spellEnd"/>
+      <w:r>
+        <w:rPr>
+          <w:sz w:val="24"/>
+          <w:szCs w:val="24"/>
+        </w:rPr>
+        <w:t xml:space="preserve"> </w:t>
+      </w:r>
+      <w:proofErr w:type="spellStart"/>
+      <w:r>
+        <w:rPr>
+          <w:sz w:val="24"/>
+          <w:szCs w:val="24"/>
+        </w:rPr>
+        <w:t>полезни</w:t>
+      </w:r>
+      <w:proofErr w:type="spellEnd"/>
+      <w:r>
+        <w:rPr>
+          <w:sz w:val="24"/>
+          <w:szCs w:val="24"/>
+        </w:rPr>
+        <w:t xml:space="preserve"> </w:t>
+      </w:r>
+      <w:proofErr w:type="spellStart"/>
+      <w:r>
+        <w:rPr>
+          <w:sz w:val="24"/>
+          <w:szCs w:val="24"/>
+        </w:rPr>
+        <w:t>за</w:t>
+      </w:r>
+      <w:proofErr w:type="spellEnd"/>
+      <w:r>
+        <w:rPr>
+          <w:sz w:val="24"/>
+          <w:szCs w:val="24"/>
+        </w:rPr>
+        <w:t xml:space="preserve"> </w:t>
+      </w:r>
+      <w:proofErr w:type="spellStart"/>
+      <w:r>
+        <w:rPr>
+          <w:sz w:val="24"/>
+          <w:szCs w:val="24"/>
+        </w:rPr>
+        <w:t>мен</w:t>
+      </w:r>
+      <w:proofErr w:type="spellEnd"/>
+      <w:r>
+        <w:rPr>
+          <w:sz w:val="24"/>
+          <w:szCs w:val="24"/>
+        </w:rPr>
+        <w:t xml:space="preserve"> </w:t>
+      </w:r>
+      <w:proofErr w:type="spellStart"/>
+      <w:r>
+        <w:rPr>
+          <w:sz w:val="24"/>
+          <w:szCs w:val="24"/>
+        </w:rPr>
+        <w:t>са</w:t>
+      </w:r>
+      <w:proofErr w:type="spellEnd"/>
+      <w:r>
+        <w:rPr>
+          <w:sz w:val="24"/>
+          <w:szCs w:val="24"/>
+        </w:rPr>
+        <w:t xml:space="preserve"> </w:t>
+      </w:r>
+      <w:proofErr w:type="spellStart"/>
+      <w:r>
+        <w:rPr>
+          <w:sz w:val="24"/>
+          <w:szCs w:val="24"/>
+        </w:rPr>
+        <w:t>били</w:t>
+      </w:r>
+      <w:proofErr w:type="spellEnd"/>
+      <w:r>
+        <w:rPr>
+          <w:sz w:val="24"/>
+          <w:szCs w:val="24"/>
+        </w:rPr>
+        <w:t xml:space="preserve"> </w:t>
+      </w:r>
+      <w:proofErr w:type="spellStart"/>
+      <w:r>
+        <w:rPr>
+          <w:sz w:val="24"/>
+          <w:szCs w:val="24"/>
+        </w:rPr>
+        <w:t>тези</w:t>
+      </w:r>
+      <w:proofErr w:type="spellEnd"/>
+      <w:r>
+        <w:rPr>
+          <w:sz w:val="24"/>
+          <w:szCs w:val="24"/>
+        </w:rPr>
+        <w:t xml:space="preserve"> </w:t>
+      </w:r>
+      <w:proofErr w:type="spellStart"/>
+      <w:r>
+        <w:rPr>
+          <w:sz w:val="24"/>
+          <w:szCs w:val="24"/>
+        </w:rPr>
+        <w:t>моменти</w:t>
+      </w:r>
+      <w:proofErr w:type="spellEnd"/>
+      <w:r>
+        <w:rPr>
+          <w:sz w:val="24"/>
+          <w:szCs w:val="24"/>
+        </w:rPr>
+        <w:t xml:space="preserve">. </w:t>
+      </w:r>
+      <w:proofErr w:type="spellStart"/>
+      <w:r>
+        <w:rPr>
+          <w:sz w:val="24"/>
+          <w:szCs w:val="24"/>
+        </w:rPr>
+        <w:t>Защото</w:t>
+      </w:r>
+      <w:proofErr w:type="spellEnd"/>
+      <w:r>
+        <w:rPr>
+          <w:sz w:val="24"/>
+          <w:szCs w:val="24"/>
+        </w:rPr>
+        <w:t xml:space="preserve">, </w:t>
+      </w:r>
+      <w:proofErr w:type="spellStart"/>
+      <w:r>
+        <w:rPr>
+          <w:sz w:val="24"/>
+          <w:szCs w:val="24"/>
+        </w:rPr>
+        <w:t>когато</w:t>
+      </w:r>
+      <w:proofErr w:type="spellEnd"/>
+      <w:r>
+        <w:rPr>
+          <w:sz w:val="24"/>
+          <w:szCs w:val="24"/>
+        </w:rPr>
+        <w:t xml:space="preserve"> </w:t>
+      </w:r>
+      <w:proofErr w:type="spellStart"/>
+      <w:r>
+        <w:rPr>
+          <w:sz w:val="24"/>
+          <w:szCs w:val="24"/>
+        </w:rPr>
+        <w:t>нещо</w:t>
+      </w:r>
+      <w:proofErr w:type="spellEnd"/>
+      <w:r>
+        <w:rPr>
+          <w:sz w:val="24"/>
+          <w:szCs w:val="24"/>
+        </w:rPr>
+        <w:t xml:space="preserve"> </w:t>
+      </w:r>
+      <w:proofErr w:type="spellStart"/>
+      <w:r>
+        <w:rPr>
+          <w:sz w:val="24"/>
+          <w:szCs w:val="24"/>
+        </w:rPr>
+        <w:t>не</w:t>
+      </w:r>
+      <w:proofErr w:type="spellEnd"/>
+      <w:r>
+        <w:rPr>
+          <w:sz w:val="24"/>
+          <w:szCs w:val="24"/>
+        </w:rPr>
+        <w:t xml:space="preserve"> </w:t>
+      </w:r>
+      <w:proofErr w:type="spellStart"/>
+      <w:r>
+        <w:rPr>
+          <w:sz w:val="24"/>
+          <w:szCs w:val="24"/>
+        </w:rPr>
+        <w:t>работи</w:t>
+      </w:r>
+      <w:proofErr w:type="spellEnd"/>
+      <w:r>
+        <w:rPr>
+          <w:sz w:val="24"/>
+          <w:szCs w:val="24"/>
+        </w:rPr>
+        <w:t xml:space="preserve"> </w:t>
+      </w:r>
+      <w:proofErr w:type="spellStart"/>
+      <w:r>
+        <w:rPr>
+          <w:sz w:val="24"/>
+          <w:szCs w:val="24"/>
+        </w:rPr>
+        <w:t>правилно</w:t>
+      </w:r>
+      <w:proofErr w:type="spellEnd"/>
+      <w:r>
+        <w:rPr>
+          <w:sz w:val="24"/>
+          <w:szCs w:val="24"/>
+          <w:lang w:val="bg-BG"/>
+        </w:rPr>
+        <w:t>,</w:t>
+      </w:r>
+      <w:r>
+        <w:rPr>
+          <w:sz w:val="24"/>
+          <w:szCs w:val="24"/>
+        </w:rPr>
+        <w:t xml:space="preserve"> </w:t>
+      </w:r>
+      <w:proofErr w:type="spellStart"/>
+      <w:r>
+        <w:rPr>
+          <w:sz w:val="24"/>
+          <w:szCs w:val="24"/>
+        </w:rPr>
+        <w:t>ти</w:t>
+      </w:r>
+      <w:proofErr w:type="spellEnd"/>
+      <w:r>
+        <w:rPr>
+          <w:sz w:val="24"/>
+          <w:szCs w:val="24"/>
+        </w:rPr>
+        <w:t xml:space="preserve"> </w:t>
+      </w:r>
+      <w:proofErr w:type="spellStart"/>
+      <w:r>
+        <w:rPr>
+          <w:sz w:val="24"/>
+          <w:szCs w:val="24"/>
+        </w:rPr>
+        <w:t>започваш</w:t>
+      </w:r>
+      <w:proofErr w:type="spellEnd"/>
+      <w:r>
+        <w:rPr>
+          <w:sz w:val="24"/>
+          <w:szCs w:val="24"/>
+        </w:rPr>
+        <w:t xml:space="preserve"> да </w:t>
+      </w:r>
+      <w:proofErr w:type="spellStart"/>
+      <w:r>
+        <w:rPr>
+          <w:sz w:val="24"/>
+          <w:szCs w:val="24"/>
+        </w:rPr>
+        <w:t>мислиш</w:t>
+      </w:r>
+      <w:proofErr w:type="spellEnd"/>
+      <w:r>
+        <w:rPr>
+          <w:sz w:val="24"/>
+          <w:szCs w:val="24"/>
+        </w:rPr>
+        <w:t xml:space="preserve"> в </w:t>
+      </w:r>
+      <w:proofErr w:type="spellStart"/>
+      <w:r>
+        <w:rPr>
+          <w:sz w:val="24"/>
+          <w:szCs w:val="24"/>
+        </w:rPr>
+        <w:t>много</w:t>
+      </w:r>
+      <w:proofErr w:type="spellEnd"/>
+      <w:r>
+        <w:rPr>
+          <w:sz w:val="24"/>
+          <w:szCs w:val="24"/>
+        </w:rPr>
+        <w:t xml:space="preserve"> </w:t>
+      </w:r>
+      <w:proofErr w:type="spellStart"/>
+      <w:r>
+        <w:rPr>
+          <w:sz w:val="24"/>
+          <w:szCs w:val="24"/>
+        </w:rPr>
+        <w:t>по-голяма</w:t>
+      </w:r>
+      <w:proofErr w:type="spellEnd"/>
+      <w:r>
+        <w:rPr>
+          <w:sz w:val="24"/>
+          <w:szCs w:val="24"/>
+        </w:rPr>
+        <w:t xml:space="preserve"> </w:t>
+      </w:r>
+      <w:proofErr w:type="spellStart"/>
+      <w:r>
+        <w:rPr>
+          <w:sz w:val="24"/>
+          <w:szCs w:val="24"/>
+        </w:rPr>
+        <w:t>дълбочина</w:t>
+      </w:r>
+      <w:proofErr w:type="spellEnd"/>
+      <w:r>
+        <w:rPr>
+          <w:sz w:val="24"/>
+          <w:szCs w:val="24"/>
+        </w:rPr>
+        <w:t xml:space="preserve"> и </w:t>
+      </w:r>
+      <w:r>
+        <w:rPr>
+          <w:sz w:val="24"/>
+          <w:szCs w:val="24"/>
+          <w:lang w:val="bg-BG"/>
+        </w:rPr>
+        <w:t>търсиш различни решения на проблема, с което научаваш много нови неща. Точно с това вярвам, че ще е полезна и моята система</w:t>
+      </w:r>
+      <w:r>
+        <w:rPr>
+          <w:sz w:val="24"/>
+          <w:szCs w:val="24"/>
+        </w:rPr>
+        <w:t xml:space="preserve"> </w:t>
+      </w:r>
+      <w:proofErr w:type="spellStart"/>
+      <w:r>
+        <w:rPr>
+          <w:sz w:val="24"/>
+          <w:szCs w:val="24"/>
+        </w:rPr>
+        <w:t>на</w:t>
+      </w:r>
+      <w:proofErr w:type="spellEnd"/>
+      <w:r>
+        <w:rPr>
+          <w:sz w:val="24"/>
+          <w:szCs w:val="24"/>
+        </w:rPr>
+        <w:t xml:space="preserve"> </w:t>
+      </w:r>
+      <w:proofErr w:type="spellStart"/>
+      <w:r>
+        <w:rPr>
+          <w:sz w:val="24"/>
+          <w:szCs w:val="24"/>
+        </w:rPr>
+        <w:t>потребителите</w:t>
+      </w:r>
+      <w:proofErr w:type="spellEnd"/>
+      <w:r>
+        <w:rPr>
+          <w:sz w:val="24"/>
+          <w:szCs w:val="24"/>
+          <w:lang w:val="bg-BG"/>
+        </w:rPr>
+        <w:t xml:space="preserve"> </w:t>
       </w:r>
       <w:r>
         <w:rPr>
@@ -7700,11 +8996,37 @@
           <w:numId w:val="26"/>
         </w:numPr>
       </w:pPr>
-      <w:bookmarkStart w:id="3" w:name="_Toc25262921"/>
-      <w:r>
-        <w:t>Къде се използва системата</w:t>
-      </w:r>
-      <w:bookmarkEnd w:id="3"/>
+      <w:bookmarkStart w:id="2" w:name="_Toc25262921"/>
+      <w:proofErr w:type="spellStart"/>
+      <w:r>
+        <w:t>Къде</w:t>
+      </w:r>
+      <w:proofErr w:type="spellEnd"/>
+      <w:r>
+        <w:t xml:space="preserve"> </w:t>
+      </w:r>
+      <w:proofErr w:type="spellStart"/>
+      <w:r>
+        <w:t>се</w:t>
+      </w:r>
+      <w:proofErr w:type="spellEnd"/>
+      <w:r>
+        <w:t xml:space="preserve"> </w:t>
+      </w:r>
+      <w:proofErr w:type="spellStart"/>
+      <w:r>
+        <w:t>използва</w:t>
+      </w:r>
+      <w:proofErr w:type="spellEnd"/>
+      <w:r>
+        <w:t xml:space="preserve"> </w:t>
+      </w:r>
+      <w:proofErr w:type="spellStart"/>
+      <w:r>
+        <w:t>системата</w:t>
+      </w:r>
+      <w:bookmarkEnd w:id="2"/>
+      <w:proofErr w:type="spellEnd"/>
     </w:p>
     <w:p>
       <w:pPr>
@@ -7731,7 +9053,19 @@
         <w:rPr>
           <w:lang w:val="bg-BG"/>
         </w:rPr>
-        <w:t xml:space="preserve">“ </w:t>
+        <w:t>“</w:t>
+      </w:r>
+      <w:r>
+        <w:rPr>
+          <w:lang w:val="bg-BG"/>
+        </w:rPr>
+        <w:t>,</w:t>
+      </w:r>
+      <w:r>
+        <w:rPr>
+          <w:lang w:val="bg-BG"/>
+        </w:rPr>
+        <w:t xml:space="preserve"> </w:t>
       </w:r>
       <w:r>
         <w:rPr>
@@ -7804,7 +9138,19 @@
         <w:rPr>
           <w:lang w:val="bg-BG"/>
         </w:rPr>
-        <w:t>Освен това в края на лятото, когато завършвах системата моя „</w:t>
+        <w:t>Освен това в края на лятото, когато завършвах системата</w:t>
+      </w:r>
+      <w:r>
+        <w:rPr>
+          <w:lang w:val="bg-BG"/>
+        </w:rPr>
+        <w:t>,</w:t>
+      </w:r>
+      <w:r>
+        <w:rPr>
+          <w:lang w:val="bg-BG"/>
+        </w:rPr>
+        <w:t xml:space="preserve"> моя „</w:t>
       </w:r>
       <w:r>
         <w:t>Practice Lead</w:t>
@@ -7889,12 +9235,6 @@
       </w:r>
       <w:r>
         <w:t>.</w:t>
-      </w:r>
-      <w:r>
-        <w:rPr>
-          <w:lang w:val="bg-BG"/>
-        </w:rPr>
-        <w:t xml:space="preserve"> </w:t>
       </w:r>
     </w:p>
     <w:p>
@@ -7905,11 +9245,11 @@
           <w:numId w:val="26"/>
         </w:numPr>
       </w:pPr>
-      <w:bookmarkStart w:id="4" w:name="_Toc25262922"/>
+      <w:bookmarkStart w:id="3" w:name="_Toc25262922"/>
       <w:r>
         <w:t>Използвани технологии</w:t>
       </w:r>
-      <w:bookmarkEnd w:id="4"/>
+      <w:bookmarkEnd w:id="3"/>
     </w:p>
     <w:p>
       <w:pPr>
@@ -8275,11 +9615,12 @@
           <w:numId w:val="26"/>
         </w:numPr>
       </w:pPr>
-      <w:bookmarkStart w:id="5" w:name="_Toc25262923"/>
-      <w:r>
+      <w:bookmarkStart w:id="4" w:name="_Toc25262923"/>
+      <w:r>
+        <w:lastRenderedPageBreak/>
         <w:t>Архитектура на проекта</w:t>
       </w:r>
-      <w:bookmarkEnd w:id="5"/>
+      <w:bookmarkEnd w:id="4"/>
     </w:p>
     <w:p>
       <w:pPr>
@@ -8356,7 +9697,7 @@
           <w:numId w:val="20"/>
         </w:numPr>
       </w:pPr>
-      <w:bookmarkStart w:id="6" w:name="_Toc25262924"/>
+      <w:bookmarkStart w:id="5" w:name="_Toc25262924"/>
       <w:r>
         <w:rPr>
           <w:rStyle w:val="20"/>
@@ -8375,7 +9716,7 @@
         </w:rPr>
         <w:t>”</w:t>
       </w:r>
-      <w:bookmarkEnd w:id="6"/>
+      <w:bookmarkEnd w:id="5"/>
       <w:r>
         <w:t xml:space="preserve"> – </w:t>
       </w:r>
@@ -8386,19 +9727,83 @@
         <w:t>това е слоя, който работи с базата данни.</w:t>
       </w:r>
       <w:r>
-        <w:t xml:space="preserve"> Този слой е самостоятелен и </w:t>
-      </w:r>
-      <w:r>
-        <w:rPr>
-          <w:lang w:val="bg-BG"/>
-        </w:rPr>
-        <w:t xml:space="preserve"> може </w:t>
-      </w:r>
-      <w:r>
-        <w:t>да се преизползва в</w:t>
-      </w:r>
-      <w:r>
-        <w:t xml:space="preserve"> някое друго приложение.</w:t>
+        <w:t xml:space="preserve"> </w:t>
+      </w:r>
+      <w:proofErr w:type="spellStart"/>
+      <w:r>
+        <w:t>Този</w:t>
+      </w:r>
+      <w:proofErr w:type="spellEnd"/>
+      <w:r>
+        <w:t xml:space="preserve"> </w:t>
+      </w:r>
+      <w:proofErr w:type="spellStart"/>
+      <w:r>
+        <w:t>слой</w:t>
+      </w:r>
+      <w:proofErr w:type="spellEnd"/>
+      <w:r>
+        <w:t xml:space="preserve"> е </w:t>
+      </w:r>
+      <w:proofErr w:type="spellStart"/>
+      <w:r>
+        <w:t>самостоятелен</w:t>
+      </w:r>
+      <w:proofErr w:type="spellEnd"/>
+      <w:r>
+        <w:t xml:space="preserve"> и </w:t>
+      </w:r>
+      <w:r>
+        <w:rPr>
+          <w:lang w:val="bg-BG"/>
+        </w:rPr>
+        <w:t xml:space="preserve">може </w:t>
+      </w:r>
+      <w:r>
+        <w:t xml:space="preserve">да </w:t>
+      </w:r>
+      <w:proofErr w:type="spellStart"/>
+      <w:r>
+        <w:t>се</w:t>
+      </w:r>
+      <w:proofErr w:type="spellEnd"/>
+      <w:r>
+        <w:t xml:space="preserve"> </w:t>
+      </w:r>
+      <w:proofErr w:type="spellStart"/>
+      <w:r>
+        <w:t>преизползва</w:t>
+      </w:r>
+      <w:proofErr w:type="spellEnd"/>
+      <w:r>
+        <w:t xml:space="preserve"> в</w:t>
+      </w:r>
+      <w:r>
+        <w:t xml:space="preserve"> </w:t>
+      </w:r>
+      <w:proofErr w:type="spellStart"/>
+      <w:r>
+        <w:t>някое</w:t>
+      </w:r>
+      <w:proofErr w:type="spellEnd"/>
+      <w:r>
+        <w:t xml:space="preserve"> </w:t>
+      </w:r>
+      <w:proofErr w:type="spellStart"/>
+      <w:r>
+        <w:t>друго</w:t>
+      </w:r>
+      <w:proofErr w:type="spellEnd"/>
+      <w:r>
+        <w:t xml:space="preserve"> </w:t>
+      </w:r>
+      <w:proofErr w:type="spellStart"/>
+      <w:r>
+        <w:t>приложение</w:t>
+      </w:r>
+      <w:proofErr w:type="spellEnd"/>
+      <w:r>
+        <w:t>.</w:t>
       </w:r>
       <w:r>
         <w:rPr>
@@ -8503,7 +9908,61 @@
         <w:t>о</w:t>
       </w:r>
       <w:r>
-        <w:t>и от класове, който представляват дадена таблица в базата данни.</w:t>
+        <w:t xml:space="preserve">и </w:t>
+      </w:r>
+      <w:proofErr w:type="spellStart"/>
+      <w:r>
+        <w:t>от</w:t>
+      </w:r>
+      <w:proofErr w:type="spellEnd"/>
+      <w:r>
+        <w:t xml:space="preserve"> </w:t>
+      </w:r>
+      <w:proofErr w:type="spellStart"/>
+      <w:r>
+        <w:t>кла</w:t>
+      </w:r>
+      <w:r>
+        <w:t>сове</w:t>
+      </w:r>
+      <w:proofErr w:type="spellEnd"/>
+      <w:r>
+        <w:t xml:space="preserve">, </w:t>
+      </w:r>
+      <w:proofErr w:type="spellStart"/>
+      <w:r>
+        <w:t>кои</w:t>
+      </w:r>
+      <w:r>
+        <w:t>то</w:t>
+      </w:r>
+      <w:proofErr w:type="spellEnd"/>
+      <w:r>
+        <w:t xml:space="preserve"> </w:t>
+      </w:r>
+      <w:proofErr w:type="spellStart"/>
+      <w:r>
+        <w:t>представляват</w:t>
+      </w:r>
+      <w:proofErr w:type="spellEnd"/>
+      <w:r>
+        <w:t xml:space="preserve"> </w:t>
+      </w:r>
+      <w:proofErr w:type="spellStart"/>
+      <w:r>
+        <w:t>дадена</w:t>
+      </w:r>
+      <w:proofErr w:type="spellEnd"/>
+      <w:r>
+        <w:t xml:space="preserve"> </w:t>
+      </w:r>
+      <w:proofErr w:type="spellStart"/>
+      <w:r>
+        <w:t>таблица</w:t>
+      </w:r>
+      <w:proofErr w:type="spellEnd"/>
+      <w:r>
+        <w:t xml:space="preserve"> в базата данни.</w:t>
       </w:r>
     </w:p>
     <w:p>
@@ -8518,7 +9977,6 @@
         <w:rPr>
           <w:lang w:val="bg-BG"/>
         </w:rPr>
-        <w:lastRenderedPageBreak/>
         <w:t>„</w:t>
       </w:r>
       <w:r>
@@ -8531,7 +9989,19 @@
         <w:rPr>
           <w:lang w:val="bg-BG"/>
         </w:rPr>
-        <w:t>“ – това е слоя, който се грижи за съхраняването на данните в базата, в него се намират всички конфигурации свързани с базата данни</w:t>
+        <w:t>“ – това е слоя, който се грижи за съхраняването</w:t>
+      </w:r>
+      <w:r>
+        <w:rPr>
+          <w:lang w:val="bg-BG"/>
+        </w:rPr>
+        <w:t>, извличането и обработката</w:t>
+      </w:r>
+      <w:r>
+        <w:rPr>
+          <w:lang w:val="bg-BG"/>
+        </w:rPr>
+        <w:t xml:space="preserve"> на данните в базата, в него се намират всички конфигурации свързани с базата данни</w:t>
       </w:r>
       <w:r>
         <w:rPr>
@@ -8570,13 +10040,24 @@
         <w:t>. Тук е имплементиран “</w:t>
       </w:r>
       <w:r>
-        <w:t>Repository pattern</w:t>
-      </w:r>
-      <w:r>
-        <w:rPr>
-          <w:lang w:val="bg-BG"/>
-        </w:rPr>
-        <w:t>“, което ни дава възможност</w:t>
+        <w:t xml:space="preserve">Repository </w:t>
+      </w:r>
+      <w:proofErr w:type="gramStart"/>
+      <w:r>
+        <w:t>pattern</w:t>
+      </w:r>
+      <w:r>
+        <w:rPr>
+          <w:lang w:val="bg-BG"/>
+        </w:rPr>
+        <w:t>“</w:t>
+      </w:r>
+      <w:proofErr w:type="gramEnd"/>
+      <w:r>
+        <w:rPr>
+          <w:lang w:val="bg-BG"/>
+        </w:rPr>
+        <w:t>, което ни дава възможност</w:t>
       </w:r>
       <w:r>
         <w:rPr>
@@ -8631,6 +10112,12 @@
       </w:r>
       <w:r>
         <w:t>.</w:t>
+      </w:r>
+      <w:r>
+        <w:rPr>
+          <w:lang w:val="bg-BG"/>
+        </w:rPr>
+        <w:t xml:space="preserve"> </w:t>
       </w:r>
     </w:p>
     <w:p>
@@ -8641,7 +10128,7 @@
           <w:numId w:val="20"/>
         </w:numPr>
       </w:pPr>
-      <w:bookmarkStart w:id="7" w:name="_Toc25262925"/>
+      <w:bookmarkStart w:id="6" w:name="_Toc25262925"/>
       <w:r>
         <w:rPr>
           <w:rStyle w:val="20"/>
@@ -8660,7 +10147,7 @@
         </w:rPr>
         <w:t>”</w:t>
       </w:r>
-      <w:bookmarkEnd w:id="7"/>
+      <w:bookmarkEnd w:id="6"/>
       <w:r>
         <w:rPr>
           <w:lang w:val="bg-BG"/>
@@ -8719,7 +10206,21 @@
         <w:rPr>
           <w:lang w:val="bg-BG"/>
         </w:rPr>
-        <w:t xml:space="preserve"> ще се преизползва</w:t>
+        <w:t xml:space="preserve"> ще се </w:t>
+      </w:r>
+      <w:proofErr w:type="spellStart"/>
+      <w:r>
+        <w:rPr>
+          <w:lang w:val="bg-BG"/>
+        </w:rPr>
+        <w:t>преизползва</w:t>
+      </w:r>
+      <w:proofErr w:type="spellEnd"/>
+      <w:r>
+        <w:rPr>
+          <w:lang w:val="bg-BG"/>
+        </w:rPr>
+        <w:t>,</w:t>
       </w:r>
       <w:r>
         <w:rPr>
@@ -8748,14 +10249,14 @@
           <w:numId w:val="20"/>
         </w:numPr>
       </w:pPr>
-      <w:bookmarkStart w:id="8" w:name="_Toc25262926"/>
+      <w:bookmarkStart w:id="7" w:name="_Toc25262926"/>
       <w:r>
         <w:rPr>
           <w:rStyle w:val="20"/>
         </w:rPr>
         <w:t>“Application Layer”</w:t>
       </w:r>
-      <w:bookmarkEnd w:id="8"/>
+      <w:bookmarkEnd w:id="7"/>
       <w:r>
         <w:t xml:space="preserve"> – състои </w:t>
       </w:r>
@@ -8879,14 +10380,14 @@
           <w:numId w:val="20"/>
         </w:numPr>
       </w:pPr>
-      <w:bookmarkStart w:id="9" w:name="_Toc25262927"/>
+      <w:bookmarkStart w:id="8" w:name="_Toc25262927"/>
       <w:r>
         <w:rPr>
           <w:rStyle w:val="20"/>
         </w:rPr>
         <w:t>“Presentation Layer”</w:t>
       </w:r>
-      <w:bookmarkEnd w:id="9"/>
+      <w:bookmarkEnd w:id="8"/>
       <w:r>
         <w:t xml:space="preserve"> </w:t>
       </w:r>
@@ -8953,14 +10454,14 @@
           <w:numId w:val="20"/>
         </w:numPr>
       </w:pPr>
-      <w:bookmarkStart w:id="10" w:name="_Toc25262928"/>
+      <w:bookmarkStart w:id="9" w:name="_Toc25262928"/>
       <w:r>
         <w:rPr>
           <w:rStyle w:val="20"/>
         </w:rPr>
         <w:t>“Common Layer”</w:t>
       </w:r>
-      <w:bookmarkEnd w:id="10"/>
+      <w:bookmarkEnd w:id="9"/>
       <w:r>
         <w:t xml:space="preserve"> – съдържа </w:t>
       </w:r>
@@ -8971,7 +10472,10 @@
         <w:t xml:space="preserve">логика, която се използва във всички останали слоеве. В него се намират елементи като: глобални константи, </w:t>
       </w:r>
       <w:r>
-        <w:t xml:space="preserve">custom exceptions, extensions methods. Кода за този слой се намира в папката </w:t>
+        <w:t xml:space="preserve">custom exceptions, extension </w:t>
+      </w:r>
+      <w:r>
+        <w:t xml:space="preserve">methods. Кода за този слой се намира в папката </w:t>
       </w:r>
       <w:r>
         <w:t>“</w:t>
@@ -8994,14 +10498,14 @@
           <w:numId w:val="20"/>
         </w:numPr>
       </w:pPr>
-      <w:bookmarkStart w:id="11" w:name="_Toc25262929"/>
+      <w:bookmarkStart w:id="10" w:name="_Toc25262929"/>
       <w:r>
         <w:rPr>
           <w:rStyle w:val="20"/>
         </w:rPr>
         <w:t>“Workers”</w:t>
       </w:r>
-      <w:bookmarkEnd w:id="11"/>
+      <w:bookmarkEnd w:id="10"/>
       <w:r>
         <w:t xml:space="preserve"> – това са отделни проекти, които съдържат някаква по-сложна логика. Използват се от “Business Layer”, за да н</w:t>
       </w:r>
@@ -9089,14 +10593,14 @@
           <w:numId w:val="20"/>
         </w:numPr>
       </w:pPr>
-      <w:bookmarkStart w:id="12" w:name="_Toc25262930"/>
+      <w:bookmarkStart w:id="11" w:name="_Toc25262930"/>
       <w:r>
         <w:rPr>
           <w:rStyle w:val="20"/>
         </w:rPr>
         <w:t>„Tests“</w:t>
       </w:r>
-      <w:bookmarkEnd w:id="12"/>
+      <w:bookmarkEnd w:id="11"/>
       <w:r>
         <w:rPr>
           <w:lang w:val="bg-BG"/>
@@ -9164,7 +10668,14 @@
         <w:rPr>
           <w:lang w:val="bg-BG"/>
         </w:rPr>
-        <w:t>файл, в който се дефинират различни конвенции</w:t>
+        <w:t xml:space="preserve">файл, в който се дефинират </w:t>
+      </w:r>
+      <w:r>
+        <w:rPr>
+          <w:lang w:val="bg-BG"/>
+        </w:rPr>
+        <w:lastRenderedPageBreak/>
+        <w:t>различни конвенции</w:t>
       </w:r>
       <w:r>
         <w:t xml:space="preserve"> и стилове</w:t>
@@ -9184,11 +10695,11 @@
           <w:numId w:val="26"/>
         </w:numPr>
       </w:pPr>
-      <w:bookmarkStart w:id="13" w:name="_Toc25262931"/>
+      <w:bookmarkStart w:id="12" w:name="_Toc25262931"/>
       <w:r>
         <w:t>Структура на системата</w:t>
       </w:r>
-      <w:bookmarkEnd w:id="13"/>
+      <w:bookmarkEnd w:id="12"/>
     </w:p>
     <w:p>
       <w:pPr>
@@ -9275,6 +10786,14 @@
           <w:szCs w:val="24"/>
           <w:lang w:val="bg-BG"/>
         </w:rPr>
+        <w:t>я</w:t>
+      </w:r>
+      <w:r>
+        <w:rPr>
+          <w:sz w:val="24"/>
+          <w:szCs w:val="24"/>
+          <w:lang w:val="bg-BG"/>
+        </w:rPr>
         <w:t>. Като  всеки урок може да бъде един от следните типове: „</w:t>
       </w:r>
       <w:r>
@@ -9306,7 +10825,6 @@
           <w:szCs w:val="24"/>
           <w:lang w:val="bg-BG"/>
         </w:rPr>
-        <w:lastRenderedPageBreak/>
         <w:t>зад</w:t>
       </w:r>
       <w:r>
@@ -9716,11 +11234,133 @@
           <w:numId w:val="26"/>
         </w:numPr>
       </w:pPr>
-      <w:bookmarkStart w:id="14" w:name="_Toc25262932"/>
-      <w:r>
-        <w:t>Мнения за системата от потребители</w:t>
-      </w:r>
-      <w:bookmarkEnd w:id="14"/>
+      <w:bookmarkStart w:id="13" w:name="_Toc25262932"/>
+      <w:r>
+        <w:t xml:space="preserve">Мнения </w:t>
+      </w:r>
+      <w:proofErr w:type="spellStart"/>
+      <w:r>
+        <w:t>за</w:t>
+      </w:r>
+      <w:proofErr w:type="spellEnd"/>
+      <w:r>
+        <w:t xml:space="preserve"> </w:t>
+      </w:r>
+      <w:proofErr w:type="spellStart"/>
+      <w:r>
+        <w:t>системата</w:t>
+      </w:r>
+      <w:proofErr w:type="spellEnd"/>
+      <w:r>
+        <w:t xml:space="preserve"> </w:t>
+      </w:r>
+      <w:proofErr w:type="spellStart"/>
+      <w:r>
+        <w:t>от</w:t>
+      </w:r>
+      <w:proofErr w:type="spellEnd"/>
+      <w:r>
+        <w:t xml:space="preserve"> </w:t>
+      </w:r>
+      <w:proofErr w:type="spellStart"/>
+      <w:r>
+        <w:t>потребители</w:t>
+      </w:r>
+      <w:bookmarkEnd w:id="13"/>
+      <w:proofErr w:type="spellEnd"/>
+    </w:p>
+    <w:p>
+      <w:pPr>
+        <w:pStyle w:val="a3"/>
+        <w:numPr>
+          <w:ilvl w:val="0"/>
+          <w:numId w:val="29"/>
+        </w:numPr>
+      </w:pPr>
+      <w:r>
+        <w:rPr>
+          <w:lang w:val="bg-BG"/>
+        </w:rPr>
+        <w:t>„Виждам голям потенц</w:t>
+      </w:r>
+      <w:r>
+        <w:rPr>
+          <w:lang w:val="bg-BG"/>
+        </w:rPr>
+        <w:t>и</w:t>
+      </w:r>
+      <w:r>
+        <w:rPr>
+          <w:lang w:val="bg-BG"/>
+        </w:rPr>
+        <w:t xml:space="preserve">ал </w:t>
+      </w:r>
+      <w:r>
+        <w:rPr>
+          <w:lang w:val="bg-BG"/>
+        </w:rPr>
+        <w:t>в</w:t>
+      </w:r>
+      <w:r>
+        <w:rPr>
+          <w:lang w:val="bg-BG"/>
+        </w:rPr>
+        <w:t xml:space="preserve"> системата. Тя може да ни улесни много работата и в същото време да подобри много качеството на обучението по информатика.</w:t>
+      </w:r>
+      <w:r>
+        <w:rPr>
+          <w:lang w:val="bg-BG"/>
+        </w:rPr>
+        <w:t xml:space="preserve"> Забелязвам, че учениците също са доволни и проявяват по-голям интерес към програмирането.</w:t>
+      </w:r>
+      <w:r>
+        <w:rPr>
+          <w:lang w:val="bg-BG"/>
+        </w:rPr>
+        <w:t xml:space="preserve"> Мисля, че ако се интегрират подобни системи в училищата образуванието ще се подобри</w:t>
+      </w:r>
+      <w:r>
+        <w:rPr>
+          <w:lang w:val="bg-BG"/>
+        </w:rPr>
+        <w:t xml:space="preserve"> значително.</w:t>
+      </w:r>
+      <w:r>
+        <w:rPr>
+          <w:lang w:val="bg-BG"/>
+        </w:rPr>
+        <w:t>“</w:t>
+      </w:r>
+      <w:r>
+        <w:rPr>
+          <w:lang w:val="bg-BG"/>
+        </w:rPr>
+        <w:t xml:space="preserve"> – </w:t>
+      </w:r>
+      <w:r>
+        <w:rPr>
+          <w:lang w:val="bg-BG"/>
+        </w:rPr>
+        <w:t>В.</w:t>
+      </w:r>
+      <w:r>
+        <w:rPr>
+          <w:lang w:val="bg-BG"/>
+        </w:rPr>
+        <w:t xml:space="preserve"> </w:t>
+      </w:r>
+      <w:r>
+        <w:rPr>
+          <w:lang w:val="bg-BG"/>
+        </w:rPr>
+        <w:t>Тончева</w:t>
+      </w:r>
+      <w:r>
+        <w:rPr>
+          <w:lang w:val="bg-BG"/>
+        </w:rPr>
+        <w:t xml:space="preserve"> - старши учител по информатика и информационни технологии в ППМГ „Васил Левски“ гр. Смолян.</w:t>
+      </w:r>
     </w:p>
     <w:p>
       <w:pPr>
@@ -9737,11 +11377,39 @@
           <w:numId w:val="26"/>
         </w:numPr>
       </w:pPr>
-      <w:bookmarkStart w:id="15" w:name="_Toc25262933"/>
-      <w:r>
-        <w:t>Тестови акаунти във системата</w:t>
-      </w:r>
-      <w:bookmarkEnd w:id="15"/>
+      <w:bookmarkStart w:id="14" w:name="_Toc25262933"/>
+      <w:proofErr w:type="spellStart"/>
+      <w:r>
+        <w:lastRenderedPageBreak/>
+        <w:t>Тестови</w:t>
+      </w:r>
+      <w:proofErr w:type="spellEnd"/>
+      <w:r>
+        <w:t xml:space="preserve"> </w:t>
+      </w:r>
+      <w:proofErr w:type="spellStart"/>
+      <w:r>
+        <w:t>акаунти</w:t>
+      </w:r>
+      <w:proofErr w:type="spellEnd"/>
+      <w:r>
+        <w:t xml:space="preserve"> </w:t>
+      </w:r>
+      <w:r>
+        <w:rPr>
+          <w:lang w:val="bg-BG"/>
+        </w:rPr>
+        <w:t>в</w:t>
+      </w:r>
+      <w:r>
+        <w:t xml:space="preserve"> </w:t>
+      </w:r>
+      <w:proofErr w:type="spellStart"/>
+      <w:r>
+        <w:t>системата</w:t>
+      </w:r>
+      <w:bookmarkEnd w:id="14"/>
+      <w:proofErr w:type="spellEnd"/>
     </w:p>
     <w:p>
       <w:pPr>
@@ -9824,6 +11492,14 @@
         </w:rPr>
         <w:t>Обикновен потребите</w:t>
       </w:r>
+      <w:r>
+        <w:rPr>
+          <w:sz w:val="24"/>
+          <w:szCs w:val="24"/>
+          <w:lang w:val="bg-BG"/>
+        </w:rPr>
+        <w:t>л</w:t>
+      </w:r>
     </w:p>
     <w:p>
       <w:pPr>
@@ -10109,11 +11785,11 @@
           <w:numId w:val="26"/>
         </w:numPr>
       </w:pPr>
-      <w:bookmarkStart w:id="16" w:name="_Toc25262934"/>
+      <w:bookmarkStart w:id="15" w:name="_Toc25262934"/>
       <w:r>
         <w:t>Видео уроци за системата</w:t>
       </w:r>
-      <w:bookmarkEnd w:id="16"/>
+      <w:bookmarkEnd w:id="15"/>
     </w:p>
     <w:p>
       <w:pPr>
@@ -10140,16 +11816,15 @@
           <w:lang w:val="bg-BG"/>
         </w:rPr>
       </w:pPr>
-      <w:bookmarkStart w:id="17" w:name="_Toc25262935"/>
+      <w:bookmarkStart w:id="16" w:name="_Toc25262935"/>
       <w:r>
         <w:rPr>
           <w:rStyle w:val="20"/>
           <w:lang w:val="bg-BG"/>
         </w:rPr>
-        <w:lastRenderedPageBreak/>
         <w:t>Видео урок за работа в системата на обикновени потребители и ученици</w:t>
       </w:r>
-      <w:bookmarkEnd w:id="17"/>
+      <w:bookmarkEnd w:id="16"/>
       <w:r>
         <w:rPr>
           <w:lang w:val="bg-BG"/>
@@ -10182,7 +11857,7 @@
           <w:lang w:val="bg-BG"/>
         </w:rPr>
       </w:pPr>
-      <w:bookmarkStart w:id="18" w:name="_Toc25262936"/>
+      <w:bookmarkStart w:id="17" w:name="_Toc25262936"/>
       <w:r>
         <w:rPr>
           <w:rStyle w:val="20"/>
@@ -10190,7 +11865,7 @@
         </w:rPr>
         <w:t>Видео урок за работа в системата на администратори</w:t>
       </w:r>
-      <w:bookmarkEnd w:id="18"/>
+      <w:bookmarkEnd w:id="17"/>
       <w:r>
         <w:rPr>
           <w:lang w:val="bg-BG"/>
@@ -10214,11 +11889,11 @@
           <w:numId w:val="26"/>
         </w:numPr>
       </w:pPr>
-      <w:bookmarkStart w:id="19" w:name="_Toc25262937"/>
+      <w:bookmarkStart w:id="18" w:name="_Toc25262937"/>
       <w:r>
         <w:t>Как се работи с приложението</w:t>
       </w:r>
-      <w:bookmarkEnd w:id="19"/>
+      <w:bookmarkEnd w:id="18"/>
     </w:p>
     <w:p>
       <w:pPr>
@@ -10238,14 +11913,14 @@
           <w:lang w:val="bg-BG"/>
         </w:rPr>
       </w:pPr>
-      <w:bookmarkStart w:id="20" w:name="_Toc25262938"/>
+      <w:bookmarkStart w:id="19" w:name="_Toc25262938"/>
       <w:r>
         <w:rPr>
           <w:rStyle w:val="20"/>
         </w:rPr>
         <w:t>Зареждане на приложението</w:t>
       </w:r>
-      <w:bookmarkEnd w:id="20"/>
+      <w:bookmarkEnd w:id="19"/>
       <w:r>
         <w:rPr>
           <w:sz w:val="24"/>
@@ -10476,7 +12151,7 @@
           <w:lang w:val="bg-BG"/>
         </w:rPr>
       </w:pPr>
-      <w:bookmarkStart w:id="21" w:name="_Toc25262939"/>
+      <w:bookmarkStart w:id="20" w:name="_Toc25262939"/>
       <w:r>
         <w:rPr>
           <w:rStyle w:val="20"/>
@@ -10489,7 +12164,7 @@
         </w:rPr>
         <w:t xml:space="preserve"> документацията на приложението</w:t>
       </w:r>
-      <w:bookmarkEnd w:id="21"/>
+      <w:bookmarkEnd w:id="20"/>
       <w:r>
         <w:rPr>
           <w:sz w:val="24"/>
@@ -10677,7 +12352,23 @@
           <w:szCs w:val="32"/>
           <w:lang w:val="bg-BG"/>
         </w:rPr>
-        <w:t xml:space="preserve"> как работят функционалностите, който са достъпни за администратори.</w:t>
+        <w:t xml:space="preserve"> ка</w:t>
+      </w:r>
+      <w:r>
+        <w:rPr>
+          <w:sz w:val="24"/>
+          <w:szCs w:val="32"/>
+          <w:lang w:val="bg-BG"/>
+        </w:rPr>
+        <w:t>к работят функционалностите, кои</w:t>
+      </w:r>
+      <w:r>
+        <w:rPr>
+          <w:sz w:val="24"/>
+          <w:szCs w:val="32"/>
+          <w:lang w:val="bg-BG"/>
+        </w:rPr>
+        <w:t>то са достъпни за администратори.</w:t>
       </w:r>
     </w:p>
     <w:p>
@@ -10759,7 +12450,7 @@
           <w:lang w:val="bg-BG"/>
         </w:rPr>
       </w:pPr>
-      <w:bookmarkStart w:id="22" w:name="_Toc25262940"/>
+      <w:bookmarkStart w:id="21" w:name="_Toc25262940"/>
       <w:r>
         <w:rPr>
           <w:rStyle w:val="20"/>
@@ -10772,7 +12463,7 @@
         </w:rPr>
         <w:t>истрация в системата</w:t>
       </w:r>
-      <w:bookmarkEnd w:id="22"/>
+      <w:bookmarkEnd w:id="21"/>
       <w:r>
         <w:rPr>
           <w:lang w:val="bg-BG"/>
@@ -10821,7 +12512,23 @@
           <w:i/>
           <w:lang w:val="bg-BG"/>
         </w:rPr>
-        <w:t>Важно: Няма да може да си използвате акаунта, за да влезнете в системата преди да сте си потвърдили емайла.</w:t>
+        <w:t>Важно: Няма да може да си използвате акаунта, за да влезнете в системат</w:t>
+      </w:r>
+      <w:r>
+        <w:rPr>
+          <w:b/>
+          <w:i/>
+          <w:lang w:val="bg-BG"/>
+        </w:rPr>
+        <w:t>а преди да сте си потвърдили име</w:t>
+      </w:r>
+      <w:r>
+        <w:rPr>
+          <w:b/>
+          <w:i/>
+          <w:lang w:val="bg-BG"/>
+        </w:rPr>
+        <w:t>йла.</w:t>
       </w:r>
     </w:p>
     <w:p>
@@ -10906,13 +12613,27 @@
         <w:rPr>
           <w:lang w:val="bg-BG"/>
         </w:rPr>
-        <w:t>емайл адрес ще Ви бъде изпратен</w:t>
-      </w:r>
-      <w:r>
-        <w:rPr>
-          <w:lang w:val="bg-BG"/>
-        </w:rPr>
-        <w:t xml:space="preserve"> мейл</w:t>
+        <w:t>име</w:t>
+      </w:r>
+      <w:r>
+        <w:rPr>
+          <w:lang w:val="bg-BG"/>
+        </w:rPr>
+        <w:t>йл адрес ще Ви бъде изпратен</w:t>
+      </w:r>
+      <w:r>
+        <w:rPr>
+          <w:lang w:val="bg-BG"/>
+        </w:rPr>
+        <w:t xml:space="preserve"> ме</w:t>
+      </w:r>
+      <w:bookmarkStart w:id="22" w:name="_GoBack"/>
+      <w:bookmarkEnd w:id="22"/>
+      <w:r>
+        <w:rPr>
+          <w:lang w:val="bg-BG"/>
+        </w:rPr>
+        <w:t>йл</w:t>
       </w:r>
       <w:r>
         <w:rPr>
@@ -22343,6 +24064,119 @@
     </w:lvl>
   </w:abstractNum>
   <w:abstractNum w:abstractNumId="20" w15:restartNumberingAfterBreak="0">
+    <w:nsid w:val="5615355D"/>
+    <w:multiLevelType w:val="hybridMultilevel"/>
+    <w:tmpl w:val="CC9ACCBE"/>
+    <w:lvl w:ilvl="0" w:tplc="04090003">
+      <w:start w:val="1"/>
+      <w:numFmt w:val="bullet"/>
+      <w:lvlText w:val="o"/>
+      <w:lvlJc w:val="left"/>
+      <w:pPr>
+        <w:ind w:left="720" w:hanging="360"/>
+      </w:pPr>
+      <w:rPr>
+        <w:rFonts w:ascii="Courier New" w:hAnsi="Courier New" w:cs="Courier New" w:hint="default"/>
+      </w:rPr>
+    </w:lvl>
+    <w:lvl w:ilvl="1" w:tplc="04090003" w:tentative="1">
+      <w:start w:val="1"/>
+      <w:numFmt w:val="bullet"/>
+      <w:lvlText w:val="o"/>
+      <w:lvlJc w:val="left"/>
+      <w:pPr>
+        <w:ind w:left="1440" w:hanging="360"/>
+      </w:pPr>
+      <w:rPr>
+        <w:rFonts w:ascii="Courier New" w:hAnsi="Courier New" w:cs="Courier New" w:hint="default"/>
+      </w:rPr>
+    </w:lvl>
+    <w:lvl w:ilvl="2" w:tplc="04090005" w:tentative="1">
+      <w:start w:val="1"/>
+      <w:numFmt w:val="bullet"/>
+      <w:lvlText w:val=""/>
+      <w:lvlJc w:val="left"/>
+      <w:pPr>
+        <w:ind w:left="2160" w:hanging="360"/>
+      </w:pPr>
+      <w:rPr>
+        <w:rFonts w:ascii="Wingdings" w:hAnsi="Wingdings" w:hint="default"/>
+      </w:rPr>
+    </w:lvl>
+    <w:lvl w:ilvl="3" w:tplc="04090001" w:tentative="1">
+      <w:start w:val="1"/>
+      <w:numFmt w:val="bullet"/>
+      <w:lvlText w:val=""/>
+      <w:lvlJc w:val="left"/>
+      <w:pPr>
+        <w:ind w:left="2880" w:hanging="360"/>
+      </w:pPr>
+      <w:rPr>
+        <w:rFonts w:ascii="Symbol" w:hAnsi="Symbol" w:hint="default"/>
+      </w:rPr>
+    </w:lvl>
+    <w:lvl w:ilvl="4" w:tplc="04090003" w:tentative="1">
+      <w:start w:val="1"/>
+      <w:numFmt w:val="bullet"/>
+      <w:lvlText w:val="o"/>
+      <w:lvlJc w:val="left"/>
+      <w:pPr>
+        <w:ind w:left="3600" w:hanging="360"/>
+      </w:pPr>
+      <w:rPr>
+        <w:rFonts w:ascii="Courier New" w:hAnsi="Courier New" w:cs="Courier New" w:hint="default"/>
+      </w:rPr>
+    </w:lvl>
+    <w:lvl w:ilvl="5" w:tplc="04090005" w:tentative="1">
+      <w:start w:val="1"/>
+      <w:numFmt w:val="bullet"/>
+      <w:lvlText w:val=""/>
+      <w:lvlJc w:val="left"/>
+      <w:pPr>
+        <w:ind w:left="4320" w:hanging="360"/>
+      </w:pPr>
+      <w:rPr>
+        <w:rFonts w:ascii="Wingdings" w:hAnsi="Wingdings" w:hint="default"/>
+      </w:rPr>
+    </w:lvl>
+    <w:lvl w:ilvl="6" w:tplc="04090001" w:tentative="1">
+      <w:start w:val="1"/>
+      <w:numFmt w:val="bullet"/>
+      <w:lvlText w:val=""/>
+      <w:lvlJc w:val="left"/>
+      <w:pPr>
+        <w:ind w:left="5040" w:hanging="360"/>
+      </w:pPr>
+      <w:rPr>
+        <w:rFonts w:ascii="Symbol" w:hAnsi="Symbol" w:hint="default"/>
+      </w:rPr>
+    </w:lvl>
+    <w:lvl w:ilvl="7" w:tplc="04090003" w:tentative="1">
+      <w:start w:val="1"/>
+      <w:numFmt w:val="bullet"/>
+      <w:lvlText w:val="o"/>
+      <w:lvlJc w:val="left"/>
+      <w:pPr>
+        <w:ind w:left="5760" w:hanging="360"/>
+      </w:pPr>
+      <w:rPr>
+        <w:rFonts w:ascii="Courier New" w:hAnsi="Courier New" w:cs="Courier New" w:hint="default"/>
+      </w:rPr>
+    </w:lvl>
+    <w:lvl w:ilvl="8" w:tplc="04090005" w:tentative="1">
+      <w:start w:val="1"/>
+      <w:numFmt w:val="bullet"/>
+      <w:lvlText w:val=""/>
+      <w:lvlJc w:val="left"/>
+      <w:pPr>
+        <w:ind w:left="6480" w:hanging="360"/>
+      </w:pPr>
+      <w:rPr>
+        <w:rFonts w:ascii="Wingdings" w:hAnsi="Wingdings" w:hint="default"/>
+      </w:rPr>
+    </w:lvl>
+  </w:abstractNum>
+  <w:abstractNum w:abstractNumId="21" w15:restartNumberingAfterBreak="0">
     <w:nsid w:val="5BAB733E"/>
     <w:multiLevelType w:val="hybridMultilevel"/>
     <w:tmpl w:val="BC3CCE12"/>
@@ -22455,7 +24289,7 @@
       </w:rPr>
     </w:lvl>
   </w:abstractNum>
-  <w:abstractNum w:abstractNumId="21" w15:restartNumberingAfterBreak="0">
+  <w:abstractNum w:abstractNumId="22" w15:restartNumberingAfterBreak="0">
     <w:nsid w:val="630B7AC9"/>
     <w:multiLevelType w:val="hybridMultilevel"/>
     <w:tmpl w:val="95EE5A06"/>
@@ -22568,7 +24402,7 @@
       </w:rPr>
     </w:lvl>
   </w:abstractNum>
-  <w:abstractNum w:abstractNumId="22" w15:restartNumberingAfterBreak="0">
+  <w:abstractNum w:abstractNumId="23" w15:restartNumberingAfterBreak="0">
     <w:nsid w:val="64556BD0"/>
     <w:multiLevelType w:val="hybridMultilevel"/>
     <w:tmpl w:val="9A703FB0"/>
@@ -22681,7 +24515,7 @@
       </w:rPr>
     </w:lvl>
   </w:abstractNum>
-  <w:abstractNum w:abstractNumId="23" w15:restartNumberingAfterBreak="0">
+  <w:abstractNum w:abstractNumId="24" w15:restartNumberingAfterBreak="0">
     <w:nsid w:val="6B0F5D16"/>
     <w:multiLevelType w:val="hybridMultilevel"/>
     <w:tmpl w:val="D20EE63C"/>
@@ -22796,7 +24630,7 @@
       </w:rPr>
     </w:lvl>
   </w:abstractNum>
-  <w:abstractNum w:abstractNumId="24" w15:restartNumberingAfterBreak="0">
+  <w:abstractNum w:abstractNumId="25" w15:restartNumberingAfterBreak="0">
     <w:nsid w:val="6CCB7D59"/>
     <w:multiLevelType w:val="hybridMultilevel"/>
     <w:tmpl w:val="24008734"/>
@@ -22909,7 +24743,7 @@
       </w:rPr>
     </w:lvl>
   </w:abstractNum>
-  <w:abstractNum w:abstractNumId="25" w15:restartNumberingAfterBreak="0">
+  <w:abstractNum w:abstractNumId="26" w15:restartNumberingAfterBreak="0">
     <w:nsid w:val="6F7244FE"/>
     <w:multiLevelType w:val="hybridMultilevel"/>
     <w:tmpl w:val="9A089766"/>
@@ -23022,7 +24856,7 @@
       </w:rPr>
     </w:lvl>
   </w:abstractNum>
-  <w:abstractNum w:abstractNumId="26" w15:restartNumberingAfterBreak="0">
+  <w:abstractNum w:abstractNumId="27" w15:restartNumberingAfterBreak="0">
     <w:nsid w:val="7E832ECE"/>
     <w:multiLevelType w:val="hybridMultilevel"/>
     <w:tmpl w:val="B95EFD84"/>
@@ -23135,7 +24969,7 @@
       </w:rPr>
     </w:lvl>
   </w:abstractNum>
-  <w:abstractNum w:abstractNumId="27" w15:restartNumberingAfterBreak="0">
+  <w:abstractNum w:abstractNumId="28" w15:restartNumberingAfterBreak="0">
     <w:nsid w:val="7FDD0BD6"/>
     <w:multiLevelType w:val="hybridMultilevel"/>
     <w:tmpl w:val="80662B28"/>
@@ -23254,16 +25088,16 @@
     <w:abstractNumId w:val="0"/>
   </w:num>
   <w:num w:numId="2">
-    <w:abstractNumId w:val="20"/>
+    <w:abstractNumId w:val="21"/>
   </w:num>
   <w:num w:numId="3">
     <w:abstractNumId w:val="19"/>
   </w:num>
   <w:num w:numId="4">
-    <w:abstractNumId w:val="27"/>
+    <w:abstractNumId w:val="28"/>
   </w:num>
   <w:num w:numId="5">
-    <w:abstractNumId w:val="24"/>
+    <w:abstractNumId w:val="25"/>
   </w:num>
   <w:num w:numId="6">
     <w:abstractNumId w:val="4"/>
@@ -23275,13 +25109,13 @@
     <w:abstractNumId w:val="7"/>
   </w:num>
   <w:num w:numId="9">
-    <w:abstractNumId w:val="23"/>
+    <w:abstractNumId w:val="24"/>
   </w:num>
   <w:num w:numId="10">
     <w:abstractNumId w:val="17"/>
   </w:num>
   <w:num w:numId="11">
-    <w:abstractNumId w:val="26"/>
+    <w:abstractNumId w:val="27"/>
   </w:num>
   <w:num w:numId="12">
     <w:abstractNumId w:val="2"/>
@@ -23293,7 +25127,7 @@
     <w:abstractNumId w:val="14"/>
   </w:num>
   <w:num w:numId="15">
-    <w:abstractNumId w:val="25"/>
+    <w:abstractNumId w:val="26"/>
   </w:num>
   <w:num w:numId="16">
     <w:abstractNumId w:val="5"/>
@@ -23311,7 +25145,7 @@
     <w:abstractNumId w:val="8"/>
   </w:num>
   <w:num w:numId="21">
-    <w:abstractNumId w:val="22"/>
+    <w:abstractNumId w:val="23"/>
   </w:num>
   <w:num w:numId="22">
     <w:abstractNumId w:val="11"/>
@@ -23332,7 +25166,10 @@
     <w:abstractNumId w:val="10"/>
   </w:num>
   <w:num w:numId="28">
-    <w:abstractNumId w:val="21"/>
+    <w:abstractNumId w:val="22"/>
+  </w:num>
+  <w:num w:numId="29">
+    <w:abstractNumId w:val="20"/>
   </w:num>
 </w:numbering>
 </file>
@@ -24150,7 +25987,7 @@
 </file>
 
 <file path=customXml/itemProps1.xml><?xml version="1.0" encoding="utf-8"?>
-<ds:datastoreItem xmlns:ds="http://schemas.openxmlformats.org/officeDocument/2006/customXml" ds:itemID="{7800B808-8FD4-4B40-ABD7-2F89043E7AE6}">
+<ds:datastoreItem xmlns:ds="http://schemas.openxmlformats.org/officeDocument/2006/customXml" ds:itemID="{DBF88BB4-4FDC-4774-ACA1-81CC43CBB899}">
   <ds:schemaRefs>
     <ds:schemaRef ds:uri="http://schemas.openxmlformats.org/officeDocument/2006/bibliography"/>
   </ds:schemaRefs>

</xml_diff>

<commit_message>
Add JudgeSystem TestGenerator - program for generating tests
</commit_message>
<xml_diff>
--- a/Documentation/Judge System - Documentation.docx
+++ b/Documentation/Judge System - Documentation.docx
@@ -4036,7 +4036,26 @@
             <w:sz w:val="24"/>
             <w:szCs w:val="24"/>
           </w:rPr>
-          <w:t>Добавяне на тест към задача</w:t>
+          <w:t>Добавяне на тест</w:t>
+        </w:r>
+        <w:r>
+          <w:rPr>
+            <w:rStyle w:val="a4"/>
+            <w:noProof/>
+            <w:sz w:val="24"/>
+            <w:szCs w:val="24"/>
+            <w:lang w:val="bg-BG"/>
+          </w:rPr>
+          <w:t>ове</w:t>
+        </w:r>
+        <w:r>
+          <w:rPr>
+            <w:rStyle w:val="a4"/>
+            <w:noProof/>
+            <w:sz w:val="24"/>
+            <w:szCs w:val="24"/>
+          </w:rPr>
+          <w:t xml:space="preserve"> към задача</w:t>
         </w:r>
         <w:r>
           <w:rPr>
@@ -10106,31 +10125,7 @@
         <w:rPr>
           <w:lang w:val="bg-BG"/>
         </w:rPr>
-        <w:t xml:space="preserve"> – </w:t>
-      </w:r>
-      <w:r>
-        <w:rPr>
-          <w:lang w:val="bg-BG"/>
-        </w:rPr>
-        <w:t>В.</w:t>
-      </w:r>
-      <w:r>
-        <w:rPr>
-          <w:lang w:val="bg-BG"/>
-        </w:rPr>
-        <w:t xml:space="preserve"> </w:t>
-      </w:r>
-      <w:r>
-        <w:rPr>
-          <w:lang w:val="bg-BG"/>
-        </w:rPr>
-        <w:t>Тончева</w:t>
-      </w:r>
-      <w:r>
-        <w:rPr>
-          <w:lang w:val="bg-BG"/>
-        </w:rPr>
-        <w:t xml:space="preserve"> - старши учител по информатика и информационни технологии в ППМГ „Васил Левски“ гр. Смолян.</w:t>
+        <w:t xml:space="preserve"> – В. Тончева - старши учител по информатика и информационни технологии в ППМГ „Васил Левски“ гр. Смолян.</w:t>
       </w:r>
     </w:p>
     <w:p>
@@ -16130,7 +16125,19 @@
         <w:rPr>
           <w:rStyle w:val="20"/>
         </w:rPr>
-        <w:t>Добавяне на тест към задача</w:t>
+        <w:t>Добавяне на тест</w:t>
+      </w:r>
+      <w:r>
+        <w:rPr>
+          <w:rStyle w:val="20"/>
+        </w:rPr>
+        <w:t>ове</w:t>
+      </w:r>
+      <w:r>
+        <w:rPr>
+          <w:rStyle w:val="20"/>
+        </w:rPr>
+        <w:t xml:space="preserve"> към задача</w:t>
       </w:r>
       <w:bookmarkEnd w:id="37"/>
       <w:r>
@@ -16139,7 +16146,23 @@
           <w:szCs w:val="24"/>
           <w:lang w:val="bg-BG"/>
         </w:rPr>
-        <w:t xml:space="preserve"> – от страницат</w:t>
+        <w:t xml:space="preserve"> –</w:t>
+      </w:r>
+      <w:r>
+        <w:rPr>
+          <w:sz w:val="24"/>
+          <w:szCs w:val="24"/>
+          <w:lang w:val="bg-BG"/>
+        </w:rPr>
+        <w:t xml:space="preserve"> може да добавите само един тест или  да качите файл със много няколко теста. За да добавите само един тест</w:t>
+      </w:r>
+      <w:r>
+        <w:rPr>
+          <w:sz w:val="24"/>
+          <w:szCs w:val="24"/>
+          <w:lang w:val="bg-BG"/>
+        </w:rPr>
+        <w:t xml:space="preserve"> от страницат</w:t>
       </w:r>
       <w:r>
         <w:rPr>
@@ -16192,10 +16215,10 @@
         </w:rPr>
         <w:lastRenderedPageBreak/>
         <w:drawing>
-          <wp:inline distT="0" distB="0" distL="0" distR="0" wp14:anchorId="0F4842C2" wp14:editId="595BCA5F">
-            <wp:extent cx="5731510" cy="2398395"/>
-            <wp:effectExtent l="0" t="0" r="2540" b="1905"/>
-            <wp:docPr id="42" name="Картина 42"/>
+          <wp:inline distT="0" distB="0" distL="0" distR="0" wp14:anchorId="5CDFBCE3" wp14:editId="048283FE">
+            <wp:extent cx="5731510" cy="2362835"/>
+            <wp:effectExtent l="0" t="0" r="2540" b="0"/>
+            <wp:docPr id="56" name="Картина 56"/>
             <wp:cNvGraphicFramePr>
               <a:graphicFrameLocks xmlns:a="http://schemas.openxmlformats.org/drawingml/2006/main" noChangeAspect="1"/>
             </wp:cNvGraphicFramePr>
@@ -16215,7 +16238,7 @@
                   <pic:spPr>
                     <a:xfrm>
                       <a:off x="0" y="0"/>
-                      <a:ext cx="5731510" cy="2398395"/>
+                      <a:ext cx="5731510" cy="2362835"/>
                     </a:xfrm>
                     <a:prstGeom prst="rect">
                       <a:avLst/>
@@ -16315,10 +16338,10 @@
           <w:szCs w:val="24"/>
         </w:rPr>
         <w:drawing>
-          <wp:inline distT="0" distB="0" distL="0" distR="0" wp14:anchorId="45B5D523" wp14:editId="705888AE">
-            <wp:extent cx="5731510" cy="1790700"/>
-            <wp:effectExtent l="0" t="0" r="2540" b="0"/>
-            <wp:docPr id="43" name="Картина 43"/>
+          <wp:inline distT="0" distB="0" distL="0" distR="0" wp14:anchorId="61AC782B" wp14:editId="68265D04">
+            <wp:extent cx="5731510" cy="1821180"/>
+            <wp:effectExtent l="0" t="0" r="2540" b="7620"/>
+            <wp:docPr id="67" name="Картина 67"/>
             <wp:cNvGraphicFramePr>
               <a:graphicFrameLocks xmlns:a="http://schemas.openxmlformats.org/drawingml/2006/main" noChangeAspect="1"/>
             </wp:cNvGraphicFramePr>
@@ -16338,7 +16361,7 @@
                   <pic:spPr>
                     <a:xfrm>
                       <a:off x="0" y="0"/>
-                      <a:ext cx="5731510" cy="1790700"/>
+                      <a:ext cx="5731510" cy="1821180"/>
                     </a:xfrm>
                     <a:prstGeom prst="rect">
                       <a:avLst/>
@@ -16433,10 +16456,10 @@
           <w:szCs w:val="24"/>
         </w:rPr>
         <w:drawing>
-          <wp:inline distT="0" distB="0" distL="0" distR="0" wp14:anchorId="30979F05" wp14:editId="3EAE1E4B">
-            <wp:extent cx="5731510" cy="3221355"/>
-            <wp:effectExtent l="0" t="0" r="2540" b="0"/>
-            <wp:docPr id="44" name="Картина 44"/>
+          <wp:inline distT="0" distB="0" distL="0" distR="0" wp14:anchorId="62880EA3" wp14:editId="08DBD2C7">
+            <wp:extent cx="5731510" cy="3289300"/>
+            <wp:effectExtent l="0" t="0" r="2540" b="6350"/>
+            <wp:docPr id="68" name="Картина 68"/>
             <wp:cNvGraphicFramePr>
               <a:graphicFrameLocks xmlns:a="http://schemas.openxmlformats.org/drawingml/2006/main" noChangeAspect="1"/>
             </wp:cNvGraphicFramePr>
@@ -16456,7 +16479,7 @@
                   <pic:spPr>
                     <a:xfrm>
                       <a:off x="0" y="0"/>
-                      <a:ext cx="5731510" cy="3221355"/>
+                      <a:ext cx="5731510" cy="3289300"/>
                     </a:xfrm>
                     <a:prstGeom prst="rect">
                       <a:avLst/>
@@ -16472,96 +16495,27 @@
     <w:p>
       <w:pPr>
         <w:pStyle w:val="a3"/>
-        <w:numPr>
-          <w:ilvl w:val="0"/>
-          <w:numId w:val="12"/>
-        </w:numPr>
         <w:ind w:left="0"/>
         <w:jc w:val="both"/>
         <w:rPr>
           <w:sz w:val="24"/>
           <w:szCs w:val="24"/>
-          <w:lang w:val="bg-BG"/>
-        </w:rPr>
-      </w:pPr>
-      <w:bookmarkStart w:id="38" w:name="_Toc25262957"/>
-      <w:r>
-        <w:rPr>
-          <w:rStyle w:val="20"/>
-        </w:rPr>
-        <w:t>Изтриване, редактиране на задача</w:t>
-      </w:r>
-      <w:bookmarkEnd w:id="38"/>
-      <w:r>
-        <w:rPr>
-          <w:sz w:val="24"/>
-          <w:szCs w:val="24"/>
-          <w:lang w:val="bg-BG"/>
-        </w:rPr>
-        <w:t xml:space="preserve"> – за конкретната задача кликнете </w:t>
-      </w:r>
-      <w:r>
-        <w:rPr>
-          <w:sz w:val="24"/>
-          <w:szCs w:val="24"/>
-          <w:lang w:val="bg-BG"/>
-        </w:rPr>
-        <w:t>„Edit“ или „</w:t>
-      </w:r>
-      <w:r>
-        <w:rPr>
-          <w:sz w:val="24"/>
-          <w:szCs w:val="24"/>
-        </w:rPr>
-        <w:t>Delete</w:t>
-      </w:r>
-      <w:r>
-        <w:rPr>
-          <w:sz w:val="24"/>
-          <w:szCs w:val="24"/>
-          <w:lang w:val="bg-BG"/>
-        </w:rPr>
-        <w:t>“. Ще Ви</w:t>
-      </w:r>
-      <w:r>
-        <w:rPr>
-          <w:sz w:val="24"/>
-          <w:szCs w:val="24"/>
-          <w:lang w:val="bg-BG"/>
-        </w:rPr>
-        <w:t xml:space="preserve"> се визуализира форма с попълнени полет</w:t>
-      </w:r>
-      <w:r>
-        <w:rPr>
-          <w:sz w:val="24"/>
-          <w:szCs w:val="24"/>
-          <w:lang w:val="bg-BG"/>
-        </w:rPr>
-        <w:t>а за дадената задача. Ако искате да изтриете</w:t>
-      </w:r>
-      <w:r>
-        <w:rPr>
-          <w:sz w:val="24"/>
-          <w:szCs w:val="24"/>
-          <w:lang w:val="bg-BG"/>
-        </w:rPr>
-        <w:t xml:space="preserve"> задачата само по</w:t>
-      </w:r>
-      <w:r>
-        <w:rPr>
-          <w:sz w:val="24"/>
-          <w:szCs w:val="24"/>
-          <w:lang w:val="bg-BG"/>
-        </w:rPr>
-        <w:t>твърждавате</w:t>
-      </w:r>
-      <w:r>
-        <w:rPr>
-          <w:sz w:val="24"/>
-          <w:szCs w:val="24"/>
-          <w:lang w:val="bg-BG"/>
-        </w:rPr>
-        <w:t>.</w:t>
+        </w:rPr>
+      </w:pPr>
+      <w:r>
+        <w:rPr>
+          <w:sz w:val="24"/>
+          <w:szCs w:val="24"/>
+          <w:lang w:val="bg-BG"/>
+        </w:rPr>
+        <w:t>За да добавите няколко теста наведнъж кликнете на бутона „Add Tests“</w:t>
+      </w:r>
+      <w:r>
+        <w:rPr>
+          <w:sz w:val="24"/>
+          <w:szCs w:val="24"/>
+        </w:rPr>
+        <w:t>, за конкретната задача. Ще Ви се визуализира следната форма.</w:t>
       </w:r>
     </w:p>
     <w:p>
@@ -16572,6 +16526,7 @@
         <w:rPr>
           <w:sz w:val="24"/>
           <w:szCs w:val="24"/>
+          <w:lang w:val="bg-BG"/>
         </w:rPr>
       </w:pPr>
       <w:r>
@@ -16582,10 +16537,10 @@
         </w:rPr>
         <w:lastRenderedPageBreak/>
         <w:drawing>
-          <wp:inline distT="0" distB="0" distL="0" distR="0" wp14:anchorId="2FEB5087" wp14:editId="55705C91">
-            <wp:extent cx="5731510" cy="3273425"/>
-            <wp:effectExtent l="0" t="0" r="2540" b="3175"/>
-            <wp:docPr id="45" name="Картина 45"/>
+          <wp:inline distT="0" distB="0" distL="0" distR="0" wp14:anchorId="041A9EF8" wp14:editId="288086BE">
+            <wp:extent cx="5731510" cy="1548765"/>
+            <wp:effectExtent l="0" t="0" r="2540" b="0"/>
+            <wp:docPr id="72" name="Картина 72"/>
             <wp:cNvGraphicFramePr>
               <a:graphicFrameLocks xmlns:a="http://schemas.openxmlformats.org/drawingml/2006/main" noChangeAspect="1"/>
             </wp:cNvGraphicFramePr>
@@ -16605,7 +16560,7 @@
                   <pic:spPr>
                     <a:xfrm>
                       <a:off x="0" y="0"/>
-                      <a:ext cx="5731510" cy="3273425"/>
+                      <a:ext cx="5731510" cy="1548765"/>
                     </a:xfrm>
                     <a:prstGeom prst="rect">
                       <a:avLst/>
@@ -16635,38 +16590,22 @@
           <w:szCs w:val="24"/>
           <w:lang w:val="bg-BG"/>
         </w:rPr>
-        <w:t>Или променяте данните и кликате</w:t>
-      </w:r>
-      <w:r>
-        <w:rPr>
-          <w:sz w:val="24"/>
-          <w:szCs w:val="24"/>
-          <w:lang w:val="bg-BG"/>
-        </w:rPr>
-        <w:t xml:space="preserve"> бутона „</w:t>
-      </w:r>
-      <w:r>
-        <w:rPr>
-          <w:sz w:val="24"/>
-          <w:szCs w:val="24"/>
-        </w:rPr>
-        <w:t>Edit</w:t>
-      </w:r>
-      <w:r>
-        <w:rPr>
-          <w:sz w:val="24"/>
-          <w:szCs w:val="24"/>
-          <w:lang w:val="bg-BG"/>
-        </w:rPr>
-        <w:t>“</w:t>
-      </w:r>
-      <w:r>
-        <w:rPr>
-          <w:sz w:val="24"/>
-          <w:szCs w:val="24"/>
-          <w:lang w:val="bg-BG"/>
-        </w:rPr>
-        <w:t>, ако искате да редактирате задачата.</w:t>
+        <w:t>Трябва да изпратите .</w:t>
+      </w:r>
+      <w:r>
+        <w:rPr>
+          <w:sz w:val="24"/>
+          <w:szCs w:val="24"/>
+        </w:rPr>
+        <w:t xml:space="preserve">json </w:t>
+      </w:r>
+      <w:r>
+        <w:rPr>
+          <w:sz w:val="24"/>
+          <w:szCs w:val="24"/>
+          <w:lang w:val="bg-BG"/>
+        </w:rPr>
+        <w:t>файл, който съдържа всички тестове, които искате да добавите. Кликнете на линка под името на задачата, за да изтеглите примерен файл. Ако формата на файла не Ви е правилен или данните за някой от тесто не са валидни ще получите детайлна грешка.</w:t>
       </w:r>
     </w:p>
     <w:p>
@@ -16687,10 +16626,10 @@
           <w:szCs w:val="24"/>
         </w:rPr>
         <w:drawing>
-          <wp:inline distT="0" distB="0" distL="0" distR="0" wp14:anchorId="7AF186B1" wp14:editId="70565D4C">
-            <wp:extent cx="5731510" cy="3327400"/>
-            <wp:effectExtent l="0" t="0" r="2540" b="6350"/>
-            <wp:docPr id="46" name="Картина 46"/>
+          <wp:inline distT="0" distB="0" distL="0" distR="0" wp14:anchorId="5887992F" wp14:editId="5D008B1F">
+            <wp:extent cx="5731510" cy="1873885"/>
+            <wp:effectExtent l="0" t="0" r="2540" b="0"/>
+            <wp:docPr id="78" name="Картина 78"/>
             <wp:cNvGraphicFramePr>
               <a:graphicFrameLocks xmlns:a="http://schemas.openxmlformats.org/drawingml/2006/main" noChangeAspect="1"/>
             </wp:cNvGraphicFramePr>
@@ -16710,7 +16649,7 @@
                   <pic:spPr>
                     <a:xfrm>
                       <a:off x="0" y="0"/>
-                      <a:ext cx="5731510" cy="3327400"/>
+                      <a:ext cx="5731510" cy="1873885"/>
                     </a:xfrm>
                     <a:prstGeom prst="rect">
                       <a:avLst/>
@@ -16726,6 +16665,66 @@
     <w:p>
       <w:pPr>
         <w:pStyle w:val="a3"/>
+        <w:ind w:left="0"/>
+        <w:jc w:val="both"/>
+        <w:rPr>
+          <w:sz w:val="24"/>
+          <w:szCs w:val="24"/>
+          <w:lang w:val="bg-BG"/>
+        </w:rPr>
+      </w:pPr>
+      <w:r>
+        <w:rPr>
+          <w:sz w:val="24"/>
+          <w:szCs w:val="24"/>
+          <w:lang w:val="bg-BG"/>
+        </w:rPr>
+        <w:t>След като кликнете на бутона „Add Tests“ и файла Ви е в правилния формат с валидни данни всички тестове ще бъдат добавени в системата.</w:t>
+      </w:r>
+    </w:p>
+    <w:p>
+      <w:pPr>
+        <w:pStyle w:val="a3"/>
+        <w:ind w:left="0"/>
+        <w:jc w:val="both"/>
+        <w:rPr>
+          <w:sz w:val="24"/>
+          <w:szCs w:val="24"/>
+          <w:lang w:val="bg-BG"/>
+        </w:rPr>
+      </w:pPr>
+      <w:r>
+        <w:rPr>
+          <w:sz w:val="24"/>
+          <w:szCs w:val="24"/>
+        </w:rPr>
+        <w:t xml:space="preserve">Ако вече имате решение на дадена задача и искате да я добавите в системата, но нямате готиви тестове може да използвате следния </w:t>
+      </w:r>
+      <w:r>
+        <w:rPr>
+          <w:sz w:val="24"/>
+          <w:szCs w:val="24"/>
+          <w:lang w:val="bg-BG"/>
+        </w:rPr>
+        <w:t xml:space="preserve">проект, за да генерирате автоматично тестовете. От този линк може да си свалите програмката. </w:t>
+      </w:r>
+      <w:bookmarkStart w:id="38" w:name="_GoBack"/>
+      <w:bookmarkEnd w:id="38"/>
+    </w:p>
+    <w:p>
+      <w:pPr>
+        <w:pStyle w:val="a3"/>
+        <w:ind w:left="1080"/>
+        <w:jc w:val="both"/>
+        <w:rPr>
+          <w:sz w:val="24"/>
+          <w:szCs w:val="24"/>
+        </w:rPr>
+      </w:pPr>
+    </w:p>
+    <w:p>
+      <w:pPr>
+        <w:pStyle w:val="a3"/>
         <w:numPr>
           <w:ilvl w:val="0"/>
           <w:numId w:val="12"/>
@@ -16738,12 +16737,12 @@
           <w:lang w:val="bg-BG"/>
         </w:rPr>
       </w:pPr>
-      <w:bookmarkStart w:id="39" w:name="_Toc25262958"/>
+      <w:bookmarkStart w:id="39" w:name="_Toc25262957"/>
       <w:r>
         <w:rPr>
           <w:rStyle w:val="20"/>
         </w:rPr>
-        <w:t>Визуализиране на всички тестове за конкретна задача</w:t>
+        <w:t>Изтриване, редактиране на задача</w:t>
       </w:r>
       <w:bookmarkEnd w:id="39"/>
       <w:r>
@@ -16752,23 +16751,70 @@
           <w:szCs w:val="24"/>
           <w:lang w:val="bg-BG"/>
         </w:rPr>
-        <w:t xml:space="preserve"> - за конкретната задача </w:t>
-      </w:r>
-      <w:r>
-        <w:rPr>
-          <w:sz w:val="24"/>
-          <w:szCs w:val="24"/>
-          <w:lang w:val="bg-BG"/>
-        </w:rPr>
-        <w:t xml:space="preserve">кликнете </w:t>
-      </w:r>
-      <w:r>
-        <w:rPr>
-          <w:sz w:val="24"/>
-          <w:szCs w:val="24"/>
-          <w:lang w:val="bg-BG"/>
-        </w:rPr>
-        <w:t>„All Test“</w:t>
+        <w:t xml:space="preserve"> – за конкретната задача кликнете </w:t>
+      </w:r>
+      <w:r>
+        <w:rPr>
+          <w:sz w:val="24"/>
+          <w:szCs w:val="24"/>
+          <w:lang w:val="bg-BG"/>
+        </w:rPr>
+        <w:t>„Edit“ или „</w:t>
+      </w:r>
+      <w:r>
+        <w:rPr>
+          <w:sz w:val="24"/>
+          <w:szCs w:val="24"/>
+        </w:rPr>
+        <w:t>Delete</w:t>
+      </w:r>
+      <w:r>
+        <w:rPr>
+          <w:sz w:val="24"/>
+          <w:szCs w:val="24"/>
+          <w:lang w:val="bg-BG"/>
+        </w:rPr>
+        <w:t>“. Ще Ви</w:t>
+      </w:r>
+      <w:r>
+        <w:rPr>
+          <w:sz w:val="24"/>
+          <w:szCs w:val="24"/>
+          <w:lang w:val="bg-BG"/>
+        </w:rPr>
+        <w:t xml:space="preserve"> се визуализира форма с попълнени полет</w:t>
+      </w:r>
+      <w:r>
+        <w:rPr>
+          <w:sz w:val="24"/>
+          <w:szCs w:val="24"/>
+          <w:lang w:val="bg-BG"/>
+        </w:rPr>
+        <w:t>а за дадената задача. Ако искате да изтриете</w:t>
+      </w:r>
+      <w:r>
+        <w:rPr>
+          <w:sz w:val="24"/>
+          <w:szCs w:val="24"/>
+          <w:lang w:val="bg-BG"/>
+        </w:rPr>
+        <w:t xml:space="preserve"> задачата само по</w:t>
+      </w:r>
+      <w:r>
+        <w:rPr>
+          <w:sz w:val="24"/>
+          <w:szCs w:val="24"/>
+          <w:lang w:val="bg-BG"/>
+        </w:rPr>
+        <w:t>твърждавате</w:t>
+      </w:r>
+      <w:r>
+        <w:rPr>
+          <w:sz w:val="24"/>
+          <w:szCs w:val="24"/>
+          <w:lang w:val="bg-BG"/>
+        </w:rPr>
+        <w:t>.</w:t>
       </w:r>
     </w:p>
     <w:p>
@@ -16779,7 +16825,6 @@
         <w:rPr>
           <w:sz w:val="24"/>
           <w:szCs w:val="24"/>
-          <w:lang w:val="bg-BG"/>
         </w:rPr>
       </w:pPr>
       <w:r>
@@ -16790,10 +16835,10 @@
         </w:rPr>
         <w:lastRenderedPageBreak/>
         <w:drawing>
-          <wp:inline distT="0" distB="0" distL="0" distR="0" wp14:anchorId="29392F12" wp14:editId="2EB98817">
-            <wp:extent cx="5731510" cy="3761105"/>
-            <wp:effectExtent l="0" t="0" r="2540" b="0"/>
-            <wp:docPr id="47" name="Картина 47"/>
+          <wp:inline distT="0" distB="0" distL="0" distR="0" wp14:anchorId="2FEB5087" wp14:editId="55705C91">
+            <wp:extent cx="5731510" cy="3273425"/>
+            <wp:effectExtent l="0" t="0" r="2540" b="3175"/>
+            <wp:docPr id="45" name="Картина 45"/>
             <wp:cNvGraphicFramePr>
               <a:graphicFrameLocks xmlns:a="http://schemas.openxmlformats.org/drawingml/2006/main" noChangeAspect="1"/>
             </wp:cNvGraphicFramePr>
@@ -16813,7 +16858,7 @@
                   <pic:spPr>
                     <a:xfrm>
                       <a:off x="0" y="0"/>
-                      <a:ext cx="5731510" cy="3761105"/>
+                      <a:ext cx="5731510" cy="3273425"/>
                     </a:xfrm>
                     <a:prstGeom prst="rect">
                       <a:avLst/>
@@ -16829,10 +16874,6 @@
     <w:p>
       <w:pPr>
         <w:pStyle w:val="a3"/>
-        <w:numPr>
-          <w:ilvl w:val="0"/>
-          <w:numId w:val="12"/>
-        </w:numPr>
         <w:ind w:left="0"/>
         <w:jc w:val="both"/>
         <w:rPr>
@@ -16841,135 +16882,44 @@
           <w:lang w:val="bg-BG"/>
         </w:rPr>
       </w:pPr>
-      <w:bookmarkStart w:id="40" w:name="_Toc25262959"/>
-      <w:r>
-        <w:rPr>
-          <w:rStyle w:val="20"/>
-        </w:rPr>
-        <w:t>Изтриване и редактиране на тестове</w:t>
-      </w:r>
-      <w:bookmarkEnd w:id="40"/>
-      <w:r>
-        <w:rPr>
-          <w:sz w:val="24"/>
-          <w:szCs w:val="24"/>
-        </w:rPr>
-        <w:t xml:space="preserve"> – от предишн</w:t>
-      </w:r>
-      <w:r>
-        <w:rPr>
-          <w:sz w:val="24"/>
-          <w:szCs w:val="24"/>
-        </w:rPr>
-        <w:t>ата точка за всеки тест кликнете</w:t>
-      </w:r>
-      <w:r>
-        <w:rPr>
-          <w:sz w:val="24"/>
-          <w:szCs w:val="24"/>
-        </w:rPr>
-        <w:t xml:space="preserve"> на буто</w:t>
-      </w:r>
-      <w:r>
-        <w:rPr>
-          <w:sz w:val="24"/>
-          <w:szCs w:val="24"/>
-        </w:rPr>
-        <w:t xml:space="preserve">ните “Edit” </w:t>
-      </w:r>
-      <w:r>
-        <w:rPr>
-          <w:sz w:val="24"/>
-          <w:szCs w:val="24"/>
-          <w:lang w:val="bg-BG"/>
-        </w:rPr>
-        <w:t>и</w:t>
-      </w:r>
-      <w:r>
-        <w:rPr>
-          <w:sz w:val="24"/>
-          <w:szCs w:val="24"/>
-          <w:lang w:val="bg-BG"/>
-        </w:rPr>
-        <w:t>ли</w:t>
-      </w:r>
-      <w:r>
-        <w:rPr>
-          <w:sz w:val="24"/>
-          <w:szCs w:val="24"/>
-          <w:lang w:val="bg-BG"/>
-        </w:rPr>
-        <w:t xml:space="preserve"> </w:t>
-      </w:r>
-      <w:r>
-        <w:rPr>
-          <w:sz w:val="24"/>
-          <w:szCs w:val="24"/>
-        </w:rPr>
-        <w:t>“Delete”</w:t>
-      </w:r>
-    </w:p>
-    <w:p>
-      <w:pPr>
-        <w:pStyle w:val="a3"/>
-        <w:numPr>
-          <w:ilvl w:val="0"/>
-          <w:numId w:val="12"/>
-        </w:numPr>
-        <w:ind w:left="0"/>
-        <w:jc w:val="both"/>
-        <w:rPr>
-          <w:sz w:val="24"/>
-          <w:szCs w:val="24"/>
-          <w:lang w:val="bg-BG"/>
-        </w:rPr>
-      </w:pPr>
-      <w:r>
-        <w:rPr>
-          <w:sz w:val="24"/>
-          <w:szCs w:val="24"/>
-          <w:lang w:val="bg-BG"/>
-        </w:rPr>
-        <w:t xml:space="preserve"> </w:t>
-      </w:r>
-      <w:bookmarkStart w:id="41" w:name="_Toc25262960"/>
-      <w:r>
-        <w:rPr>
-          <w:rStyle w:val="20"/>
-        </w:rPr>
-        <w:t>Добавяне на ресурс към урок</w:t>
-      </w:r>
-      <w:bookmarkEnd w:id="41"/>
-      <w:r>
-        <w:rPr>
-          <w:sz w:val="24"/>
-          <w:szCs w:val="24"/>
-          <w:lang w:val="bg-BG"/>
-        </w:rPr>
-        <w:t xml:space="preserve"> – от страницата </w:t>
-      </w:r>
-      <w:r>
-        <w:rPr>
-          <w:sz w:val="24"/>
-          <w:szCs w:val="24"/>
-          <w:lang w:val="bg-BG"/>
-        </w:rPr>
-        <w:t xml:space="preserve">на избрания от Вас урок кликнете </w:t>
-      </w:r>
-      <w:r>
-        <w:rPr>
-          <w:sz w:val="24"/>
-          <w:szCs w:val="24"/>
-          <w:lang w:val="bg-BG"/>
-        </w:rPr>
-        <w:t>„Add Resource“</w:t>
-      </w:r>
-      <w:r>
-        <w:rPr>
-          <w:sz w:val="24"/>
-          <w:szCs w:val="24"/>
-        </w:rPr>
-        <w:t>.</w:t>
+      <w:r>
+        <w:rPr>
+          <w:sz w:val="24"/>
+          <w:szCs w:val="24"/>
+          <w:lang w:val="bg-BG"/>
+        </w:rPr>
+        <w:t>Или променяте данните и кликате</w:t>
+      </w:r>
+      <w:r>
+        <w:rPr>
+          <w:sz w:val="24"/>
+          <w:szCs w:val="24"/>
+          <w:lang w:val="bg-BG"/>
+        </w:rPr>
+        <w:t xml:space="preserve"> бутона „</w:t>
+      </w:r>
+      <w:r>
+        <w:rPr>
+          <w:sz w:val="24"/>
+          <w:szCs w:val="24"/>
+        </w:rPr>
+        <w:t>Edit</w:t>
+      </w:r>
+      <w:r>
+        <w:rPr>
+          <w:sz w:val="24"/>
+          <w:szCs w:val="24"/>
+          <w:lang w:val="bg-BG"/>
+        </w:rPr>
+        <w:t>“</w:t>
+      </w:r>
+      <w:r>
+        <w:rPr>
+          <w:sz w:val="24"/>
+          <w:szCs w:val="24"/>
+          <w:lang w:val="bg-BG"/>
+        </w:rPr>
+        <w:t>, ако искате да редактирате задачата.</w:t>
       </w:r>
     </w:p>
     <w:p>
@@ -16990,10 +16940,10 @@
           <w:szCs w:val="24"/>
         </w:rPr>
         <w:drawing>
-          <wp:inline distT="0" distB="0" distL="0" distR="0" wp14:anchorId="0239EF07" wp14:editId="4EE8F1A3">
-            <wp:extent cx="5731510" cy="1844040"/>
-            <wp:effectExtent l="0" t="0" r="2540" b="3810"/>
-            <wp:docPr id="40" name="Картина 40"/>
+          <wp:inline distT="0" distB="0" distL="0" distR="0" wp14:anchorId="7AF186B1" wp14:editId="70565D4C">
+            <wp:extent cx="5731510" cy="3327400"/>
+            <wp:effectExtent l="0" t="0" r="2540" b="6350"/>
+            <wp:docPr id="46" name="Картина 46"/>
             <wp:cNvGraphicFramePr>
               <a:graphicFrameLocks xmlns:a="http://schemas.openxmlformats.org/drawingml/2006/main" noChangeAspect="1"/>
             </wp:cNvGraphicFramePr>
@@ -17013,7 +16963,7 @@
                   <pic:spPr>
                     <a:xfrm>
                       <a:off x="0" y="0"/>
-                      <a:ext cx="5731510" cy="1844040"/>
+                      <a:ext cx="5731510" cy="3327400"/>
                     </a:xfrm>
                     <a:prstGeom prst="rect">
                       <a:avLst/>
@@ -17029,78 +16979,6 @@
     <w:p>
       <w:pPr>
         <w:pStyle w:val="a3"/>
-        <w:ind w:left="0"/>
-        <w:jc w:val="both"/>
-        <w:rPr>
-          <w:sz w:val="24"/>
-          <w:szCs w:val="24"/>
-        </w:rPr>
-      </w:pPr>
-      <w:r>
-        <w:rPr>
-          <w:sz w:val="24"/>
-          <w:szCs w:val="24"/>
-          <w:lang w:val="bg-BG"/>
-        </w:rPr>
-        <w:t>Задавате име на ресурса и натискате</w:t>
-      </w:r>
-      <w:r>
-        <w:rPr>
-          <w:sz w:val="24"/>
-          <w:szCs w:val="24"/>
-          <w:lang w:val="bg-BG"/>
-        </w:rPr>
-        <w:t xml:space="preserve"> бутона „Upload“</w:t>
-      </w:r>
-      <w:r>
-        <w:rPr>
-          <w:sz w:val="24"/>
-          <w:szCs w:val="24"/>
-        </w:rPr>
-        <w:t xml:space="preserve">, </w:t>
-      </w:r>
-      <w:r>
-        <w:rPr>
-          <w:sz w:val="24"/>
-          <w:szCs w:val="24"/>
-          <w:lang w:val="bg-BG"/>
-        </w:rPr>
-        <w:t>за да си изберете файл. След това натискате</w:t>
-      </w:r>
-      <w:r>
-        <w:rPr>
-          <w:sz w:val="24"/>
-          <w:szCs w:val="24"/>
-          <w:lang w:val="bg-BG"/>
-        </w:rPr>
-        <w:t xml:space="preserve"> бутона „</w:t>
-      </w:r>
-      <w:r>
-        <w:rPr>
-          <w:sz w:val="24"/>
-          <w:szCs w:val="24"/>
-        </w:rPr>
-        <w:t>Add</w:t>
-      </w:r>
-      <w:r>
-        <w:rPr>
-          <w:sz w:val="24"/>
-          <w:szCs w:val="24"/>
-          <w:lang w:val="bg-BG"/>
-        </w:rPr>
-        <w:t>“</w:t>
-      </w:r>
-      <w:r>
-        <w:rPr>
-          <w:sz w:val="24"/>
-          <w:szCs w:val="24"/>
-        </w:rPr>
-        <w:t>.</w:t>
-      </w:r>
-    </w:p>
-    <w:p>
-      <w:pPr>
-        <w:pStyle w:val="a3"/>
         <w:numPr>
           <w:ilvl w:val="0"/>
           <w:numId w:val="12"/>
@@ -17113,21 +16991,37 @@
           <w:lang w:val="bg-BG"/>
         </w:rPr>
       </w:pPr>
-      <w:bookmarkStart w:id="42" w:name="_Toc25262961"/>
+      <w:bookmarkStart w:id="40" w:name="_Toc25262958"/>
       <w:r>
         <w:rPr>
           <w:rStyle w:val="20"/>
         </w:rPr>
-        <w:t>Изтриване на ресурс</w:t>
-      </w:r>
-      <w:bookmarkEnd w:id="42"/>
-      <w:r>
-        <w:rPr>
-          <w:sz w:val="24"/>
-          <w:szCs w:val="24"/>
-          <w:lang w:val="bg-BG"/>
-        </w:rPr>
-        <w:t xml:space="preserve"> – от страницата на урока натиснете бутона „All Resources“ и след това изтрийте избрания от Вас ресурс.</w:t>
+        <w:t>Визуализиране на всички тестове за конкретна задача</w:t>
+      </w:r>
+      <w:bookmarkEnd w:id="40"/>
+      <w:r>
+        <w:rPr>
+          <w:sz w:val="24"/>
+          <w:szCs w:val="24"/>
+          <w:lang w:val="bg-BG"/>
+        </w:rPr>
+        <w:t xml:space="preserve"> - за конкретната задача </w:t>
+      </w:r>
+      <w:r>
+        <w:rPr>
+          <w:sz w:val="24"/>
+          <w:szCs w:val="24"/>
+          <w:lang w:val="bg-BG"/>
+        </w:rPr>
+        <w:t xml:space="preserve">кликнете </w:t>
+      </w:r>
+      <w:r>
+        <w:rPr>
+          <w:sz w:val="24"/>
+          <w:szCs w:val="24"/>
+          <w:lang w:val="bg-BG"/>
+        </w:rPr>
+        <w:t>„All Test“</w:t>
       </w:r>
     </w:p>
     <w:p>
@@ -17144,12 +17038,15 @@
       <w:r>
         <w:rPr>
           <w:noProof/>
-        </w:rPr>
+          <w:sz w:val="24"/>
+          <w:szCs w:val="24"/>
+        </w:rPr>
+        <w:lastRenderedPageBreak/>
         <w:drawing>
-          <wp:inline distT="0" distB="0" distL="0" distR="0" wp14:anchorId="2B0A9C37" wp14:editId="65213217">
-            <wp:extent cx="5731510" cy="1529080"/>
+          <wp:inline distT="0" distB="0" distL="0" distR="0" wp14:anchorId="29392F12" wp14:editId="2EB98817">
+            <wp:extent cx="5731510" cy="3761105"/>
             <wp:effectExtent l="0" t="0" r="2540" b="0"/>
-            <wp:docPr id="41" name="Картина 41"/>
+            <wp:docPr id="47" name="Картина 47"/>
             <wp:cNvGraphicFramePr>
               <a:graphicFrameLocks xmlns:a="http://schemas.openxmlformats.org/drawingml/2006/main" noChangeAspect="1"/>
             </wp:cNvGraphicFramePr>
@@ -17169,7 +17066,7 @@
                   <pic:spPr>
                     <a:xfrm>
                       <a:off x="0" y="0"/>
-                      <a:ext cx="5731510" cy="1529080"/>
+                      <a:ext cx="5731510" cy="3761105"/>
                     </a:xfrm>
                     <a:prstGeom prst="rect">
                       <a:avLst/>
@@ -17197,34 +17094,63 @@
           <w:lang w:val="bg-BG"/>
         </w:rPr>
       </w:pPr>
-      <w:bookmarkStart w:id="43" w:name="_Toc25262962"/>
+      <w:bookmarkStart w:id="41" w:name="_Toc25262959"/>
       <w:r>
         <w:rPr>
           <w:rStyle w:val="20"/>
         </w:rPr>
-        <w:lastRenderedPageBreak/>
-        <w:t>Редактиране на ресурс</w:t>
-      </w:r>
-      <w:bookmarkEnd w:id="43"/>
-      <w:r>
-        <w:rPr>
-          <w:sz w:val="24"/>
-          <w:szCs w:val="24"/>
-        </w:rPr>
-        <w:t xml:space="preserve"> – </w:t>
-      </w:r>
-      <w:r>
-        <w:rPr>
-          <w:sz w:val="24"/>
-          <w:szCs w:val="24"/>
-          <w:lang w:val="bg-BG"/>
-        </w:rPr>
-        <w:t>кликнете</w:t>
-      </w:r>
-      <w:r>
-        <w:rPr>
-          <w:sz w:val="24"/>
-          <w:szCs w:val="24"/>
+        <w:t>Изтриване и редактиране на тестове</w:t>
+      </w:r>
+      <w:bookmarkEnd w:id="41"/>
+      <w:r>
+        <w:rPr>
+          <w:sz w:val="24"/>
+          <w:szCs w:val="24"/>
+        </w:rPr>
+        <w:t xml:space="preserve"> – от предишн</w:t>
+      </w:r>
+      <w:r>
+        <w:rPr>
+          <w:sz w:val="24"/>
+          <w:szCs w:val="24"/>
+        </w:rPr>
+        <w:t>ата точка за всеки тест кликнете</w:t>
+      </w:r>
+      <w:r>
+        <w:rPr>
+          <w:sz w:val="24"/>
+          <w:szCs w:val="24"/>
+        </w:rPr>
+        <w:t xml:space="preserve"> на буто</w:t>
+      </w:r>
+      <w:r>
+        <w:rPr>
+          <w:sz w:val="24"/>
+          <w:szCs w:val="24"/>
+        </w:rPr>
+        <w:t xml:space="preserve">ните “Edit” </w:t>
+      </w:r>
+      <w:r>
+        <w:rPr>
+          <w:sz w:val="24"/>
+          <w:szCs w:val="24"/>
+          <w:lang w:val="bg-BG"/>
+        </w:rPr>
+        <w:t>и</w:t>
+      </w:r>
+      <w:r>
+        <w:rPr>
+          <w:sz w:val="24"/>
+          <w:szCs w:val="24"/>
+          <w:lang w:val="bg-BG"/>
+        </w:rPr>
+        <w:t>ли</w:t>
+      </w:r>
+      <w:r>
+        <w:rPr>
+          <w:sz w:val="24"/>
+          <w:szCs w:val="24"/>
+          <w:lang w:val="bg-BG"/>
         </w:rPr>
         <w:t xml:space="preserve"> </w:t>
       </w:r>
@@ -17232,31 +17158,71 @@
         <w:rPr>
           <w:sz w:val="24"/>
           <w:szCs w:val="24"/>
-          <w:lang w:val="bg-BG"/>
-        </w:rPr>
-        <w:t>бутона „</w:t>
-      </w:r>
-      <w:r>
-        <w:rPr>
-          <w:sz w:val="24"/>
-          <w:szCs w:val="24"/>
-        </w:rPr>
-        <w:t>Edit</w:t>
-      </w:r>
-      <w:r>
-        <w:rPr>
-          <w:sz w:val="24"/>
-          <w:szCs w:val="24"/>
-          <w:lang w:val="bg-BG"/>
-        </w:rPr>
-        <w:t xml:space="preserve">“ на избрания от Вас ресурс и </w:t>
-      </w:r>
-      <w:r>
-        <w:rPr>
-          <w:sz w:val="24"/>
-          <w:szCs w:val="24"/>
-        </w:rPr>
-        <w:t>ще Ви се визуализира следната форма:</w:t>
+        </w:rPr>
+        <w:t>“Delete”</w:t>
+      </w:r>
+    </w:p>
+    <w:p>
+      <w:pPr>
+        <w:pStyle w:val="a3"/>
+        <w:numPr>
+          <w:ilvl w:val="0"/>
+          <w:numId w:val="12"/>
+        </w:numPr>
+        <w:ind w:left="0"/>
+        <w:jc w:val="both"/>
+        <w:rPr>
+          <w:sz w:val="24"/>
+          <w:szCs w:val="24"/>
+          <w:lang w:val="bg-BG"/>
+        </w:rPr>
+      </w:pPr>
+      <w:r>
+        <w:rPr>
+          <w:sz w:val="24"/>
+          <w:szCs w:val="24"/>
+          <w:lang w:val="bg-BG"/>
+        </w:rPr>
+        <w:t xml:space="preserve"> </w:t>
+      </w:r>
+      <w:bookmarkStart w:id="42" w:name="_Toc25262960"/>
+      <w:r>
+        <w:rPr>
+          <w:rStyle w:val="20"/>
+        </w:rPr>
+        <w:t>Добавяне на ресурс към урок</w:t>
+      </w:r>
+      <w:bookmarkEnd w:id="42"/>
+      <w:r>
+        <w:rPr>
+          <w:sz w:val="24"/>
+          <w:szCs w:val="24"/>
+          <w:lang w:val="bg-BG"/>
+        </w:rPr>
+        <w:t xml:space="preserve"> – от страницата </w:t>
+      </w:r>
+      <w:r>
+        <w:rPr>
+          <w:sz w:val="24"/>
+          <w:szCs w:val="24"/>
+          <w:lang w:val="bg-BG"/>
+        </w:rPr>
+        <w:t xml:space="preserve">на избрания от Вас урок кликнете </w:t>
+      </w:r>
+      <w:r>
+        <w:rPr>
+          <w:sz w:val="24"/>
+          <w:szCs w:val="24"/>
+          <w:lang w:val="bg-BG"/>
+        </w:rPr>
+        <w:t>„Add Resource“</w:t>
+      </w:r>
+      <w:r>
+        <w:rPr>
+          <w:sz w:val="24"/>
+          <w:szCs w:val="24"/>
+        </w:rPr>
+        <w:t>.</w:t>
       </w:r>
     </w:p>
     <w:p>
@@ -17277,10 +17243,10 @@
           <w:szCs w:val="24"/>
         </w:rPr>
         <w:drawing>
-          <wp:inline distT="0" distB="0" distL="0" distR="0" wp14:anchorId="5FD8708C" wp14:editId="04D0B4E8">
-            <wp:extent cx="5731510" cy="1873250"/>
-            <wp:effectExtent l="0" t="0" r="2540" b="0"/>
-            <wp:docPr id="48" name="Картина 48"/>
+          <wp:inline distT="0" distB="0" distL="0" distR="0" wp14:anchorId="0239EF07" wp14:editId="4EE8F1A3">
+            <wp:extent cx="5731510" cy="1844040"/>
+            <wp:effectExtent l="0" t="0" r="2540" b="3810"/>
+            <wp:docPr id="40" name="Картина 40"/>
             <wp:cNvGraphicFramePr>
               <a:graphicFrameLocks xmlns:a="http://schemas.openxmlformats.org/drawingml/2006/main" noChangeAspect="1"/>
             </wp:cNvGraphicFramePr>
@@ -17300,7 +17266,7 @@
                   <pic:spPr>
                     <a:xfrm>
                       <a:off x="0" y="0"/>
-                      <a:ext cx="5731510" cy="1873250"/>
+                      <a:ext cx="5731510" cy="1844040"/>
                     </a:xfrm>
                     <a:prstGeom prst="rect">
                       <a:avLst/>
@@ -17321,16 +17287,68 @@
         <w:rPr>
           <w:sz w:val="24"/>
           <w:szCs w:val="24"/>
-          <w:lang w:val="bg-BG"/>
-        </w:rPr>
-      </w:pPr>
-      <w:r>
-        <w:rPr>
-          <w:sz w:val="24"/>
-          <w:szCs w:val="24"/>
-          <w:lang w:val="bg-BG"/>
-        </w:rPr>
-        <w:t>Ако промените само името и не изберете нов файл ще се запази съществуващия, но ако изберете нов файл съществуващия ще се замести.</w:t>
+        </w:rPr>
+      </w:pPr>
+      <w:r>
+        <w:rPr>
+          <w:sz w:val="24"/>
+          <w:szCs w:val="24"/>
+          <w:lang w:val="bg-BG"/>
+        </w:rPr>
+        <w:t>Задавате име на ресурса и натискате</w:t>
+      </w:r>
+      <w:r>
+        <w:rPr>
+          <w:sz w:val="24"/>
+          <w:szCs w:val="24"/>
+          <w:lang w:val="bg-BG"/>
+        </w:rPr>
+        <w:t xml:space="preserve"> бутона „Upload“</w:t>
+      </w:r>
+      <w:r>
+        <w:rPr>
+          <w:sz w:val="24"/>
+          <w:szCs w:val="24"/>
+        </w:rPr>
+        <w:t xml:space="preserve">, </w:t>
+      </w:r>
+      <w:r>
+        <w:rPr>
+          <w:sz w:val="24"/>
+          <w:szCs w:val="24"/>
+          <w:lang w:val="bg-BG"/>
+        </w:rPr>
+        <w:t>за да си изберете файл. След това натискате</w:t>
+      </w:r>
+      <w:r>
+        <w:rPr>
+          <w:sz w:val="24"/>
+          <w:szCs w:val="24"/>
+          <w:lang w:val="bg-BG"/>
+        </w:rPr>
+        <w:t xml:space="preserve"> бутона „</w:t>
+      </w:r>
+      <w:r>
+        <w:rPr>
+          <w:sz w:val="24"/>
+          <w:szCs w:val="24"/>
+        </w:rPr>
+        <w:t>Add</w:t>
+      </w:r>
+      <w:r>
+        <w:rPr>
+          <w:sz w:val="24"/>
+          <w:szCs w:val="24"/>
+          <w:lang w:val="bg-BG"/>
+        </w:rPr>
+        <w:t>“</w:t>
+      </w:r>
+      <w:r>
+        <w:rPr>
+          <w:sz w:val="24"/>
+          <w:szCs w:val="24"/>
+        </w:rPr>
+        <w:t>.</w:t>
       </w:r>
     </w:p>
     <w:p>
@@ -17348,73 +17366,21 @@
           <w:lang w:val="bg-BG"/>
         </w:rPr>
       </w:pPr>
-      <w:bookmarkStart w:id="44" w:name="_Toc25262963"/>
+      <w:bookmarkStart w:id="43" w:name="_Toc25262961"/>
       <w:r>
         <w:rPr>
           <w:rStyle w:val="20"/>
         </w:rPr>
-        <w:t>Добавяне на парола към урок</w:t>
-      </w:r>
-      <w:bookmarkEnd w:id="44"/>
-      <w:r>
-        <w:rPr>
-          <w:sz w:val="24"/>
-          <w:szCs w:val="24"/>
-          <w:lang w:val="bg-BG"/>
-        </w:rPr>
-        <w:t xml:space="preserve"> – след като сте на страницата, която показва всички уроци за дадения курс, кликнете бутона „</w:t>
-      </w:r>
-      <w:r>
-        <w:rPr>
-          <w:sz w:val="24"/>
-          <w:szCs w:val="24"/>
-        </w:rPr>
-        <w:t>Edit</w:t>
-      </w:r>
-      <w:r>
-        <w:rPr>
-          <w:sz w:val="24"/>
-          <w:szCs w:val="24"/>
-          <w:lang w:val="bg-BG"/>
-        </w:rPr>
-        <w:t>“</w:t>
-      </w:r>
-      <w:r>
-        <w:rPr>
-          <w:sz w:val="24"/>
-          <w:szCs w:val="24"/>
-        </w:rPr>
-        <w:t xml:space="preserve"> </w:t>
-      </w:r>
-      <w:r>
-        <w:rPr>
-          <w:sz w:val="24"/>
-          <w:szCs w:val="24"/>
-          <w:lang w:val="bg-BG"/>
-        </w:rPr>
-        <w:t>на избрания от Вас урок. След това кликнете на „</w:t>
-      </w:r>
-      <w:r>
-        <w:rPr>
-          <w:sz w:val="24"/>
-          <w:szCs w:val="24"/>
-        </w:rPr>
-        <w:t>Add password to the lesson</w:t>
-      </w:r>
-      <w:r>
-        <w:rPr>
-          <w:sz w:val="24"/>
-          <w:szCs w:val="24"/>
-          <w:lang w:val="bg-BG"/>
-        </w:rPr>
-        <w:t>“</w:t>
-      </w:r>
-      <w:r>
-        <w:rPr>
-          <w:sz w:val="24"/>
-          <w:szCs w:val="24"/>
-        </w:rPr>
-        <w:t xml:space="preserve"> и напишете желаната от Вас парола.</w:t>
+        <w:t>Изтриване на ресурс</w:t>
+      </w:r>
+      <w:bookmarkEnd w:id="43"/>
+      <w:r>
+        <w:rPr>
+          <w:sz w:val="24"/>
+          <w:szCs w:val="24"/>
+          <w:lang w:val="bg-BG"/>
+        </w:rPr>
+        <w:t xml:space="preserve"> – от страницата на урока натиснете бутона „All Resources“ и след това изтрийте избрания от Вас ресурс.</w:t>
       </w:r>
     </w:p>
     <w:p>
@@ -17431,14 +17397,12 @@
       <w:r>
         <w:rPr>
           <w:noProof/>
-          <w:sz w:val="24"/>
-          <w:szCs w:val="24"/>
         </w:rPr>
         <w:drawing>
-          <wp:inline distT="0" distB="0" distL="0" distR="0" wp14:anchorId="18C22D1A" wp14:editId="37CC7973">
-            <wp:extent cx="5731510" cy="1524000"/>
+          <wp:inline distT="0" distB="0" distL="0" distR="0" wp14:anchorId="2B0A9C37" wp14:editId="65213217">
+            <wp:extent cx="5731510" cy="1529080"/>
             <wp:effectExtent l="0" t="0" r="2540" b="0"/>
-            <wp:docPr id="49" name="Картина 49"/>
+            <wp:docPr id="41" name="Картина 41"/>
             <wp:cNvGraphicFramePr>
               <a:graphicFrameLocks xmlns:a="http://schemas.openxmlformats.org/drawingml/2006/main" noChangeAspect="1"/>
             </wp:cNvGraphicFramePr>
@@ -17458,7 +17422,7 @@
                   <pic:spPr>
                     <a:xfrm>
                       <a:off x="0" y="0"/>
-                      <a:ext cx="5731510" cy="1524000"/>
+                      <a:ext cx="5731510" cy="1529080"/>
                     </a:xfrm>
                     <a:prstGeom prst="rect">
                       <a:avLst/>
@@ -17470,14 +17434,6 @@
           </wp:inline>
         </w:drawing>
       </w:r>
-      <w:r>
-        <w:rPr>
-          <w:sz w:val="24"/>
-          <w:szCs w:val="24"/>
-          <w:lang w:val="bg-BG"/>
-        </w:rPr>
-        <w:t xml:space="preserve"> </w:t>
-      </w:r>
     </w:p>
     <w:p>
       <w:pPr>
@@ -17494,37 +17450,44 @@
           <w:lang w:val="bg-BG"/>
         </w:rPr>
       </w:pPr>
-      <w:bookmarkStart w:id="45" w:name="_Toc25262964"/>
+      <w:bookmarkStart w:id="44" w:name="_Toc25262962"/>
       <w:r>
         <w:rPr>
           <w:rStyle w:val="20"/>
         </w:rPr>
-        <w:t>Премахване на парола към урок</w:t>
-      </w:r>
-      <w:bookmarkEnd w:id="45"/>
-      <w:r>
-        <w:rPr>
-          <w:sz w:val="24"/>
-          <w:szCs w:val="24"/>
-          <w:lang w:val="bg-BG"/>
-        </w:rPr>
-        <w:t xml:space="preserve"> – както </w:t>
-      </w:r>
-      <w:r>
-        <w:rPr>
-          <w:sz w:val="24"/>
-          <w:szCs w:val="24"/>
-          <w:lang w:val="bg-BG"/>
-        </w:rPr>
-        <w:t>в</w:t>
-      </w:r>
-      <w:r>
-        <w:rPr>
-          <w:sz w:val="24"/>
-          <w:szCs w:val="24"/>
-          <w:lang w:val="bg-BG"/>
-        </w:rPr>
-        <w:t xml:space="preserve"> предишната точка за избрания от Вас урок кликнете на бутона „</w:t>
+        <w:lastRenderedPageBreak/>
+        <w:t>Редактиране на ресурс</w:t>
+      </w:r>
+      <w:bookmarkEnd w:id="44"/>
+      <w:r>
+        <w:rPr>
+          <w:sz w:val="24"/>
+          <w:szCs w:val="24"/>
+        </w:rPr>
+        <w:t xml:space="preserve"> – </w:t>
+      </w:r>
+      <w:r>
+        <w:rPr>
+          <w:sz w:val="24"/>
+          <w:szCs w:val="24"/>
+          <w:lang w:val="bg-BG"/>
+        </w:rPr>
+        <w:t>кликнете</w:t>
+      </w:r>
+      <w:r>
+        <w:rPr>
+          <w:sz w:val="24"/>
+          <w:szCs w:val="24"/>
+        </w:rPr>
+        <w:t xml:space="preserve"> </w:t>
+      </w:r>
+      <w:r>
+        <w:rPr>
+          <w:sz w:val="24"/>
+          <w:szCs w:val="24"/>
+          <w:lang w:val="bg-BG"/>
+        </w:rPr>
+        <w:t>бутона „</w:t>
       </w:r>
       <w:r>
         <w:rPr>
@@ -17539,76 +17502,14 @@
           <w:szCs w:val="24"/>
           <w:lang w:val="bg-BG"/>
         </w:rPr>
-        <w:t>“</w:t>
-      </w:r>
-      <w:r>
-        <w:rPr>
-          <w:sz w:val="24"/>
-          <w:szCs w:val="24"/>
-        </w:rPr>
-        <w:t xml:space="preserve"> и понеже вече урока има </w:t>
-      </w:r>
-      <w:r>
-        <w:rPr>
-          <w:sz w:val="24"/>
-          <w:szCs w:val="24"/>
-          <w:lang w:val="bg-BG"/>
-        </w:rPr>
-        <w:t>парола ще имате опция за нейното премахване. Кликнете на „</w:t>
-      </w:r>
-      <w:r>
-        <w:rPr>
-          <w:sz w:val="24"/>
-          <w:szCs w:val="24"/>
-        </w:rPr>
-        <w:t>Remove lesson password</w:t>
-      </w:r>
-      <w:r>
-        <w:rPr>
-          <w:sz w:val="24"/>
-          <w:szCs w:val="24"/>
-          <w:lang w:val="bg-BG"/>
-        </w:rPr>
-        <w:t>“</w:t>
-      </w:r>
-      <w:r>
-        <w:rPr>
-          <w:sz w:val="24"/>
-          <w:szCs w:val="24"/>
-        </w:rPr>
-        <w:t xml:space="preserve">. </w:t>
-      </w:r>
-      <w:r>
-        <w:rPr>
-          <w:sz w:val="24"/>
-          <w:szCs w:val="24"/>
-          <w:lang w:val="bg-BG"/>
-        </w:rPr>
-        <w:t>След това въведете старата парола.</w:t>
-      </w:r>
-      <w:r>
-        <w:rPr>
-          <w:sz w:val="24"/>
-          <w:szCs w:val="24"/>
-          <w:lang w:val="bg-BG"/>
-        </w:rPr>
-        <w:t xml:space="preserve"> Въвеждането на старата парола се прави </w:t>
-      </w:r>
-      <w:r>
-        <w:rPr>
-          <w:sz w:val="24"/>
-          <w:szCs w:val="24"/>
-          <w:lang w:val="bg-BG"/>
-        </w:rPr>
-        <w:t>с</w:t>
-      </w:r>
-      <w:r>
-        <w:rPr>
-          <w:sz w:val="24"/>
-          <w:szCs w:val="24"/>
-          <w:lang w:val="bg-BG"/>
-        </w:rPr>
-        <w:t xml:space="preserve"> цел сигурност.</w:t>
+        <w:t xml:space="preserve">“ на избрания от Вас ресурс и </w:t>
+      </w:r>
+      <w:r>
+        <w:rPr>
+          <w:sz w:val="24"/>
+          <w:szCs w:val="24"/>
+        </w:rPr>
+        <w:t>ще Ви се визуализира следната форма:</w:t>
       </w:r>
     </w:p>
     <w:p>
@@ -17629,10 +17530,10 @@
           <w:szCs w:val="24"/>
         </w:rPr>
         <w:drawing>
-          <wp:inline distT="0" distB="0" distL="0" distR="0" wp14:anchorId="5865F5CF" wp14:editId="59162BE3">
-            <wp:extent cx="5731510" cy="1510665"/>
+          <wp:inline distT="0" distB="0" distL="0" distR="0" wp14:anchorId="5FD8708C" wp14:editId="04D0B4E8">
+            <wp:extent cx="5731510" cy="1873250"/>
             <wp:effectExtent l="0" t="0" r="2540" b="0"/>
-            <wp:docPr id="50" name="Картина 50"/>
+            <wp:docPr id="48" name="Картина 48"/>
             <wp:cNvGraphicFramePr>
               <a:graphicFrameLocks xmlns:a="http://schemas.openxmlformats.org/drawingml/2006/main" noChangeAspect="1"/>
             </wp:cNvGraphicFramePr>
@@ -17652,7 +17553,7 @@
                   <pic:spPr>
                     <a:xfrm>
                       <a:off x="0" y="0"/>
-                      <a:ext cx="5731510" cy="1510665"/>
+                      <a:ext cx="5731510" cy="1873250"/>
                     </a:xfrm>
                     <a:prstGeom prst="rect">
                       <a:avLst/>
@@ -17668,6 +17569,26 @@
     <w:p>
       <w:pPr>
         <w:pStyle w:val="a3"/>
+        <w:ind w:left="0"/>
+        <w:jc w:val="both"/>
+        <w:rPr>
+          <w:sz w:val="24"/>
+          <w:szCs w:val="24"/>
+          <w:lang w:val="bg-BG"/>
+        </w:rPr>
+      </w:pPr>
+      <w:r>
+        <w:rPr>
+          <w:sz w:val="24"/>
+          <w:szCs w:val="24"/>
+          <w:lang w:val="bg-BG"/>
+        </w:rPr>
+        <w:t>Ако промените само името и не изберете нов файл ще се запази съществуващия, но ако изберете нов файл съществуващия ще се замести.</w:t>
+      </w:r>
+    </w:p>
+    <w:p>
+      <w:pPr>
+        <w:pStyle w:val="a3"/>
         <w:numPr>
           <w:ilvl w:val="0"/>
           <w:numId w:val="12"/>
@@ -17680,58 +17601,73 @@
           <w:lang w:val="bg-BG"/>
         </w:rPr>
       </w:pPr>
-      <w:bookmarkStart w:id="46" w:name="_Toc25262965"/>
+      <w:bookmarkStart w:id="45" w:name="_Toc25262963"/>
       <w:r>
         <w:rPr>
           <w:rStyle w:val="20"/>
         </w:rPr>
-        <w:t xml:space="preserve">Сменяне на парола </w:t>
-      </w:r>
-      <w:r>
-        <w:rPr>
-          <w:rStyle w:val="20"/>
-        </w:rPr>
-        <w:t>на урок</w:t>
-      </w:r>
-      <w:bookmarkEnd w:id="46"/>
-      <w:r>
-        <w:rPr>
-          <w:sz w:val="24"/>
-          <w:szCs w:val="24"/>
-          <w:lang w:val="bg-BG"/>
-        </w:rPr>
-        <w:t xml:space="preserve"> – на страницата за редактиране на урока кликнете на „Change lesson password“</w:t>
-      </w:r>
-      <w:r>
-        <w:rPr>
-          <w:sz w:val="24"/>
-          <w:szCs w:val="24"/>
-        </w:rPr>
-        <w:t>. След това въведете старата и новата парола</w:t>
-      </w:r>
-      <w:r>
-        <w:rPr>
-          <w:sz w:val="24"/>
-          <w:szCs w:val="24"/>
-          <w:lang w:val="bg-BG"/>
-        </w:rPr>
-        <w:t xml:space="preserve">. Въвеждането на старата парола се прави </w:t>
-      </w:r>
-      <w:r>
-        <w:rPr>
-          <w:sz w:val="24"/>
-          <w:szCs w:val="24"/>
-          <w:lang w:val="bg-BG"/>
-        </w:rPr>
-        <w:t>с</w:t>
-      </w:r>
-      <w:r>
-        <w:rPr>
-          <w:sz w:val="24"/>
-          <w:szCs w:val="24"/>
-          <w:lang w:val="bg-BG"/>
-        </w:rPr>
-        <w:t xml:space="preserve"> цел сигурност.</w:t>
+        <w:t>Добавяне на парола към урок</w:t>
+      </w:r>
+      <w:bookmarkEnd w:id="45"/>
+      <w:r>
+        <w:rPr>
+          <w:sz w:val="24"/>
+          <w:szCs w:val="24"/>
+          <w:lang w:val="bg-BG"/>
+        </w:rPr>
+        <w:t xml:space="preserve"> – след като сте на страницата, която показва всички уроци за дадения курс, кликнете бутона „</w:t>
+      </w:r>
+      <w:r>
+        <w:rPr>
+          <w:sz w:val="24"/>
+          <w:szCs w:val="24"/>
+        </w:rPr>
+        <w:t>Edit</w:t>
+      </w:r>
+      <w:r>
+        <w:rPr>
+          <w:sz w:val="24"/>
+          <w:szCs w:val="24"/>
+          <w:lang w:val="bg-BG"/>
+        </w:rPr>
+        <w:t>“</w:t>
+      </w:r>
+      <w:r>
+        <w:rPr>
+          <w:sz w:val="24"/>
+          <w:szCs w:val="24"/>
+        </w:rPr>
+        <w:t xml:space="preserve"> </w:t>
+      </w:r>
+      <w:r>
+        <w:rPr>
+          <w:sz w:val="24"/>
+          <w:szCs w:val="24"/>
+          <w:lang w:val="bg-BG"/>
+        </w:rPr>
+        <w:t>на избрания от Вас урок. След това кликнете на „</w:t>
+      </w:r>
+      <w:r>
+        <w:rPr>
+          <w:sz w:val="24"/>
+          <w:szCs w:val="24"/>
+        </w:rPr>
+        <w:t>Add password to the lesson</w:t>
+      </w:r>
+      <w:r>
+        <w:rPr>
+          <w:sz w:val="24"/>
+          <w:szCs w:val="24"/>
+          <w:lang w:val="bg-BG"/>
+        </w:rPr>
+        <w:t>“</w:t>
+      </w:r>
+      <w:r>
+        <w:rPr>
+          <w:sz w:val="24"/>
+          <w:szCs w:val="24"/>
+        </w:rPr>
+        <w:t xml:space="preserve"> и напишете желаната от Вас парола.</w:t>
       </w:r>
     </w:p>
     <w:p>
@@ -17748,13 +17684,14 @@
       <w:r>
         <w:rPr>
           <w:noProof/>
-        </w:rPr>
-        <w:lastRenderedPageBreak/>
+          <w:sz w:val="24"/>
+          <w:szCs w:val="24"/>
+        </w:rPr>
         <w:drawing>
-          <wp:inline distT="0" distB="0" distL="0" distR="0" wp14:anchorId="0D6967FC" wp14:editId="0619EEE2">
-            <wp:extent cx="5731510" cy="2366645"/>
+          <wp:inline distT="0" distB="0" distL="0" distR="0" wp14:anchorId="18C22D1A" wp14:editId="37CC7973">
+            <wp:extent cx="5731510" cy="1524000"/>
             <wp:effectExtent l="0" t="0" r="2540" b="0"/>
-            <wp:docPr id="51" name="Картина 51"/>
+            <wp:docPr id="49" name="Картина 49"/>
             <wp:cNvGraphicFramePr>
               <a:graphicFrameLocks xmlns:a="http://schemas.openxmlformats.org/drawingml/2006/main" noChangeAspect="1"/>
             </wp:cNvGraphicFramePr>
@@ -17774,7 +17711,7 @@
                   <pic:spPr>
                     <a:xfrm>
                       <a:off x="0" y="0"/>
-                      <a:ext cx="5731510" cy="2366645"/>
+                      <a:ext cx="5731510" cy="1524000"/>
                     </a:xfrm>
                     <a:prstGeom prst="rect">
                       <a:avLst/>
@@ -17786,6 +17723,146 @@
           </wp:inline>
         </w:drawing>
       </w:r>
+      <w:r>
+        <w:rPr>
+          <w:sz w:val="24"/>
+          <w:szCs w:val="24"/>
+          <w:lang w:val="bg-BG"/>
+        </w:rPr>
+        <w:t xml:space="preserve"> </w:t>
+      </w:r>
+    </w:p>
+    <w:p>
+      <w:pPr>
+        <w:pStyle w:val="a3"/>
+        <w:numPr>
+          <w:ilvl w:val="0"/>
+          <w:numId w:val="12"/>
+        </w:numPr>
+        <w:ind w:left="0"/>
+        <w:jc w:val="both"/>
+        <w:rPr>
+          <w:sz w:val="24"/>
+          <w:szCs w:val="24"/>
+          <w:lang w:val="bg-BG"/>
+        </w:rPr>
+      </w:pPr>
+      <w:bookmarkStart w:id="46" w:name="_Toc25262964"/>
+      <w:r>
+        <w:rPr>
+          <w:rStyle w:val="20"/>
+        </w:rPr>
+        <w:t>Премахване на парола към урок</w:t>
+      </w:r>
+      <w:bookmarkEnd w:id="46"/>
+      <w:r>
+        <w:rPr>
+          <w:sz w:val="24"/>
+          <w:szCs w:val="24"/>
+          <w:lang w:val="bg-BG"/>
+        </w:rPr>
+        <w:t xml:space="preserve"> – както </w:t>
+      </w:r>
+      <w:r>
+        <w:rPr>
+          <w:sz w:val="24"/>
+          <w:szCs w:val="24"/>
+          <w:lang w:val="bg-BG"/>
+        </w:rPr>
+        <w:t>в</w:t>
+      </w:r>
+      <w:r>
+        <w:rPr>
+          <w:sz w:val="24"/>
+          <w:szCs w:val="24"/>
+          <w:lang w:val="bg-BG"/>
+        </w:rPr>
+        <w:t xml:space="preserve"> предишната точка за избрания от Вас урок кликнете на бутона „</w:t>
+      </w:r>
+      <w:r>
+        <w:rPr>
+          <w:sz w:val="24"/>
+          <w:szCs w:val="24"/>
+        </w:rPr>
+        <w:t>Edit</w:t>
+      </w:r>
+      <w:r>
+        <w:rPr>
+          <w:sz w:val="24"/>
+          <w:szCs w:val="24"/>
+          <w:lang w:val="bg-BG"/>
+        </w:rPr>
+        <w:t>“</w:t>
+      </w:r>
+      <w:r>
+        <w:rPr>
+          <w:sz w:val="24"/>
+          <w:szCs w:val="24"/>
+        </w:rPr>
+        <w:t xml:space="preserve"> и понеже вече урока има </w:t>
+      </w:r>
+      <w:r>
+        <w:rPr>
+          <w:sz w:val="24"/>
+          <w:szCs w:val="24"/>
+          <w:lang w:val="bg-BG"/>
+        </w:rPr>
+        <w:t>парола ще имате опция за нейното премахване. Кликнете на „</w:t>
+      </w:r>
+      <w:r>
+        <w:rPr>
+          <w:sz w:val="24"/>
+          <w:szCs w:val="24"/>
+        </w:rPr>
+        <w:t>Remove lesson password</w:t>
+      </w:r>
+      <w:r>
+        <w:rPr>
+          <w:sz w:val="24"/>
+          <w:szCs w:val="24"/>
+          <w:lang w:val="bg-BG"/>
+        </w:rPr>
+        <w:t>“</w:t>
+      </w:r>
+      <w:r>
+        <w:rPr>
+          <w:sz w:val="24"/>
+          <w:szCs w:val="24"/>
+        </w:rPr>
+        <w:t xml:space="preserve">. </w:t>
+      </w:r>
+      <w:r>
+        <w:rPr>
+          <w:sz w:val="24"/>
+          <w:szCs w:val="24"/>
+          <w:lang w:val="bg-BG"/>
+        </w:rPr>
+        <w:t>След това въведете старата парола.</w:t>
+      </w:r>
+      <w:r>
+        <w:rPr>
+          <w:sz w:val="24"/>
+          <w:szCs w:val="24"/>
+          <w:lang w:val="bg-BG"/>
+        </w:rPr>
+        <w:t xml:space="preserve"> Въвеждането на старата парола се прави </w:t>
+      </w:r>
+      <w:r>
+        <w:rPr>
+          <w:sz w:val="24"/>
+          <w:szCs w:val="24"/>
+          <w:lang w:val="bg-BG"/>
+        </w:rPr>
+        <w:t>с</w:t>
+      </w:r>
+      <w:r>
+        <w:rPr>
+          <w:sz w:val="24"/>
+          <w:szCs w:val="24"/>
+          <w:lang w:val="bg-BG"/>
+        </w:rPr>
+        <w:t xml:space="preserve"> цел сигурност.</w:t>
+      </w:r>
     </w:p>
     <w:p>
       <w:pPr>
@@ -17795,6 +17872,7 @@
         <w:rPr>
           <w:sz w:val="24"/>
           <w:szCs w:val="24"/>
+          <w:lang w:val="bg-BG"/>
         </w:rPr>
       </w:pPr>
       <w:r>
@@ -17804,10 +17882,10 @@
           <w:szCs w:val="24"/>
         </w:rPr>
         <w:drawing>
-          <wp:inline distT="0" distB="0" distL="0" distR="0" wp14:anchorId="536EB14A" wp14:editId="1BBDCBA0">
-            <wp:extent cx="5731510" cy="2032000"/>
-            <wp:effectExtent l="0" t="0" r="2540" b="6350"/>
-            <wp:docPr id="52" name="Картина 52"/>
+          <wp:inline distT="0" distB="0" distL="0" distR="0" wp14:anchorId="5865F5CF" wp14:editId="59162BE3">
+            <wp:extent cx="5731510" cy="1510665"/>
+            <wp:effectExtent l="0" t="0" r="2540" b="0"/>
+            <wp:docPr id="50" name="Картина 50"/>
             <wp:cNvGraphicFramePr>
               <a:graphicFrameLocks xmlns:a="http://schemas.openxmlformats.org/drawingml/2006/main" noChangeAspect="1"/>
             </wp:cNvGraphicFramePr>
@@ -17827,7 +17905,7 @@
                   <pic:spPr>
                     <a:xfrm>
                       <a:off x="0" y="0"/>
-                      <a:ext cx="5731510" cy="2032000"/>
+                      <a:ext cx="5731510" cy="1510665"/>
                     </a:xfrm>
                     <a:prstGeom prst="rect">
                       <a:avLst/>
@@ -17855,88 +17933,58 @@
           <w:lang w:val="bg-BG"/>
         </w:rPr>
       </w:pPr>
-      <w:bookmarkStart w:id="47" w:name="_Toc25262966"/>
+      <w:bookmarkStart w:id="47" w:name="_Toc25262965"/>
       <w:r>
         <w:rPr>
           <w:rStyle w:val="20"/>
         </w:rPr>
-        <w:t>Създаване на състезание</w:t>
+        <w:t xml:space="preserve">Сменяне на парола </w:t>
+      </w:r>
+      <w:r>
+        <w:rPr>
+          <w:rStyle w:val="20"/>
+        </w:rPr>
+        <w:t>на урок</w:t>
       </w:r>
       <w:bookmarkEnd w:id="47"/>
       <w:r>
         <w:rPr>
           <w:sz w:val="24"/>
           <w:szCs w:val="24"/>
-        </w:rPr>
-        <w:t xml:space="preserve"> – </w:t>
-      </w:r>
-      <w:r>
-        <w:rPr>
-          <w:sz w:val="24"/>
-          <w:szCs w:val="24"/>
-          <w:lang w:val="bg-BG"/>
-        </w:rPr>
-        <w:t>кликнете на „</w:t>
-      </w:r>
-      <w:r>
-        <w:rPr>
-          <w:sz w:val="24"/>
-          <w:szCs w:val="24"/>
-        </w:rPr>
-        <w:t>Administration/Add contest</w:t>
-      </w:r>
-      <w:r>
-        <w:rPr>
-          <w:sz w:val="24"/>
-          <w:szCs w:val="24"/>
-          <w:lang w:val="bg-BG"/>
-        </w:rPr>
-        <w:t>“</w:t>
-      </w:r>
-      <w:r>
-        <w:rPr>
-          <w:sz w:val="24"/>
-          <w:szCs w:val="24"/>
-        </w:rPr>
-        <w:t xml:space="preserve">. </w:t>
-      </w:r>
-      <w:r>
-        <w:rPr>
-          <w:sz w:val="24"/>
-          <w:szCs w:val="24"/>
-          <w:lang w:val="bg-BG"/>
-        </w:rPr>
-        <w:t>Задайте</w:t>
-      </w:r>
-      <w:r>
-        <w:rPr>
-          <w:sz w:val="24"/>
-          <w:szCs w:val="24"/>
-        </w:rPr>
-        <w:t xml:space="preserve"> начална и крайна дата </w:t>
-      </w:r>
-      <w:r>
-        <w:rPr>
-          <w:sz w:val="24"/>
-          <w:szCs w:val="24"/>
-          <w:lang w:val="bg-BG"/>
-        </w:rPr>
-        <w:t>за</w:t>
-      </w:r>
-      <w:r>
-        <w:rPr>
-          <w:sz w:val="24"/>
-          <w:szCs w:val="24"/>
-        </w:rPr>
-        <w:t xml:space="preserve"> състезанието</w:t>
-      </w:r>
-      <w:r>
-        <w:rPr>
-          <w:sz w:val="24"/>
-          <w:szCs w:val="24"/>
-          <w:lang w:val="bg-BG"/>
-        </w:rPr>
-        <w:t xml:space="preserve"> и изберете курс, типа на урока и съответния урок, от който да се използват задачите.</w:t>
+          <w:lang w:val="bg-BG"/>
+        </w:rPr>
+        <w:t xml:space="preserve"> – на страницата за редактиране на урока кликнете на „Change lesson password“</w:t>
+      </w:r>
+      <w:r>
+        <w:rPr>
+          <w:sz w:val="24"/>
+          <w:szCs w:val="24"/>
+        </w:rPr>
+        <w:t>. След това въведете старата и новата парола</w:t>
+      </w:r>
+      <w:r>
+        <w:rPr>
+          <w:sz w:val="24"/>
+          <w:szCs w:val="24"/>
+          <w:lang w:val="bg-BG"/>
+        </w:rPr>
+        <w:t xml:space="preserve">. Въвеждането на старата парола се прави </w:t>
+      </w:r>
+      <w:r>
+        <w:rPr>
+          <w:sz w:val="24"/>
+          <w:szCs w:val="24"/>
+          <w:lang w:val="bg-BG"/>
+        </w:rPr>
+        <w:t>с</w:t>
+      </w:r>
+      <w:r>
+        <w:rPr>
+          <w:sz w:val="24"/>
+          <w:szCs w:val="24"/>
+          <w:lang w:val="bg-BG"/>
+        </w:rPr>
+        <w:t xml:space="preserve"> цел сигурност.</w:t>
       </w:r>
     </w:p>
     <w:p>
@@ -17953,14 +18001,13 @@
       <w:r>
         <w:rPr>
           <w:noProof/>
-          <w:sz w:val="24"/>
-          <w:szCs w:val="24"/>
-        </w:rPr>
+        </w:rPr>
+        <w:lastRenderedPageBreak/>
         <w:drawing>
-          <wp:inline distT="0" distB="0" distL="0" distR="0" wp14:anchorId="5B165368" wp14:editId="722039AF">
-            <wp:extent cx="5731510" cy="3364230"/>
-            <wp:effectExtent l="0" t="0" r="2540" b="7620"/>
-            <wp:docPr id="57" name="Картина 57"/>
+          <wp:inline distT="0" distB="0" distL="0" distR="0" wp14:anchorId="0D6967FC" wp14:editId="0619EEE2">
+            <wp:extent cx="5731510" cy="2366645"/>
+            <wp:effectExtent l="0" t="0" r="2540" b="0"/>
+            <wp:docPr id="51" name="Картина 51"/>
             <wp:cNvGraphicFramePr>
               <a:graphicFrameLocks xmlns:a="http://schemas.openxmlformats.org/drawingml/2006/main" noChangeAspect="1"/>
             </wp:cNvGraphicFramePr>
@@ -17980,7 +18027,7 @@
                   <pic:spPr>
                     <a:xfrm>
                       <a:off x="0" y="0"/>
-                      <a:ext cx="5731510" cy="3364230"/>
+                      <a:ext cx="5731510" cy="2366645"/>
                     </a:xfrm>
                     <a:prstGeom prst="rect">
                       <a:avLst/>
@@ -17996,156 +18043,24 @@
     <w:p>
       <w:pPr>
         <w:pStyle w:val="a3"/>
-        <w:numPr>
-          <w:ilvl w:val="0"/>
-          <w:numId w:val="12"/>
-        </w:numPr>
         <w:ind w:left="0"/>
         <w:jc w:val="both"/>
         <w:rPr>
           <w:sz w:val="24"/>
           <w:szCs w:val="24"/>
-          <w:lang w:val="bg-BG"/>
-        </w:rPr>
-      </w:pPr>
-      <w:bookmarkStart w:id="48" w:name="_Toc25262967"/>
-      <w:r>
-        <w:rPr>
-          <w:rStyle w:val="20"/>
-        </w:rPr>
-        <w:t>Създаване на ученически профил</w:t>
-      </w:r>
-      <w:bookmarkEnd w:id="48"/>
-      <w:r>
-        <w:rPr>
-          <w:sz w:val="24"/>
-          <w:szCs w:val="24"/>
-          <w:lang w:val="bg-BG"/>
-        </w:rPr>
-        <w:t xml:space="preserve"> - кликнете на „</w:t>
-      </w:r>
-      <w:r>
-        <w:rPr>
-          <w:sz w:val="24"/>
-          <w:szCs w:val="24"/>
-        </w:rPr>
-        <w:t>Administration/Add student</w:t>
-      </w:r>
-      <w:r>
-        <w:rPr>
-          <w:sz w:val="24"/>
-          <w:szCs w:val="24"/>
-          <w:lang w:val="bg-BG"/>
-        </w:rPr>
-        <w:t>“</w:t>
-      </w:r>
-      <w:r>
-        <w:rPr>
-          <w:sz w:val="24"/>
-          <w:szCs w:val="24"/>
-        </w:rPr>
-        <w:t xml:space="preserve"> и попълнете формата</w:t>
-      </w:r>
-      <w:r>
-        <w:rPr>
-          <w:sz w:val="24"/>
-          <w:szCs w:val="24"/>
-          <w:lang w:val="bg-BG"/>
-        </w:rPr>
-        <w:t xml:space="preserve">. Като ако се опитате да въведете ученик със едни и същи име, клас или номер </w:t>
-      </w:r>
-      <w:r>
-        <w:rPr>
-          <w:sz w:val="24"/>
-          <w:szCs w:val="24"/>
-          <w:lang w:val="bg-BG"/>
-        </w:rPr>
-        <w:lastRenderedPageBreak/>
-        <w:t xml:space="preserve">в клас ще Ви </w:t>
-      </w:r>
-      <w:r>
-        <w:rPr>
-          <w:sz w:val="24"/>
-          <w:szCs w:val="24"/>
-          <w:lang w:val="bg-BG"/>
-        </w:rPr>
-        <w:t>се покаже</w:t>
-      </w:r>
-      <w:r>
-        <w:rPr>
-          <w:sz w:val="24"/>
-          <w:szCs w:val="24"/>
-          <w:lang w:val="bg-BG"/>
-        </w:rPr>
-        <w:t xml:space="preserve"> съобщение </w:t>
-      </w:r>
-      <w:r>
-        <w:rPr>
-          <w:sz w:val="24"/>
-          <w:szCs w:val="24"/>
-          <w:lang w:val="bg-BG"/>
-        </w:rPr>
-        <w:t>с</w:t>
-      </w:r>
-      <w:r>
-        <w:rPr>
-          <w:sz w:val="24"/>
-          <w:szCs w:val="24"/>
-          <w:lang w:val="bg-BG"/>
-        </w:rPr>
-        <w:t xml:space="preserve"> гре</w:t>
-      </w:r>
-      <w:r>
-        <w:rPr>
-          <w:sz w:val="24"/>
-          <w:szCs w:val="24"/>
-          <w:lang w:val="bg-BG"/>
-        </w:rPr>
-        <w:t>шка. След като успешно се въведа</w:t>
-      </w:r>
-      <w:r>
-        <w:rPr>
-          <w:sz w:val="24"/>
-          <w:szCs w:val="24"/>
-          <w:lang w:val="bg-BG"/>
-        </w:rPr>
-        <w:t>т данните за у</w:t>
-      </w:r>
-      <w:r>
-        <w:rPr>
-          <w:sz w:val="24"/>
-          <w:szCs w:val="24"/>
-          <w:lang w:val="bg-BG"/>
-        </w:rPr>
-        <w:t xml:space="preserve">ченика ще му се изпрати мейл с </w:t>
-      </w:r>
-      <w:r>
-        <w:rPr>
-          <w:sz w:val="24"/>
-          <w:szCs w:val="24"/>
-          <w:lang w:val="bg-BG"/>
-        </w:rPr>
-        <w:t>ключ за активиране на акаунта. С този ключ може да се активира само един акаунт.</w:t>
-      </w:r>
-    </w:p>
-    <w:p>
-      <w:pPr>
-        <w:jc w:val="both"/>
-        <w:rPr>
-          <w:sz w:val="24"/>
-          <w:szCs w:val="24"/>
-          <w:lang w:val="bg-BG"/>
         </w:rPr>
       </w:pPr>
       <w:r>
         <w:rPr>
           <w:noProof/>
+          <w:sz w:val="24"/>
+          <w:szCs w:val="24"/>
         </w:rPr>
         <w:drawing>
-          <wp:inline distT="0" distB="0" distL="0" distR="0" wp14:anchorId="52FB23E2" wp14:editId="16E07DCB">
-            <wp:extent cx="5731510" cy="2734310"/>
-            <wp:effectExtent l="0" t="0" r="2540" b="8890"/>
-            <wp:docPr id="55" name="Картина 55"/>
+          <wp:inline distT="0" distB="0" distL="0" distR="0" wp14:anchorId="536EB14A" wp14:editId="1BBDCBA0">
+            <wp:extent cx="5731510" cy="2032000"/>
+            <wp:effectExtent l="0" t="0" r="2540" b="6350"/>
+            <wp:docPr id="52" name="Картина 52"/>
             <wp:cNvGraphicFramePr>
               <a:graphicFrameLocks xmlns:a="http://schemas.openxmlformats.org/drawingml/2006/main" noChangeAspect="1"/>
             </wp:cNvGraphicFramePr>
@@ -18165,7 +18080,7 @@
                   <pic:spPr>
                     <a:xfrm>
                       <a:off x="0" y="0"/>
-                      <a:ext cx="5731510" cy="2734310"/>
+                      <a:ext cx="5731510" cy="2032000"/>
                     </a:xfrm>
                     <a:prstGeom prst="rect">
                       <a:avLst/>
@@ -18193,20 +18108,20 @@
           <w:lang w:val="bg-BG"/>
         </w:rPr>
       </w:pPr>
-      <w:bookmarkStart w:id="49" w:name="_Toc25262968"/>
+      <w:bookmarkStart w:id="48" w:name="_Toc25262966"/>
       <w:r>
         <w:rPr>
           <w:rStyle w:val="20"/>
         </w:rPr>
-        <w:t>Показване на всички потребители</w:t>
-      </w:r>
-      <w:bookmarkEnd w:id="49"/>
-      <w:r>
-        <w:rPr>
-          <w:sz w:val="24"/>
-          <w:szCs w:val="24"/>
-        </w:rPr>
-        <w:t xml:space="preserve"> - </w:t>
+        <w:t>Създаване на състезание</w:t>
+      </w:r>
+      <w:bookmarkEnd w:id="48"/>
+      <w:r>
+        <w:rPr>
+          <w:sz w:val="24"/>
+          <w:szCs w:val="24"/>
+        </w:rPr>
+        <w:t xml:space="preserve"> – </w:t>
       </w:r>
       <w:r>
         <w:rPr>
@@ -18221,22 +18136,7 @@
           <w:sz w:val="24"/>
           <w:szCs w:val="24"/>
         </w:rPr>
-        <w:t>Administration/</w:t>
-      </w:r>
-      <w:r>
-        <w:rPr>
-          <w:sz w:val="24"/>
-          <w:szCs w:val="24"/>
-          <w:lang w:val="bg-BG"/>
-        </w:rPr>
-        <w:t>All</w:t>
-      </w:r>
-      <w:r>
-        <w:rPr>
-          <w:sz w:val="24"/>
-          <w:szCs w:val="24"/>
-        </w:rPr>
-        <w:t xml:space="preserve"> users</w:t>
+        <w:t>Administration/Add contest</w:t>
       </w:r>
       <w:r>
         <w:rPr>
@@ -18251,30 +18151,45 @@
           <w:sz w:val="24"/>
           <w:szCs w:val="24"/>
         </w:rPr>
-        <w:t xml:space="preserve">. Може да филтрирате потребителите по </w:t>
-      </w:r>
-      <w:r>
-        <w:rPr>
-          <w:sz w:val="24"/>
-          <w:szCs w:val="24"/>
-          <w:lang w:val="bg-BG"/>
-        </w:rPr>
-        <w:t xml:space="preserve">потребителско име, име, фамилия или </w:t>
-      </w:r>
-      <w:r>
-        <w:rPr>
-          <w:sz w:val="24"/>
-          <w:szCs w:val="24"/>
-        </w:rPr>
-        <w:t>email</w:t>
-      </w:r>
-      <w:r>
-        <w:rPr>
-          <w:sz w:val="24"/>
-          <w:szCs w:val="24"/>
-          <w:lang w:val="bg-BG"/>
-        </w:rPr>
-        <w:t>.</w:t>
+        <w:t xml:space="preserve">. </w:t>
+      </w:r>
+      <w:r>
+        <w:rPr>
+          <w:sz w:val="24"/>
+          <w:szCs w:val="24"/>
+          <w:lang w:val="bg-BG"/>
+        </w:rPr>
+        <w:t>Задайте</w:t>
+      </w:r>
+      <w:r>
+        <w:rPr>
+          <w:sz w:val="24"/>
+          <w:szCs w:val="24"/>
+        </w:rPr>
+        <w:t xml:space="preserve"> начална и крайна дата </w:t>
+      </w:r>
+      <w:r>
+        <w:rPr>
+          <w:sz w:val="24"/>
+          <w:szCs w:val="24"/>
+          <w:lang w:val="bg-BG"/>
+        </w:rPr>
+        <w:t>за</w:t>
+      </w:r>
+      <w:r>
+        <w:rPr>
+          <w:sz w:val="24"/>
+          <w:szCs w:val="24"/>
+        </w:rPr>
+        <w:t xml:space="preserve"> състезанието</w:t>
+      </w:r>
+      <w:r>
+        <w:rPr>
+          <w:sz w:val="24"/>
+          <w:szCs w:val="24"/>
+          <w:lang w:val="bg-BG"/>
+        </w:rPr>
+        <w:t xml:space="preserve"> и изберете курс, типа на урока и съответния урок, от който да се използват задачите.</w:t>
       </w:r>
     </w:p>
     <w:p>
@@ -18285,6 +18200,7 @@
         <w:rPr>
           <w:sz w:val="24"/>
           <w:szCs w:val="24"/>
+          <w:lang w:val="bg-BG"/>
         </w:rPr>
       </w:pPr>
       <w:r>
@@ -18294,10 +18210,10 @@
           <w:szCs w:val="24"/>
         </w:rPr>
         <w:drawing>
-          <wp:inline distT="0" distB="0" distL="0" distR="0" wp14:anchorId="121068FF" wp14:editId="0B8C3514">
-            <wp:extent cx="5731510" cy="1445260"/>
-            <wp:effectExtent l="0" t="0" r="2540" b="2540"/>
-            <wp:docPr id="58" name="Картина 58"/>
+          <wp:inline distT="0" distB="0" distL="0" distR="0" wp14:anchorId="5B165368" wp14:editId="722039AF">
+            <wp:extent cx="5731510" cy="3364230"/>
+            <wp:effectExtent l="0" t="0" r="2540" b="7620"/>
+            <wp:docPr id="57" name="Картина 57"/>
             <wp:cNvGraphicFramePr>
               <a:graphicFrameLocks xmlns:a="http://schemas.openxmlformats.org/drawingml/2006/main" noChangeAspect="1"/>
             </wp:cNvGraphicFramePr>
@@ -18317,7 +18233,7 @@
                   <pic:spPr>
                     <a:xfrm>
                       <a:off x="0" y="0"/>
-                      <a:ext cx="5731510" cy="1445260"/>
+                      <a:ext cx="5731510" cy="3364230"/>
                     </a:xfrm>
                     <a:prstGeom prst="rect">
                       <a:avLst/>
@@ -18345,35 +18261,28 @@
           <w:lang w:val="bg-BG"/>
         </w:rPr>
       </w:pPr>
-      <w:bookmarkStart w:id="50" w:name="_Toc25262969"/>
+      <w:bookmarkStart w:id="49" w:name="_Toc25262967"/>
       <w:r>
         <w:rPr>
           <w:rStyle w:val="20"/>
         </w:rPr>
-        <w:t>Преглед на активните състезания</w:t>
-      </w:r>
-      <w:bookmarkEnd w:id="50"/>
-      <w:r>
-        <w:rPr>
-          <w:sz w:val="24"/>
-          <w:szCs w:val="24"/>
-        </w:rPr>
-        <w:t xml:space="preserve"> - </w:t>
-      </w:r>
-      <w:r>
-        <w:rPr>
-          <w:sz w:val="24"/>
-          <w:szCs w:val="24"/>
-          <w:lang w:val="bg-BG"/>
-        </w:rPr>
-        <w:t>кликнете на „</w:t>
-      </w:r>
-      <w:r>
-        <w:rPr>
-          <w:sz w:val="24"/>
-          <w:szCs w:val="24"/>
-        </w:rPr>
-        <w:t>Administration/Active contest</w:t>
+        <w:t>Създаване на ученически профил</w:t>
+      </w:r>
+      <w:bookmarkEnd w:id="49"/>
+      <w:r>
+        <w:rPr>
+          <w:sz w:val="24"/>
+          <w:szCs w:val="24"/>
+          <w:lang w:val="bg-BG"/>
+        </w:rPr>
+        <w:t xml:space="preserve"> - кликнете на „</w:t>
+      </w:r>
+      <w:r>
+        <w:rPr>
+          <w:sz w:val="24"/>
+          <w:szCs w:val="24"/>
+        </w:rPr>
+        <w:t>Administration/Add student</w:t>
       </w:r>
       <w:r>
         <w:rPr>
@@ -18388,13 +18297,92 @@
           <w:sz w:val="24"/>
           <w:szCs w:val="24"/>
         </w:rPr>
-        <w:t xml:space="preserve">. </w:t>
-      </w:r>
-    </w:p>
-    <w:p>
-      <w:pPr>
-        <w:pStyle w:val="a3"/>
-        <w:ind w:left="0"/>
+        <w:t xml:space="preserve"> и попълнете формата</w:t>
+      </w:r>
+      <w:r>
+        <w:rPr>
+          <w:sz w:val="24"/>
+          <w:szCs w:val="24"/>
+          <w:lang w:val="bg-BG"/>
+        </w:rPr>
+        <w:t xml:space="preserve">. Като ако се опитате да въведете ученик със едни и същи име, клас или номер </w:t>
+      </w:r>
+      <w:r>
+        <w:rPr>
+          <w:sz w:val="24"/>
+          <w:szCs w:val="24"/>
+          <w:lang w:val="bg-BG"/>
+        </w:rPr>
+        <w:lastRenderedPageBreak/>
+        <w:t xml:space="preserve">в клас ще Ви </w:t>
+      </w:r>
+      <w:r>
+        <w:rPr>
+          <w:sz w:val="24"/>
+          <w:szCs w:val="24"/>
+          <w:lang w:val="bg-BG"/>
+        </w:rPr>
+        <w:t>се покаже</w:t>
+      </w:r>
+      <w:r>
+        <w:rPr>
+          <w:sz w:val="24"/>
+          <w:szCs w:val="24"/>
+          <w:lang w:val="bg-BG"/>
+        </w:rPr>
+        <w:t xml:space="preserve"> съобщение </w:t>
+      </w:r>
+      <w:r>
+        <w:rPr>
+          <w:sz w:val="24"/>
+          <w:szCs w:val="24"/>
+          <w:lang w:val="bg-BG"/>
+        </w:rPr>
+        <w:t>с</w:t>
+      </w:r>
+      <w:r>
+        <w:rPr>
+          <w:sz w:val="24"/>
+          <w:szCs w:val="24"/>
+          <w:lang w:val="bg-BG"/>
+        </w:rPr>
+        <w:t xml:space="preserve"> гре</w:t>
+      </w:r>
+      <w:r>
+        <w:rPr>
+          <w:sz w:val="24"/>
+          <w:szCs w:val="24"/>
+          <w:lang w:val="bg-BG"/>
+        </w:rPr>
+        <w:t>шка. След като успешно се въведа</w:t>
+      </w:r>
+      <w:r>
+        <w:rPr>
+          <w:sz w:val="24"/>
+          <w:szCs w:val="24"/>
+          <w:lang w:val="bg-BG"/>
+        </w:rPr>
+        <w:t>т данните за у</w:t>
+      </w:r>
+      <w:r>
+        <w:rPr>
+          <w:sz w:val="24"/>
+          <w:szCs w:val="24"/>
+          <w:lang w:val="bg-BG"/>
+        </w:rPr>
+        <w:t xml:space="preserve">ченика ще му се изпрати мейл с </w:t>
+      </w:r>
+      <w:r>
+        <w:rPr>
+          <w:sz w:val="24"/>
+          <w:szCs w:val="24"/>
+          <w:lang w:val="bg-BG"/>
+        </w:rPr>
+        <w:t>ключ за активиране на акаунта. С този ключ може да се активира само един акаунт.</w:t>
+      </w:r>
+    </w:p>
+    <w:p>
+      <w:pPr>
         <w:jc w:val="both"/>
         <w:rPr>
           <w:sz w:val="24"/>
@@ -18405,14 +18393,12 @@
       <w:r>
         <w:rPr>
           <w:noProof/>
-          <w:sz w:val="24"/>
-          <w:szCs w:val="24"/>
         </w:rPr>
         <w:drawing>
-          <wp:inline distT="0" distB="0" distL="0" distR="0" wp14:anchorId="1E227C84" wp14:editId="5AB6354B">
-            <wp:extent cx="5731510" cy="1610360"/>
+          <wp:inline distT="0" distB="0" distL="0" distR="0" wp14:anchorId="52FB23E2" wp14:editId="16E07DCB">
+            <wp:extent cx="5731510" cy="2734310"/>
             <wp:effectExtent l="0" t="0" r="2540" b="8890"/>
-            <wp:docPr id="59" name="Картина 59"/>
+            <wp:docPr id="55" name="Картина 55"/>
             <wp:cNvGraphicFramePr>
               <a:graphicFrameLocks xmlns:a="http://schemas.openxmlformats.org/drawingml/2006/main" noChangeAspect="1"/>
             </wp:cNvGraphicFramePr>
@@ -18432,7 +18418,7 @@
                   <pic:spPr>
                     <a:xfrm>
                       <a:off x="0" y="0"/>
-                      <a:ext cx="5731510" cy="1610360"/>
+                      <a:ext cx="5731510" cy="2734310"/>
                     </a:xfrm>
                     <a:prstGeom prst="rect">
                       <a:avLst/>
@@ -18448,6 +18434,10 @@
     <w:p>
       <w:pPr>
         <w:pStyle w:val="a3"/>
+        <w:numPr>
+          <w:ilvl w:val="0"/>
+          <w:numId w:val="12"/>
+        </w:numPr>
         <w:ind w:left="0"/>
         <w:jc w:val="both"/>
         <w:rPr>
@@ -18456,36 +18446,88 @@
           <w:lang w:val="bg-BG"/>
         </w:rPr>
       </w:pPr>
-      <w:r>
-        <w:rPr>
-          <w:sz w:val="24"/>
-          <w:szCs w:val="24"/>
-        </w:rPr>
-        <w:t xml:space="preserve">Като за всяко състезание може да видите </w:t>
-      </w:r>
-      <w:r>
-        <w:rPr>
-          <w:sz w:val="24"/>
-          <w:szCs w:val="24"/>
-          <w:lang w:val="bg-BG"/>
-        </w:rPr>
-        <w:t xml:space="preserve">страница </w:t>
-      </w:r>
-      <w:r>
-        <w:rPr>
-          <w:sz w:val="24"/>
-          <w:szCs w:val="24"/>
-          <w:lang w:val="bg-BG"/>
-        </w:rPr>
-        <w:t>с</w:t>
-      </w:r>
-      <w:r>
-        <w:rPr>
-          <w:sz w:val="24"/>
-          <w:szCs w:val="24"/>
-          <w:lang w:val="bg-BG"/>
-        </w:rPr>
-        <w:t xml:space="preserve"> детайлите за него.</w:t>
+      <w:bookmarkStart w:id="50" w:name="_Toc25262968"/>
+      <w:r>
+        <w:rPr>
+          <w:rStyle w:val="20"/>
+        </w:rPr>
+        <w:t>Показване на всички потребители</w:t>
+      </w:r>
+      <w:bookmarkEnd w:id="50"/>
+      <w:r>
+        <w:rPr>
+          <w:sz w:val="24"/>
+          <w:szCs w:val="24"/>
+        </w:rPr>
+        <w:t xml:space="preserve"> - </w:t>
+      </w:r>
+      <w:r>
+        <w:rPr>
+          <w:sz w:val="24"/>
+          <w:szCs w:val="24"/>
+          <w:lang w:val="bg-BG"/>
+        </w:rPr>
+        <w:t>кликнете на „</w:t>
+      </w:r>
+      <w:r>
+        <w:rPr>
+          <w:sz w:val="24"/>
+          <w:szCs w:val="24"/>
+        </w:rPr>
+        <w:t>Administration/</w:t>
+      </w:r>
+      <w:r>
+        <w:rPr>
+          <w:sz w:val="24"/>
+          <w:szCs w:val="24"/>
+          <w:lang w:val="bg-BG"/>
+        </w:rPr>
+        <w:t>All</w:t>
+      </w:r>
+      <w:r>
+        <w:rPr>
+          <w:sz w:val="24"/>
+          <w:szCs w:val="24"/>
+        </w:rPr>
+        <w:t xml:space="preserve"> users</w:t>
+      </w:r>
+      <w:r>
+        <w:rPr>
+          <w:sz w:val="24"/>
+          <w:szCs w:val="24"/>
+          <w:lang w:val="bg-BG"/>
+        </w:rPr>
+        <w:t>“</w:t>
+      </w:r>
+      <w:r>
+        <w:rPr>
+          <w:sz w:val="24"/>
+          <w:szCs w:val="24"/>
+        </w:rPr>
+        <w:t xml:space="preserve">. Може да филтрирате потребителите по </w:t>
+      </w:r>
+      <w:r>
+        <w:rPr>
+          <w:sz w:val="24"/>
+          <w:szCs w:val="24"/>
+          <w:lang w:val="bg-BG"/>
+        </w:rPr>
+        <w:t xml:space="preserve">потребителско име, име, фамилия или </w:t>
+      </w:r>
+      <w:r>
+        <w:rPr>
+          <w:sz w:val="24"/>
+          <w:szCs w:val="24"/>
+        </w:rPr>
+        <w:t>email</w:t>
+      </w:r>
+      <w:r>
+        <w:rPr>
+          <w:sz w:val="24"/>
+          <w:szCs w:val="24"/>
+          <w:lang w:val="bg-BG"/>
+        </w:rPr>
+        <w:t>.</w:t>
       </w:r>
     </w:p>
     <w:p>
@@ -18496,7 +18538,6 @@
         <w:rPr>
           <w:sz w:val="24"/>
           <w:szCs w:val="24"/>
-          <w:lang w:val="bg-BG"/>
         </w:rPr>
       </w:pPr>
       <w:r>
@@ -18505,12 +18546,11 @@
           <w:sz w:val="24"/>
           <w:szCs w:val="24"/>
         </w:rPr>
-        <w:lastRenderedPageBreak/>
         <w:drawing>
-          <wp:inline distT="0" distB="0" distL="0" distR="0" wp14:anchorId="6590E344" wp14:editId="44F2AC6E">
-            <wp:extent cx="5731510" cy="1703070"/>
-            <wp:effectExtent l="0" t="0" r="2540" b="0"/>
-            <wp:docPr id="60" name="Картина 60"/>
+          <wp:inline distT="0" distB="0" distL="0" distR="0" wp14:anchorId="121068FF" wp14:editId="0B8C3514">
+            <wp:extent cx="5731510" cy="1445260"/>
+            <wp:effectExtent l="0" t="0" r="2540" b="2540"/>
+            <wp:docPr id="58" name="Картина 58"/>
             <wp:cNvGraphicFramePr>
               <a:graphicFrameLocks xmlns:a="http://schemas.openxmlformats.org/drawingml/2006/main" noChangeAspect="1"/>
             </wp:cNvGraphicFramePr>
@@ -18530,7 +18570,7 @@
                   <pic:spPr>
                     <a:xfrm>
                       <a:off x="0" y="0"/>
-                      <a:ext cx="5731510" cy="1703070"/>
+                      <a:ext cx="5731510" cy="1445260"/>
                     </a:xfrm>
                     <a:prstGeom prst="rect">
                       <a:avLst/>
@@ -18546,6 +18586,10 @@
     <w:p>
       <w:pPr>
         <w:pStyle w:val="a3"/>
+        <w:numPr>
+          <w:ilvl w:val="0"/>
+          <w:numId w:val="12"/>
+        </w:numPr>
         <w:ind w:left="0"/>
         <w:jc w:val="both"/>
         <w:rPr>
@@ -18554,45 +18598,50 @@
           <w:lang w:val="bg-BG"/>
         </w:rPr>
       </w:pPr>
-      <w:r>
-        <w:rPr>
-          <w:sz w:val="24"/>
-          <w:szCs w:val="24"/>
-          <w:lang w:val="bg-BG"/>
-        </w:rPr>
-        <w:t xml:space="preserve">Ако кликнете върху името на състезанието или на страницата, където се показват всички, или в страницата с детайли за състезанието може да видите резултатите на всички участници сортирани </w:t>
-      </w:r>
-      <w:r>
-        <w:rPr>
-          <w:sz w:val="24"/>
-          <w:szCs w:val="24"/>
-          <w:lang w:val="bg-BG"/>
-        </w:rPr>
-        <w:t>в</w:t>
-      </w:r>
-      <w:r>
-        <w:rPr>
-          <w:sz w:val="24"/>
-          <w:szCs w:val="24"/>
-          <w:lang w:val="bg-BG"/>
-        </w:rPr>
-        <w:t xml:space="preserve"> низходящ ред по общия брой точки </w:t>
-      </w:r>
-      <w:r>
-        <w:rPr>
-          <w:sz w:val="24"/>
-          <w:szCs w:val="24"/>
-          <w:lang w:val="bg-BG"/>
-        </w:rPr>
-        <w:t>за</w:t>
-      </w:r>
-      <w:r>
-        <w:rPr>
-          <w:sz w:val="24"/>
-          <w:szCs w:val="24"/>
-          <w:lang w:val="bg-BG"/>
-        </w:rPr>
-        <w:t xml:space="preserve"> всеки участник.</w:t>
+      <w:bookmarkStart w:id="51" w:name="_Toc25262969"/>
+      <w:r>
+        <w:rPr>
+          <w:rStyle w:val="20"/>
+        </w:rPr>
+        <w:t>Преглед на активните състезания</w:t>
+      </w:r>
+      <w:bookmarkEnd w:id="51"/>
+      <w:r>
+        <w:rPr>
+          <w:sz w:val="24"/>
+          <w:szCs w:val="24"/>
+        </w:rPr>
+        <w:t xml:space="preserve"> - </w:t>
+      </w:r>
+      <w:r>
+        <w:rPr>
+          <w:sz w:val="24"/>
+          <w:szCs w:val="24"/>
+          <w:lang w:val="bg-BG"/>
+        </w:rPr>
+        <w:t>кликнете на „</w:t>
+      </w:r>
+      <w:r>
+        <w:rPr>
+          <w:sz w:val="24"/>
+          <w:szCs w:val="24"/>
+        </w:rPr>
+        <w:t>Administration/Active contest</w:t>
+      </w:r>
+      <w:r>
+        <w:rPr>
+          <w:sz w:val="24"/>
+          <w:szCs w:val="24"/>
+          <w:lang w:val="bg-BG"/>
+        </w:rPr>
+        <w:t>“</w:t>
+      </w:r>
+      <w:r>
+        <w:rPr>
+          <w:sz w:val="24"/>
+          <w:szCs w:val="24"/>
+        </w:rPr>
+        <w:t xml:space="preserve">. </w:t>
       </w:r>
     </w:p>
     <w:p>
@@ -18613,10 +18662,10 @@
           <w:szCs w:val="24"/>
         </w:rPr>
         <w:drawing>
-          <wp:inline distT="0" distB="0" distL="0" distR="0" wp14:anchorId="48467149" wp14:editId="41D7C46A">
-            <wp:extent cx="5731510" cy="1699260"/>
-            <wp:effectExtent l="0" t="0" r="2540" b="0"/>
-            <wp:docPr id="61" name="Картина 61"/>
+          <wp:inline distT="0" distB="0" distL="0" distR="0" wp14:anchorId="1E227C84" wp14:editId="5AB6354B">
+            <wp:extent cx="5731510" cy="1610360"/>
+            <wp:effectExtent l="0" t="0" r="2540" b="8890"/>
+            <wp:docPr id="59" name="Картина 59"/>
             <wp:cNvGraphicFramePr>
               <a:graphicFrameLocks xmlns:a="http://schemas.openxmlformats.org/drawingml/2006/main" noChangeAspect="1"/>
             </wp:cNvGraphicFramePr>
@@ -18636,7 +18685,7 @@
                   <pic:spPr>
                     <a:xfrm>
                       <a:off x="0" y="0"/>
-                      <a:ext cx="5731510" cy="1699260"/>
+                      <a:ext cx="5731510" cy="1610360"/>
                     </a:xfrm>
                     <a:prstGeom prst="rect">
                       <a:avLst/>
@@ -18652,10 +18701,6 @@
     <w:p>
       <w:pPr>
         <w:pStyle w:val="a3"/>
-        <w:numPr>
-          <w:ilvl w:val="0"/>
-          <w:numId w:val="12"/>
-        </w:numPr>
         <w:ind w:left="0"/>
         <w:jc w:val="both"/>
         <w:rPr>
@@ -18664,50 +18709,36 @@
           <w:lang w:val="bg-BG"/>
         </w:rPr>
       </w:pPr>
-      <w:bookmarkStart w:id="51" w:name="_Toc25262970"/>
-      <w:r>
-        <w:rPr>
-          <w:rStyle w:val="20"/>
-        </w:rPr>
-        <w:t>Преглед на всички  състезания</w:t>
-      </w:r>
-      <w:bookmarkEnd w:id="51"/>
-      <w:r>
-        <w:rPr>
-          <w:sz w:val="24"/>
-          <w:szCs w:val="24"/>
-        </w:rPr>
-        <w:t xml:space="preserve"> - </w:t>
-      </w:r>
-      <w:r>
-        <w:rPr>
-          <w:sz w:val="24"/>
-          <w:szCs w:val="24"/>
-          <w:lang w:val="bg-BG"/>
-        </w:rPr>
-        <w:t>кликнете на „</w:t>
-      </w:r>
-      <w:r>
-        <w:rPr>
-          <w:sz w:val="24"/>
-          <w:szCs w:val="24"/>
-        </w:rPr>
-        <w:t>Administration/All contests</w:t>
-      </w:r>
-      <w:r>
-        <w:rPr>
-          <w:sz w:val="24"/>
-          <w:szCs w:val="24"/>
-          <w:lang w:val="bg-BG"/>
-        </w:rPr>
-        <w:t>“</w:t>
-      </w:r>
-      <w:r>
-        <w:rPr>
-          <w:sz w:val="24"/>
-          <w:szCs w:val="24"/>
-        </w:rPr>
-        <w:t>.</w:t>
+      <w:r>
+        <w:rPr>
+          <w:sz w:val="24"/>
+          <w:szCs w:val="24"/>
+        </w:rPr>
+        <w:t xml:space="preserve">Като за всяко състезание може да видите </w:t>
+      </w:r>
+      <w:r>
+        <w:rPr>
+          <w:sz w:val="24"/>
+          <w:szCs w:val="24"/>
+          <w:lang w:val="bg-BG"/>
+        </w:rPr>
+        <w:t xml:space="preserve">страница </w:t>
+      </w:r>
+      <w:r>
+        <w:rPr>
+          <w:sz w:val="24"/>
+          <w:szCs w:val="24"/>
+          <w:lang w:val="bg-BG"/>
+        </w:rPr>
+        <w:t>с</w:t>
+      </w:r>
+      <w:r>
+        <w:rPr>
+          <w:sz w:val="24"/>
+          <w:szCs w:val="24"/>
+          <w:lang w:val="bg-BG"/>
+        </w:rPr>
+        <w:t xml:space="preserve"> детайлите за него.</w:t>
       </w:r>
     </w:p>
     <w:p>
@@ -18727,11 +18758,12 @@
           <w:sz w:val="24"/>
           <w:szCs w:val="24"/>
         </w:rPr>
+        <w:lastRenderedPageBreak/>
         <w:drawing>
-          <wp:inline distT="0" distB="0" distL="0" distR="0" wp14:anchorId="3E0F349A" wp14:editId="040F2087">
-            <wp:extent cx="5731510" cy="3017520"/>
+          <wp:inline distT="0" distB="0" distL="0" distR="0" wp14:anchorId="6590E344" wp14:editId="44F2AC6E">
+            <wp:extent cx="5731510" cy="1703070"/>
             <wp:effectExtent l="0" t="0" r="2540" b="0"/>
-            <wp:docPr id="62" name="Картина 62"/>
+            <wp:docPr id="60" name="Картина 60"/>
             <wp:cNvGraphicFramePr>
               <a:graphicFrameLocks xmlns:a="http://schemas.openxmlformats.org/drawingml/2006/main" noChangeAspect="1"/>
             </wp:cNvGraphicFramePr>
@@ -18751,7 +18783,7 @@
                   <pic:spPr>
                     <a:xfrm>
                       <a:off x="0" y="0"/>
-                      <a:ext cx="5731510" cy="3017520"/>
+                      <a:ext cx="5731510" cy="1703070"/>
                     </a:xfrm>
                     <a:prstGeom prst="rect">
                       <a:avLst/>
@@ -18775,6 +18807,46 @@
           <w:lang w:val="bg-BG"/>
         </w:rPr>
       </w:pPr>
+      <w:r>
+        <w:rPr>
+          <w:sz w:val="24"/>
+          <w:szCs w:val="24"/>
+          <w:lang w:val="bg-BG"/>
+        </w:rPr>
+        <w:t xml:space="preserve">Ако кликнете върху името на състезанието или на страницата, където се показват всички, или в страницата с детайли за състезанието може да видите резултатите на всички участници сортирани </w:t>
+      </w:r>
+      <w:r>
+        <w:rPr>
+          <w:sz w:val="24"/>
+          <w:szCs w:val="24"/>
+          <w:lang w:val="bg-BG"/>
+        </w:rPr>
+        <w:t>в</w:t>
+      </w:r>
+      <w:r>
+        <w:rPr>
+          <w:sz w:val="24"/>
+          <w:szCs w:val="24"/>
+          <w:lang w:val="bg-BG"/>
+        </w:rPr>
+        <w:t xml:space="preserve"> низходящ ред по общия брой точки </w:t>
+      </w:r>
+      <w:r>
+        <w:rPr>
+          <w:sz w:val="24"/>
+          <w:szCs w:val="24"/>
+          <w:lang w:val="bg-BG"/>
+        </w:rPr>
+        <w:t>за</w:t>
+      </w:r>
+      <w:r>
+        <w:rPr>
+          <w:sz w:val="24"/>
+          <w:szCs w:val="24"/>
+          <w:lang w:val="bg-BG"/>
+        </w:rPr>
+        <w:t xml:space="preserve"> всеки участник.</w:t>
+      </w:r>
     </w:p>
     <w:p>
       <w:pPr>
@@ -18784,24 +18856,6 @@
         <w:rPr>
           <w:sz w:val="24"/>
           <w:szCs w:val="24"/>
-        </w:rPr>
-      </w:pPr>
-      <w:r>
-        <w:rPr>
-          <w:sz w:val="24"/>
-          <w:szCs w:val="24"/>
-        </w:rPr>
-        <w:t>Ако кликнете върху името на някое от състезанията може да видите страницата с резултатите на всички участвали в състезанието.</w:t>
-      </w:r>
-    </w:p>
-    <w:p>
-      <w:pPr>
-        <w:pStyle w:val="a3"/>
-        <w:ind w:left="0"/>
-        <w:jc w:val="both"/>
-        <w:rPr>
-          <w:sz w:val="24"/>
-          <w:szCs w:val="24"/>
           <w:lang w:val="bg-BG"/>
         </w:rPr>
       </w:pPr>
@@ -18811,12 +18865,11 @@
           <w:sz w:val="24"/>
           <w:szCs w:val="24"/>
         </w:rPr>
-        <w:lastRenderedPageBreak/>
         <w:drawing>
-          <wp:inline distT="0" distB="0" distL="0" distR="0" wp14:anchorId="37CAA33D" wp14:editId="5CAD6408">
-            <wp:extent cx="5731510" cy="1508125"/>
+          <wp:inline distT="0" distB="0" distL="0" distR="0" wp14:anchorId="48467149" wp14:editId="41D7C46A">
+            <wp:extent cx="5731510" cy="1699260"/>
             <wp:effectExtent l="0" t="0" r="2540" b="0"/>
-            <wp:docPr id="63" name="Картина 63"/>
+            <wp:docPr id="61" name="Картина 61"/>
             <wp:cNvGraphicFramePr>
               <a:graphicFrameLocks xmlns:a="http://schemas.openxmlformats.org/drawingml/2006/main" noChangeAspect="1"/>
             </wp:cNvGraphicFramePr>
@@ -18836,7 +18889,7 @@
                   <pic:spPr>
                     <a:xfrm>
                       <a:off x="0" y="0"/>
-                      <a:ext cx="5731510" cy="1508125"/>
+                      <a:ext cx="5731510" cy="1699260"/>
                     </a:xfrm>
                     <a:prstGeom prst="rect">
                       <a:avLst/>
@@ -18864,30 +18917,12 @@
           <w:lang w:val="bg-BG"/>
         </w:rPr>
       </w:pPr>
-      <w:bookmarkStart w:id="52" w:name="_Toc25262971"/>
+      <w:bookmarkStart w:id="52" w:name="_Toc25262970"/>
       <w:r>
         <w:rPr>
           <w:rStyle w:val="20"/>
         </w:rPr>
-        <w:t xml:space="preserve">Преглед на </w:t>
-      </w:r>
-      <w:r>
-        <w:rPr>
-          <w:rStyle w:val="20"/>
-        </w:rPr>
-        <w:t xml:space="preserve">решенията на всеки участник </w:t>
-      </w:r>
-      <w:r>
-        <w:rPr>
-          <w:rStyle w:val="20"/>
-        </w:rPr>
-        <w:t>в</w:t>
-      </w:r>
-      <w:r>
-        <w:rPr>
-          <w:rStyle w:val="20"/>
-        </w:rPr>
-        <w:t xml:space="preserve"> състезание</w:t>
+        <w:t>Преглед на всички  състезания</w:t>
       </w:r>
       <w:bookmarkEnd w:id="52"/>
       <w:r>
@@ -18895,30 +18930,37 @@
           <w:sz w:val="24"/>
           <w:szCs w:val="24"/>
         </w:rPr>
-        <w:t xml:space="preserve"> – от </w:t>
-      </w:r>
-      <w:r>
-        <w:rPr>
-          <w:sz w:val="24"/>
-          <w:szCs w:val="24"/>
-          <w:lang w:val="bg-BG"/>
-        </w:rPr>
-        <w:t>страницата в предишната точка, където се показват резултатите на всички участници кликнете върху името на избрания от Вас човек. Ще ви се покаже страница</w:t>
-      </w:r>
-      <w:r>
-        <w:rPr>
-          <w:sz w:val="24"/>
-          <w:szCs w:val="24"/>
-        </w:rPr>
-        <w:t>,</w:t>
-      </w:r>
-      <w:r>
-        <w:rPr>
-          <w:sz w:val="24"/>
-          <w:szCs w:val="24"/>
-          <w:lang w:val="bg-BG"/>
-        </w:rPr>
-        <w:t xml:space="preserve"> на която ще може да видите решенията му за всяка задача.</w:t>
+        <w:t xml:space="preserve"> - </w:t>
+      </w:r>
+      <w:r>
+        <w:rPr>
+          <w:sz w:val="24"/>
+          <w:szCs w:val="24"/>
+          <w:lang w:val="bg-BG"/>
+        </w:rPr>
+        <w:t>кликнете на „</w:t>
+      </w:r>
+      <w:r>
+        <w:rPr>
+          <w:sz w:val="24"/>
+          <w:szCs w:val="24"/>
+        </w:rPr>
+        <w:t>Administration/All contests</w:t>
+      </w:r>
+      <w:r>
+        <w:rPr>
+          <w:sz w:val="24"/>
+          <w:szCs w:val="24"/>
+          <w:lang w:val="bg-BG"/>
+        </w:rPr>
+        <w:t>“</w:t>
+      </w:r>
+      <w:r>
+        <w:rPr>
+          <w:sz w:val="24"/>
+          <w:szCs w:val="24"/>
+        </w:rPr>
+        <w:t>.</w:t>
       </w:r>
     </w:p>
     <w:p>
@@ -18929,6 +18971,7 @@
         <w:rPr>
           <w:sz w:val="24"/>
           <w:szCs w:val="24"/>
+          <w:lang w:val="bg-BG"/>
         </w:rPr>
       </w:pPr>
       <w:r>
@@ -18938,10 +18981,10 @@
           <w:szCs w:val="24"/>
         </w:rPr>
         <w:drawing>
-          <wp:inline distT="0" distB="0" distL="0" distR="0" wp14:anchorId="12137D10" wp14:editId="6E67B779">
-            <wp:extent cx="5731510" cy="3456940"/>
+          <wp:inline distT="0" distB="0" distL="0" distR="0" wp14:anchorId="3E0F349A" wp14:editId="040F2087">
+            <wp:extent cx="5731510" cy="3017520"/>
             <wp:effectExtent l="0" t="0" r="2540" b="0"/>
-            <wp:docPr id="64" name="Картина 64"/>
+            <wp:docPr id="62" name="Картина 62"/>
             <wp:cNvGraphicFramePr>
               <a:graphicFrameLocks xmlns:a="http://schemas.openxmlformats.org/drawingml/2006/main" noChangeAspect="1"/>
             </wp:cNvGraphicFramePr>
@@ -18961,7 +19004,7 @@
                   <pic:spPr>
                     <a:xfrm>
                       <a:off x="0" y="0"/>
-                      <a:ext cx="5731510" cy="3456940"/>
+                      <a:ext cx="5731510" cy="3017520"/>
                     </a:xfrm>
                     <a:prstGeom prst="rect">
                       <a:avLst/>
@@ -18985,29 +19028,6 @@
           <w:lang w:val="bg-BG"/>
         </w:rPr>
       </w:pPr>
-      <w:r>
-        <w:rPr>
-          <w:sz w:val="24"/>
-          <w:szCs w:val="24"/>
-          <w:lang w:val="bg-BG"/>
-        </w:rPr>
-        <w:t>Ако кликнете на бутона „Details“</w:t>
-      </w:r>
-      <w:r>
-        <w:rPr>
-          <w:sz w:val="24"/>
-          <w:szCs w:val="24"/>
-        </w:rPr>
-        <w:t xml:space="preserve"> </w:t>
-      </w:r>
-      <w:r>
-        <w:rPr>
-          <w:sz w:val="24"/>
-          <w:szCs w:val="24"/>
-          <w:lang w:val="bg-BG"/>
-        </w:rPr>
-        <w:t>за някое от решенията може да видите информация за всички тестове и самия код.</w:t>
-      </w:r>
     </w:p>
     <w:p>
       <w:pPr>
@@ -19017,16 +19037,14 @@
         <w:rPr>
           <w:sz w:val="24"/>
           <w:szCs w:val="24"/>
-          <w:lang w:val="bg-BG"/>
-        </w:rPr>
-      </w:pPr>
-      <w:r>
-        <w:rPr>
-          <w:sz w:val="24"/>
-          <w:szCs w:val="24"/>
-          <w:lang w:val="bg-BG"/>
-        </w:rPr>
-        <w:t>Така изглежда част от тази страница.</w:t>
+        </w:rPr>
+      </w:pPr>
+      <w:r>
+        <w:rPr>
+          <w:sz w:val="24"/>
+          <w:szCs w:val="24"/>
+        </w:rPr>
+        <w:t>Ако кликнете върху името на някое от състезанията може да видите страницата с резултатите на всички участвали в състезанието.</w:t>
       </w:r>
     </w:p>
     <w:p>
@@ -19048,10 +19066,10 @@
         </w:rPr>
         <w:lastRenderedPageBreak/>
         <w:drawing>
-          <wp:inline distT="0" distB="0" distL="0" distR="0" wp14:anchorId="120EE66B" wp14:editId="004E7207">
-            <wp:extent cx="5731510" cy="4488180"/>
-            <wp:effectExtent l="0" t="0" r="2540" b="7620"/>
-            <wp:docPr id="65" name="Картина 65"/>
+          <wp:inline distT="0" distB="0" distL="0" distR="0" wp14:anchorId="37CAA33D" wp14:editId="5CAD6408">
+            <wp:extent cx="5731510" cy="1508125"/>
+            <wp:effectExtent l="0" t="0" r="2540" b="0"/>
+            <wp:docPr id="63" name="Картина 63"/>
             <wp:cNvGraphicFramePr>
               <a:graphicFrameLocks xmlns:a="http://schemas.openxmlformats.org/drawingml/2006/main" noChangeAspect="1"/>
             </wp:cNvGraphicFramePr>
@@ -19071,7 +19089,7 @@
                   <pic:spPr>
                     <a:xfrm>
                       <a:off x="0" y="0"/>
-                      <a:ext cx="5731510" cy="4488180"/>
+                      <a:ext cx="5731510" cy="1508125"/>
                     </a:xfrm>
                     <a:prstGeom prst="rect">
                       <a:avLst/>
@@ -19099,12 +19117,30 @@
           <w:lang w:val="bg-BG"/>
         </w:rPr>
       </w:pPr>
-      <w:bookmarkStart w:id="53" w:name="_Toc25262972"/>
+      <w:bookmarkStart w:id="53" w:name="_Toc25262971"/>
       <w:r>
         <w:rPr>
           <w:rStyle w:val="20"/>
         </w:rPr>
-        <w:t>Преглед на всички ученици</w:t>
+        <w:t xml:space="preserve">Преглед на </w:t>
+      </w:r>
+      <w:r>
+        <w:rPr>
+          <w:rStyle w:val="20"/>
+        </w:rPr>
+        <w:t xml:space="preserve">решенията на всеки участник </w:t>
+      </w:r>
+      <w:r>
+        <w:rPr>
+          <w:rStyle w:val="20"/>
+        </w:rPr>
+        <w:t>в</w:t>
+      </w:r>
+      <w:r>
+        <w:rPr>
+          <w:rStyle w:val="20"/>
+        </w:rPr>
+        <w:t xml:space="preserve"> състезание</w:t>
       </w:r>
       <w:bookmarkEnd w:id="53"/>
       <w:r>
@@ -19112,30 +19148,30 @@
           <w:sz w:val="24"/>
           <w:szCs w:val="24"/>
         </w:rPr>
-        <w:t xml:space="preserve"> - </w:t>
-      </w:r>
-      <w:r>
-        <w:rPr>
-          <w:sz w:val="24"/>
-          <w:szCs w:val="24"/>
-          <w:lang w:val="bg-BG"/>
-        </w:rPr>
-        <w:t>кликнете на „</w:t>
-      </w:r>
-      <w:r>
-        <w:rPr>
-          <w:sz w:val="24"/>
-          <w:szCs w:val="24"/>
-        </w:rPr>
-        <w:t>Administration/</w:t>
-      </w:r>
-      <w:r>
-        <w:rPr>
-          <w:sz w:val="24"/>
-          <w:szCs w:val="24"/>
-          <w:lang w:val="bg-BG"/>
-        </w:rPr>
-        <w:t>Students“. Може да филтрирате учениците по клас и паралелка.</w:t>
+        <w:t xml:space="preserve"> – от </w:t>
+      </w:r>
+      <w:r>
+        <w:rPr>
+          <w:sz w:val="24"/>
+          <w:szCs w:val="24"/>
+          <w:lang w:val="bg-BG"/>
+        </w:rPr>
+        <w:t>страницата в предишната точка, където се показват резултатите на всички участници кликнете върху името на избрания от Вас човек. Ще ви се покаже страница</w:t>
+      </w:r>
+      <w:r>
+        <w:rPr>
+          <w:sz w:val="24"/>
+          <w:szCs w:val="24"/>
+        </w:rPr>
+        <w:t>,</w:t>
+      </w:r>
+      <w:r>
+        <w:rPr>
+          <w:sz w:val="24"/>
+          <w:szCs w:val="24"/>
+          <w:lang w:val="bg-BG"/>
+        </w:rPr>
+        <w:t xml:space="preserve"> на която ще може да видите решенията му за всяка задача.</w:t>
       </w:r>
     </w:p>
     <w:p>
@@ -19155,10 +19191,10 @@
           <w:szCs w:val="24"/>
         </w:rPr>
         <w:drawing>
-          <wp:inline distT="0" distB="0" distL="0" distR="0" wp14:anchorId="6B85199F" wp14:editId="3005CC15">
-            <wp:extent cx="5731510" cy="1869440"/>
+          <wp:inline distT="0" distB="0" distL="0" distR="0" wp14:anchorId="12137D10" wp14:editId="6E67B779">
+            <wp:extent cx="5731510" cy="3456940"/>
             <wp:effectExtent l="0" t="0" r="2540" b="0"/>
-            <wp:docPr id="66" name="Картина 66"/>
+            <wp:docPr id="64" name="Картина 64"/>
             <wp:cNvGraphicFramePr>
               <a:graphicFrameLocks xmlns:a="http://schemas.openxmlformats.org/drawingml/2006/main" noChangeAspect="1"/>
             </wp:cNvGraphicFramePr>
@@ -19178,7 +19214,7 @@
                   <pic:spPr>
                     <a:xfrm>
                       <a:off x="0" y="0"/>
-                      <a:ext cx="5731510" cy="1869440"/>
+                      <a:ext cx="5731510" cy="3456940"/>
                     </a:xfrm>
                     <a:prstGeom prst="rect">
                       <a:avLst/>
@@ -19206,93 +19242,24 @@
         <w:rPr>
           <w:sz w:val="24"/>
           <w:szCs w:val="24"/>
-        </w:rPr>
-        <w:t xml:space="preserve">Като имате възможност да редактирате или да </w:t>
-      </w:r>
-      <w:r>
-        <w:rPr>
-          <w:sz w:val="24"/>
-          <w:szCs w:val="24"/>
-          <w:lang w:val="bg-BG"/>
-        </w:rPr>
-        <w:t>изтриете ученик от системата.</w:t>
-      </w:r>
-    </w:p>
-    <w:p>
-      <w:pPr>
-        <w:pStyle w:val="a3"/>
-        <w:numPr>
-          <w:ilvl w:val="0"/>
-          <w:numId w:val="12"/>
-        </w:numPr>
-        <w:ind w:left="0"/>
-        <w:jc w:val="both"/>
-        <w:rPr>
-          <w:sz w:val="24"/>
-          <w:szCs w:val="24"/>
-          <w:lang w:val="bg-BG"/>
-        </w:rPr>
-      </w:pPr>
-      <w:bookmarkStart w:id="54" w:name="_Toc25262973"/>
-      <w:r>
-        <w:rPr>
-          <w:rStyle w:val="20"/>
-        </w:rPr>
-        <w:t>Преглед</w:t>
-      </w:r>
-      <w:r>
-        <w:rPr>
-          <w:rStyle w:val="20"/>
-        </w:rPr>
-        <w:t xml:space="preserve"> на резултатите на учениците</w:t>
-      </w:r>
-      <w:bookmarkEnd w:id="54"/>
-      <w:r>
-        <w:rPr>
-          <w:sz w:val="24"/>
-          <w:szCs w:val="24"/>
-          <w:lang w:val="bg-BG"/>
-        </w:rPr>
-        <w:t xml:space="preserve"> – от страницата </w:t>
-      </w:r>
-      <w:r>
-        <w:rPr>
-          <w:sz w:val="24"/>
-          <w:szCs w:val="24"/>
-        </w:rPr>
-        <w:t>в</w:t>
-      </w:r>
-      <w:r>
-        <w:rPr>
-          <w:sz w:val="24"/>
-          <w:szCs w:val="24"/>
-          <w:lang w:val="bg-BG"/>
-        </w:rPr>
-        <w:t xml:space="preserve"> предишн</w:t>
-      </w:r>
-      <w:r>
-        <w:rPr>
-          <w:sz w:val="24"/>
-          <w:szCs w:val="24"/>
-          <w:lang w:val="bg-BG"/>
-        </w:rPr>
-        <w:t xml:space="preserve">ата точка, ако кликнете върху име на ученик ще Ви се визуализира страница с всички състезания </w:t>
-      </w:r>
-      <w:r>
-        <w:rPr>
-          <w:sz w:val="24"/>
-          <w:szCs w:val="24"/>
-          <w:lang w:val="bg-BG"/>
-        </w:rPr>
-        <w:t>и упражнения, в които е участвал</w:t>
-      </w:r>
-      <w:r>
-        <w:rPr>
-          <w:sz w:val="24"/>
-          <w:szCs w:val="24"/>
-          <w:lang w:val="bg-BG"/>
-        </w:rPr>
-        <w:t>.</w:t>
+          <w:lang w:val="bg-BG"/>
+        </w:rPr>
+        <w:t>Ако кликнете на бутона „Details“</w:t>
+      </w:r>
+      <w:r>
+        <w:rPr>
+          <w:sz w:val="24"/>
+          <w:szCs w:val="24"/>
+        </w:rPr>
+        <w:t xml:space="preserve"> </w:t>
+      </w:r>
+      <w:r>
+        <w:rPr>
+          <w:sz w:val="24"/>
+          <w:szCs w:val="24"/>
+          <w:lang w:val="bg-BG"/>
+        </w:rPr>
+        <w:t>за някое от решенията може да видите информация за всички тестове и самия код.</w:t>
       </w:r>
     </w:p>
     <w:p>
@@ -19303,6 +19270,27 @@
         <w:rPr>
           <w:sz w:val="24"/>
           <w:szCs w:val="24"/>
+          <w:lang w:val="bg-BG"/>
+        </w:rPr>
+      </w:pPr>
+      <w:r>
+        <w:rPr>
+          <w:sz w:val="24"/>
+          <w:szCs w:val="24"/>
+          <w:lang w:val="bg-BG"/>
+        </w:rPr>
+        <w:t>Така изглежда част от тази страница.</w:t>
+      </w:r>
+    </w:p>
+    <w:p>
+      <w:pPr>
+        <w:pStyle w:val="a3"/>
+        <w:ind w:left="0"/>
+        <w:jc w:val="both"/>
+        <w:rPr>
+          <w:sz w:val="24"/>
+          <w:szCs w:val="24"/>
+          <w:lang w:val="bg-BG"/>
         </w:rPr>
       </w:pPr>
       <w:r>
@@ -19313,10 +19301,10 @@
         </w:rPr>
         <w:lastRenderedPageBreak/>
         <w:drawing>
-          <wp:inline distT="0" distB="0" distL="0" distR="0" wp14:anchorId="0A572D27" wp14:editId="7DC165BC">
-            <wp:extent cx="5731510" cy="1727835"/>
-            <wp:effectExtent l="0" t="0" r="2540" b="5715"/>
-            <wp:docPr id="70" name="Картина 70"/>
+          <wp:inline distT="0" distB="0" distL="0" distR="0" wp14:anchorId="120EE66B" wp14:editId="004E7207">
+            <wp:extent cx="5731510" cy="4488180"/>
+            <wp:effectExtent l="0" t="0" r="2540" b="7620"/>
+            <wp:docPr id="65" name="Картина 65"/>
             <wp:cNvGraphicFramePr>
               <a:graphicFrameLocks xmlns:a="http://schemas.openxmlformats.org/drawingml/2006/main" noChangeAspect="1"/>
             </wp:cNvGraphicFramePr>
@@ -19336,7 +19324,7 @@
                   <pic:spPr>
                     <a:xfrm>
                       <a:off x="0" y="0"/>
-                      <a:ext cx="5731510" cy="1727835"/>
+                      <a:ext cx="5731510" cy="4488180"/>
                     </a:xfrm>
                     <a:prstGeom prst="rect">
                       <a:avLst/>
@@ -19352,52 +19340,55 @@
     <w:p>
       <w:pPr>
         <w:pStyle w:val="a3"/>
+        <w:numPr>
+          <w:ilvl w:val="0"/>
+          <w:numId w:val="12"/>
+        </w:numPr>
         <w:ind w:left="0"/>
         <w:jc w:val="both"/>
         <w:rPr>
           <w:sz w:val="24"/>
           <w:szCs w:val="24"/>
-        </w:rPr>
-      </w:pPr>
-      <w:r>
-        <w:rPr>
-          <w:sz w:val="24"/>
-          <w:szCs w:val="24"/>
-          <w:lang w:val="bg-BG"/>
-        </w:rPr>
-        <w:t>Ако</w:t>
-      </w:r>
-      <w:r>
-        <w:rPr>
-          <w:sz w:val="24"/>
-          <w:szCs w:val="24"/>
-          <w:lang w:val="bg-BG"/>
-        </w:rPr>
-        <w:t xml:space="preserve"> кликнете</w:t>
-      </w:r>
-      <w:r>
-        <w:rPr>
-          <w:sz w:val="24"/>
-          <w:szCs w:val="24"/>
-          <w:lang w:val="bg-BG"/>
-        </w:rPr>
-        <w:t xml:space="preserve"> </w:t>
-      </w:r>
-      <w:r>
-        <w:rPr>
-          <w:sz w:val="24"/>
-          <w:szCs w:val="24"/>
-          <w:lang w:val="bg-BG"/>
-        </w:rPr>
-        <w:t>върху името на състезанието можете да видите</w:t>
-      </w:r>
-      <w:r>
-        <w:rPr>
-          <w:sz w:val="24"/>
-          <w:szCs w:val="24"/>
-          <w:lang w:val="bg-BG"/>
-        </w:rPr>
-        <w:t xml:space="preserve"> и неговите решения за всяка задача.</w:t>
+          <w:lang w:val="bg-BG"/>
+        </w:rPr>
+      </w:pPr>
+      <w:bookmarkStart w:id="54" w:name="_Toc25262972"/>
+      <w:r>
+        <w:rPr>
+          <w:rStyle w:val="20"/>
+        </w:rPr>
+        <w:t>Преглед на всички ученици</w:t>
+      </w:r>
+      <w:bookmarkEnd w:id="54"/>
+      <w:r>
+        <w:rPr>
+          <w:sz w:val="24"/>
+          <w:szCs w:val="24"/>
+        </w:rPr>
+        <w:t xml:space="preserve"> - </w:t>
+      </w:r>
+      <w:r>
+        <w:rPr>
+          <w:sz w:val="24"/>
+          <w:szCs w:val="24"/>
+          <w:lang w:val="bg-BG"/>
+        </w:rPr>
+        <w:t>кликнете на „</w:t>
+      </w:r>
+      <w:r>
+        <w:rPr>
+          <w:sz w:val="24"/>
+          <w:szCs w:val="24"/>
+        </w:rPr>
+        <w:t>Administration/</w:t>
+      </w:r>
+      <w:r>
+        <w:rPr>
+          <w:sz w:val="24"/>
+          <w:szCs w:val="24"/>
+          <w:lang w:val="bg-BG"/>
+        </w:rPr>
+        <w:t>Students“. Може да филтрирате учениците по клас и паралелка.</w:t>
       </w:r>
     </w:p>
     <w:p>
@@ -19417,10 +19408,10 @@
           <w:szCs w:val="24"/>
         </w:rPr>
         <w:drawing>
-          <wp:inline distT="0" distB="0" distL="0" distR="0" wp14:anchorId="60EA47BE" wp14:editId="47BF7E6F">
-            <wp:extent cx="5731510" cy="2568575"/>
-            <wp:effectExtent l="0" t="0" r="2540" b="3175"/>
-            <wp:docPr id="69" name="Картина 69"/>
+          <wp:inline distT="0" distB="0" distL="0" distR="0" wp14:anchorId="6B85199F" wp14:editId="3005CC15">
+            <wp:extent cx="5731510" cy="1869440"/>
+            <wp:effectExtent l="0" t="0" r="2540" b="0"/>
+            <wp:docPr id="66" name="Картина 66"/>
             <wp:cNvGraphicFramePr>
               <a:graphicFrameLocks xmlns:a="http://schemas.openxmlformats.org/drawingml/2006/main" noChangeAspect="1"/>
             </wp:cNvGraphicFramePr>
@@ -19440,7 +19431,7 @@
                   <pic:spPr>
                     <a:xfrm>
                       <a:off x="0" y="0"/>
-                      <a:ext cx="5731510" cy="2568575"/>
+                      <a:ext cx="5731510" cy="1869440"/>
                     </a:xfrm>
                     <a:prstGeom prst="rect">
                       <a:avLst/>
@@ -19461,8 +19452,101 @@
         <w:rPr>
           <w:sz w:val="24"/>
           <w:szCs w:val="24"/>
-        </w:rPr>
-      </w:pPr>
+          <w:lang w:val="bg-BG"/>
+        </w:rPr>
+      </w:pPr>
+      <w:r>
+        <w:rPr>
+          <w:sz w:val="24"/>
+          <w:szCs w:val="24"/>
+        </w:rPr>
+        <w:t xml:space="preserve">Като имате възможност да редактирате или да </w:t>
+      </w:r>
+      <w:r>
+        <w:rPr>
+          <w:sz w:val="24"/>
+          <w:szCs w:val="24"/>
+          <w:lang w:val="bg-BG"/>
+        </w:rPr>
+        <w:t>изтриете ученик от системата.</w:t>
+      </w:r>
+    </w:p>
+    <w:p>
+      <w:pPr>
+        <w:pStyle w:val="a3"/>
+        <w:numPr>
+          <w:ilvl w:val="0"/>
+          <w:numId w:val="12"/>
+        </w:numPr>
+        <w:ind w:left="0"/>
+        <w:jc w:val="both"/>
+        <w:rPr>
+          <w:sz w:val="24"/>
+          <w:szCs w:val="24"/>
+          <w:lang w:val="bg-BG"/>
+        </w:rPr>
+      </w:pPr>
+      <w:bookmarkStart w:id="55" w:name="_Toc25262973"/>
+      <w:r>
+        <w:rPr>
+          <w:rStyle w:val="20"/>
+        </w:rPr>
+        <w:t>Преглед</w:t>
+      </w:r>
+      <w:r>
+        <w:rPr>
+          <w:rStyle w:val="20"/>
+        </w:rPr>
+        <w:t xml:space="preserve"> на резултатите на учениците</w:t>
+      </w:r>
+      <w:bookmarkEnd w:id="55"/>
+      <w:r>
+        <w:rPr>
+          <w:sz w:val="24"/>
+          <w:szCs w:val="24"/>
+          <w:lang w:val="bg-BG"/>
+        </w:rPr>
+        <w:t xml:space="preserve"> – от страницата </w:t>
+      </w:r>
+      <w:r>
+        <w:rPr>
+          <w:sz w:val="24"/>
+          <w:szCs w:val="24"/>
+        </w:rPr>
+        <w:t>в</w:t>
+      </w:r>
+      <w:r>
+        <w:rPr>
+          <w:sz w:val="24"/>
+          <w:szCs w:val="24"/>
+          <w:lang w:val="bg-BG"/>
+        </w:rPr>
+        <w:t xml:space="preserve"> предишн</w:t>
+      </w:r>
+      <w:r>
+        <w:rPr>
+          <w:sz w:val="24"/>
+          <w:szCs w:val="24"/>
+          <w:lang w:val="bg-BG"/>
+        </w:rPr>
+        <w:t xml:space="preserve">ата точка, ако кликнете върху име на ученик ще Ви се визуализира страница с всички състезания </w:t>
+      </w:r>
+      <w:r>
+        <w:rPr>
+          <w:sz w:val="24"/>
+          <w:szCs w:val="24"/>
+          <w:lang w:val="bg-BG"/>
+        </w:rPr>
+        <w:t>и упражнения, в които е участвал</w:t>
+      </w:r>
+      <w:r>
+        <w:rPr>
+          <w:sz w:val="24"/>
+          <w:szCs w:val="24"/>
+          <w:lang w:val="bg-BG"/>
+        </w:rPr>
+        <w:t>.</w:t>
+      </w:r>
     </w:p>
     <w:p>
       <w:pPr>
@@ -19476,48 +19560,16 @@
       </w:pPr>
       <w:r>
         <w:rPr>
-          <w:sz w:val="24"/>
-          <w:szCs w:val="24"/>
-        </w:rPr>
-        <w:t>Ако кликнете на “Practice results” ще видите всички резултати от упражнения на ученика и  за всяко упражение п</w:t>
-      </w:r>
-      <w:r>
-        <w:rPr>
-          <w:sz w:val="24"/>
-          <w:szCs w:val="24"/>
-        </w:rPr>
-        <w:t>ак ще може да виждате решенията, както е показано</w:t>
-      </w:r>
-      <w:r>
-        <w:rPr>
-          <w:sz w:val="24"/>
-          <w:szCs w:val="24"/>
-        </w:rPr>
-        <w:t xml:space="preserve"> по-горе в документа. Аналогично е на резултатите от състезанията на ученика.</w:t>
-      </w:r>
-    </w:p>
-    <w:p>
-      <w:pPr>
-        <w:pStyle w:val="a3"/>
-        <w:ind w:left="0"/>
-        <w:jc w:val="both"/>
-        <w:rPr>
-          <w:sz w:val="24"/>
-          <w:szCs w:val="24"/>
-          <w:lang w:val="bg-BG"/>
-        </w:rPr>
-      </w:pPr>
-      <w:r>
-        <w:rPr>
           <w:noProof/>
           <w:sz w:val="24"/>
           <w:szCs w:val="24"/>
         </w:rPr>
+        <w:lastRenderedPageBreak/>
         <w:drawing>
-          <wp:inline distT="0" distB="0" distL="0" distR="0" wp14:anchorId="2B155456" wp14:editId="69F8A19C">
-            <wp:extent cx="5731510" cy="2426970"/>
-            <wp:effectExtent l="0" t="0" r="2540" b="0"/>
-            <wp:docPr id="71" name="Картина 71"/>
+          <wp:inline distT="0" distB="0" distL="0" distR="0" wp14:anchorId="0A572D27" wp14:editId="7DC165BC">
+            <wp:extent cx="5731510" cy="1727835"/>
+            <wp:effectExtent l="0" t="0" r="2540" b="5715"/>
+            <wp:docPr id="70" name="Картина 70"/>
             <wp:cNvGraphicFramePr>
               <a:graphicFrameLocks xmlns:a="http://schemas.openxmlformats.org/drawingml/2006/main" noChangeAspect="1"/>
             </wp:cNvGraphicFramePr>
@@ -19537,7 +19589,7 @@
                   <pic:spPr>
                     <a:xfrm>
                       <a:off x="0" y="0"/>
-                      <a:ext cx="5731510" cy="2426970"/>
+                      <a:ext cx="5731510" cy="1727835"/>
                     </a:xfrm>
                     <a:prstGeom prst="rect">
                       <a:avLst/>
@@ -19553,55 +19605,52 @@
     <w:p>
       <w:pPr>
         <w:pStyle w:val="a3"/>
-        <w:numPr>
-          <w:ilvl w:val="0"/>
-          <w:numId w:val="12"/>
-        </w:numPr>
         <w:ind w:left="0"/>
         <w:jc w:val="both"/>
         <w:rPr>
           <w:sz w:val="24"/>
           <w:szCs w:val="24"/>
-          <w:lang w:val="bg-BG"/>
-        </w:rPr>
-      </w:pPr>
-      <w:bookmarkStart w:id="55" w:name="_Toc25262974"/>
-      <w:r>
-        <w:rPr>
-          <w:rStyle w:val="20"/>
-        </w:rPr>
-        <w:t>Преглед на всички мнения за системата изпратени от потребителите</w:t>
-      </w:r>
-      <w:bookmarkEnd w:id="55"/>
-      <w:r>
-        <w:rPr>
-          <w:sz w:val="24"/>
-          <w:szCs w:val="24"/>
-          <w:lang w:val="bg-BG"/>
-        </w:rPr>
-        <w:t xml:space="preserve"> – кликнете на „</w:t>
-      </w:r>
-      <w:r>
-        <w:rPr>
-          <w:sz w:val="24"/>
-          <w:szCs w:val="24"/>
-        </w:rPr>
-        <w:t>Feedbacks</w:t>
-      </w:r>
-      <w:r>
-        <w:rPr>
-          <w:sz w:val="24"/>
-          <w:szCs w:val="24"/>
-          <w:lang w:val="bg-BG"/>
-        </w:rPr>
-        <w:t>“</w:t>
-      </w:r>
-      <w:r>
-        <w:rPr>
-          <w:sz w:val="24"/>
-          <w:szCs w:val="24"/>
-        </w:rPr>
-        <w:t>.</w:t>
+        </w:rPr>
+      </w:pPr>
+      <w:r>
+        <w:rPr>
+          <w:sz w:val="24"/>
+          <w:szCs w:val="24"/>
+          <w:lang w:val="bg-BG"/>
+        </w:rPr>
+        <w:t>Ако</w:t>
+      </w:r>
+      <w:r>
+        <w:rPr>
+          <w:sz w:val="24"/>
+          <w:szCs w:val="24"/>
+          <w:lang w:val="bg-BG"/>
+        </w:rPr>
+        <w:t xml:space="preserve"> кликнете</w:t>
+      </w:r>
+      <w:r>
+        <w:rPr>
+          <w:sz w:val="24"/>
+          <w:szCs w:val="24"/>
+          <w:lang w:val="bg-BG"/>
+        </w:rPr>
+        <w:t xml:space="preserve"> </w:t>
+      </w:r>
+      <w:r>
+        <w:rPr>
+          <w:sz w:val="24"/>
+          <w:szCs w:val="24"/>
+          <w:lang w:val="bg-BG"/>
+        </w:rPr>
+        <w:t>върху името на състезанието можете да видите</w:t>
+      </w:r>
+      <w:r>
+        <w:rPr>
+          <w:sz w:val="24"/>
+          <w:szCs w:val="24"/>
+          <w:lang w:val="bg-BG"/>
+        </w:rPr>
+        <w:t xml:space="preserve"> и неговите решения за всяка задача.</w:t>
       </w:r>
     </w:p>
     <w:p>
@@ -19612,7 +19661,6 @@
         <w:rPr>
           <w:sz w:val="24"/>
           <w:szCs w:val="24"/>
-          <w:lang w:val="bg-BG"/>
         </w:rPr>
       </w:pPr>
       <w:r>
@@ -19621,12 +19669,11 @@
           <w:sz w:val="24"/>
           <w:szCs w:val="24"/>
         </w:rPr>
-        <w:lastRenderedPageBreak/>
         <w:drawing>
-          <wp:inline distT="0" distB="0" distL="0" distR="0" wp14:anchorId="431D7186" wp14:editId="3CAE3EB1">
-            <wp:extent cx="5731510" cy="2300605"/>
-            <wp:effectExtent l="0" t="0" r="2540" b="4445"/>
-            <wp:docPr id="73" name="Картина 73"/>
+          <wp:inline distT="0" distB="0" distL="0" distR="0" wp14:anchorId="60EA47BE" wp14:editId="47BF7E6F">
+            <wp:extent cx="5731510" cy="2568575"/>
+            <wp:effectExtent l="0" t="0" r="2540" b="3175"/>
+            <wp:docPr id="69" name="Картина 69"/>
             <wp:cNvGraphicFramePr>
               <a:graphicFrameLocks xmlns:a="http://schemas.openxmlformats.org/drawingml/2006/main" noChangeAspect="1"/>
             </wp:cNvGraphicFramePr>
@@ -19646,7 +19693,7 @@
                   <pic:spPr>
                     <a:xfrm>
                       <a:off x="0" y="0"/>
-                      <a:ext cx="5731510" cy="2300605"/>
+                      <a:ext cx="5731510" cy="2568575"/>
                     </a:xfrm>
                     <a:prstGeom prst="rect">
                       <a:avLst/>
@@ -19667,124 +19714,8 @@
         <w:rPr>
           <w:sz w:val="24"/>
           <w:szCs w:val="24"/>
-          <w:lang w:val="bg-BG"/>
-        </w:rPr>
-      </w:pPr>
-      <w:r>
-        <w:rPr>
-          <w:sz w:val="24"/>
-          <w:szCs w:val="24"/>
-        </w:rPr>
-        <w:t>Като ако натиснете бутона във форма на кошче</w:t>
-      </w:r>
-      <w:r>
-        <w:rPr>
-          <w:sz w:val="24"/>
-          <w:szCs w:val="24"/>
-          <w:lang w:val="bg-BG"/>
-        </w:rPr>
-        <w:t>,</w:t>
-      </w:r>
-      <w:r>
-        <w:rPr>
-          <w:sz w:val="24"/>
-          <w:szCs w:val="24"/>
-        </w:rPr>
-        <w:t xml:space="preserve"> може да изтриете мнението.</w:t>
-      </w:r>
-    </w:p>
-    <w:p>
-      <w:pPr>
-        <w:pStyle w:val="a3"/>
-        <w:numPr>
-          <w:ilvl w:val="0"/>
-          <w:numId w:val="12"/>
-        </w:numPr>
-        <w:ind w:left="0"/>
-        <w:jc w:val="both"/>
-        <w:rPr>
-          <w:sz w:val="24"/>
-          <w:szCs w:val="24"/>
-          <w:lang w:val="bg-BG"/>
-        </w:rPr>
-      </w:pPr>
-      <w:bookmarkStart w:id="56" w:name="_Toc25262975"/>
-      <w:r>
-        <w:rPr>
-          <w:rStyle w:val="20"/>
-        </w:rPr>
-        <w:t>Добавяне на администратор</w:t>
-      </w:r>
-      <w:bookmarkEnd w:id="56"/>
-      <w:r>
-        <w:rPr>
-          <w:sz w:val="24"/>
-          <w:szCs w:val="24"/>
-          <w:lang w:val="bg-BG"/>
-        </w:rPr>
-        <w:t xml:space="preserve"> – от иконката за настройки кликнете на „</w:t>
-      </w:r>
-      <w:r>
-        <w:rPr>
-          <w:sz w:val="24"/>
-          <w:szCs w:val="24"/>
-        </w:rPr>
-        <w:t>Add administrator</w:t>
-      </w:r>
-      <w:r>
-        <w:rPr>
-          <w:sz w:val="24"/>
-          <w:szCs w:val="24"/>
-          <w:lang w:val="bg-BG"/>
-        </w:rPr>
-        <w:t>“</w:t>
-      </w:r>
-      <w:r>
-        <w:rPr>
-          <w:sz w:val="24"/>
-          <w:szCs w:val="24"/>
-        </w:rPr>
-        <w:t>.</w:t>
-      </w:r>
-      <w:r>
-        <w:rPr>
-          <w:sz w:val="24"/>
-          <w:szCs w:val="24"/>
-          <w:lang w:val="bg-BG"/>
-        </w:rPr>
-        <w:t xml:space="preserve"> В полето „</w:t>
-      </w:r>
-      <w:r>
-        <w:rPr>
-          <w:rFonts w:ascii="Segoe UI" w:hAnsi="Segoe UI" w:cs="Segoe UI"/>
-          <w:shd w:val="clear" w:color="auto" w:fill="FFFFFF"/>
-        </w:rPr>
-        <w:t>Confirm your password</w:t>
-      </w:r>
-      <w:r>
-        <w:rPr>
-          <w:sz w:val="24"/>
-          <w:szCs w:val="24"/>
-          <w:lang w:val="bg-BG"/>
-        </w:rPr>
-        <w:t xml:space="preserve">“ трябва да въведете вашата парола. Това се прави със цел </w:t>
-      </w:r>
-      <w:r>
-        <w:rPr>
-          <w:sz w:val="24"/>
-          <w:szCs w:val="24"/>
-          <w:lang w:val="bg-BG"/>
-        </w:rPr>
-        <w:t>сигурност</w:t>
-      </w:r>
-      <w:r>
-        <w:rPr>
-          <w:sz w:val="24"/>
-          <w:szCs w:val="24"/>
-          <w:lang w:val="bg-BG"/>
-        </w:rPr>
-        <w:t>.</w:t>
-      </w:r>
+        </w:rPr>
+      </w:pPr>
     </w:p>
     <w:p>
       <w:pPr>
@@ -19794,6 +19725,38 @@
         <w:rPr>
           <w:sz w:val="24"/>
           <w:szCs w:val="24"/>
+        </w:rPr>
+      </w:pPr>
+      <w:r>
+        <w:rPr>
+          <w:sz w:val="24"/>
+          <w:szCs w:val="24"/>
+        </w:rPr>
+        <w:t>Ако кликнете на “Practice results” ще видите всички резултати от упражнения на ученика и  за всяко упражение п</w:t>
+      </w:r>
+      <w:r>
+        <w:rPr>
+          <w:sz w:val="24"/>
+          <w:szCs w:val="24"/>
+        </w:rPr>
+        <w:t>ак ще може да виждате решенията, както е показано</w:t>
+      </w:r>
+      <w:r>
+        <w:rPr>
+          <w:sz w:val="24"/>
+          <w:szCs w:val="24"/>
+        </w:rPr>
+        <w:t xml:space="preserve"> по-горе в документа. Аналогично е на резултатите от състезанията на ученика.</w:t>
+      </w:r>
+    </w:p>
+    <w:p>
+      <w:pPr>
+        <w:pStyle w:val="a3"/>
+        <w:ind w:left="0"/>
+        <w:jc w:val="both"/>
+        <w:rPr>
+          <w:sz w:val="24"/>
+          <w:szCs w:val="24"/>
           <w:lang w:val="bg-BG"/>
         </w:rPr>
       </w:pPr>
@@ -19804,10 +19767,10 @@
           <w:szCs w:val="24"/>
         </w:rPr>
         <w:drawing>
-          <wp:inline distT="0" distB="0" distL="0" distR="0" wp14:anchorId="6CF296CD" wp14:editId="64FF8801">
-            <wp:extent cx="5731510" cy="2710180"/>
+          <wp:inline distT="0" distB="0" distL="0" distR="0" wp14:anchorId="2B155456" wp14:editId="69F8A19C">
+            <wp:extent cx="5731510" cy="2426970"/>
             <wp:effectExtent l="0" t="0" r="2540" b="0"/>
-            <wp:docPr id="74" name="Картина 74"/>
+            <wp:docPr id="71" name="Картина 71"/>
             <wp:cNvGraphicFramePr>
               <a:graphicFrameLocks xmlns:a="http://schemas.openxmlformats.org/drawingml/2006/main" noChangeAspect="1"/>
             </wp:cNvGraphicFramePr>
@@ -19827,7 +19790,7 @@
                   <pic:spPr>
                     <a:xfrm>
                       <a:off x="0" y="0"/>
-                      <a:ext cx="5731510" cy="2710180"/>
+                      <a:ext cx="5731510" cy="2426970"/>
                     </a:xfrm>
                     <a:prstGeom prst="rect">
                       <a:avLst/>
@@ -19855,104 +19818,41 @@
           <w:lang w:val="bg-BG"/>
         </w:rPr>
       </w:pPr>
-      <w:bookmarkStart w:id="57" w:name="_Toc25262976"/>
+      <w:bookmarkStart w:id="56" w:name="_Toc25262974"/>
       <w:r>
         <w:rPr>
           <w:rStyle w:val="20"/>
         </w:rPr>
-        <w:t>Премахване на администратор</w:t>
-      </w:r>
-      <w:bookmarkEnd w:id="57"/>
-      <w:r>
-        <w:rPr>
-          <w:sz w:val="24"/>
-          <w:szCs w:val="24"/>
-        </w:rPr>
-        <w:t xml:space="preserve"> - </w:t>
-      </w:r>
-      <w:r>
-        <w:rPr>
-          <w:sz w:val="24"/>
-          <w:szCs w:val="24"/>
-          <w:lang w:val="bg-BG"/>
-        </w:rPr>
-        <w:t>от иконката за настройки кликнете на „</w:t>
-      </w:r>
-      <w:r>
-        <w:rPr>
-          <w:sz w:val="24"/>
-          <w:szCs w:val="24"/>
-        </w:rPr>
-        <w:t>Remove administrator</w:t>
-      </w:r>
-      <w:r>
-        <w:rPr>
-          <w:sz w:val="24"/>
-          <w:szCs w:val="24"/>
-          <w:lang w:val="bg-BG"/>
-        </w:rPr>
-        <w:t>“.</w:t>
-      </w:r>
-      <w:r>
-        <w:rPr>
-          <w:sz w:val="24"/>
-          <w:szCs w:val="24"/>
-          <w:lang w:val="bg-BG"/>
-        </w:rPr>
-        <w:t xml:space="preserve"> В полето „</w:t>
-      </w:r>
-      <w:r>
-        <w:rPr>
-          <w:rFonts w:ascii="Segoe UI" w:hAnsi="Segoe UI" w:cs="Segoe UI"/>
-          <w:shd w:val="clear" w:color="auto" w:fill="FFFFFF"/>
-        </w:rPr>
-        <w:t>Confirm your password</w:t>
-      </w:r>
-      <w:r>
-        <w:rPr>
-          <w:sz w:val="24"/>
-          <w:szCs w:val="24"/>
-          <w:lang w:val="bg-BG"/>
-        </w:rPr>
-        <w:t>“ трябва да въведете В</w:t>
-      </w:r>
-      <w:r>
-        <w:rPr>
-          <w:sz w:val="24"/>
-          <w:szCs w:val="24"/>
-          <w:lang w:val="bg-BG"/>
-        </w:rPr>
-        <w:t xml:space="preserve">ашата парола. Това се прави </w:t>
-      </w:r>
-      <w:r>
-        <w:rPr>
-          <w:sz w:val="24"/>
-          <w:szCs w:val="24"/>
-          <w:lang w:val="bg-BG"/>
-        </w:rPr>
-        <w:t>с</w:t>
-      </w:r>
-      <w:r>
-        <w:rPr>
-          <w:sz w:val="24"/>
-          <w:szCs w:val="24"/>
-          <w:lang w:val="bg-BG"/>
-        </w:rPr>
-        <w:t xml:space="preserve"> цел </w:t>
-      </w:r>
-      <w:r>
-        <w:rPr>
-          <w:sz w:val="24"/>
-          <w:szCs w:val="24"/>
-          <w:lang w:val="bg-BG"/>
-        </w:rPr>
-        <w:t>сигурност</w:t>
-      </w:r>
-      <w:r>
-        <w:rPr>
-          <w:sz w:val="24"/>
-          <w:szCs w:val="24"/>
-          <w:lang w:val="bg-BG"/>
+        <w:t>Преглед на всички мнения за системата изпратени от потребителите</w:t>
+      </w:r>
+      <w:bookmarkEnd w:id="56"/>
+      <w:r>
+        <w:rPr>
+          <w:sz w:val="24"/>
+          <w:szCs w:val="24"/>
+          <w:lang w:val="bg-BG"/>
+        </w:rPr>
+        <w:t xml:space="preserve"> – кликнете на „</w:t>
+      </w:r>
+      <w:r>
+        <w:rPr>
+          <w:sz w:val="24"/>
+          <w:szCs w:val="24"/>
+        </w:rPr>
+        <w:t>Feedbacks</w:t>
+      </w:r>
+      <w:r>
+        <w:rPr>
+          <w:sz w:val="24"/>
+          <w:szCs w:val="24"/>
+          <w:lang w:val="bg-BG"/>
+        </w:rPr>
+        <w:t>“</w:t>
+      </w:r>
+      <w:r>
+        <w:rPr>
+          <w:sz w:val="24"/>
+          <w:szCs w:val="24"/>
         </w:rPr>
         <w:t>.</w:t>
       </w:r>
@@ -19976,10 +19876,10 @@
         </w:rPr>
         <w:lastRenderedPageBreak/>
         <w:drawing>
-          <wp:inline distT="0" distB="0" distL="0" distR="0" wp14:anchorId="2FE95B5B" wp14:editId="0F5683EE">
-            <wp:extent cx="5731510" cy="2736850"/>
-            <wp:effectExtent l="0" t="0" r="2540" b="6350"/>
-            <wp:docPr id="75" name="Картина 75"/>
+          <wp:inline distT="0" distB="0" distL="0" distR="0" wp14:anchorId="431D7186" wp14:editId="3CAE3EB1">
+            <wp:extent cx="5731510" cy="2300605"/>
+            <wp:effectExtent l="0" t="0" r="2540" b="4445"/>
+            <wp:docPr id="73" name="Картина 73"/>
             <wp:cNvGraphicFramePr>
               <a:graphicFrameLocks xmlns:a="http://schemas.openxmlformats.org/drawingml/2006/main" noChangeAspect="1"/>
             </wp:cNvGraphicFramePr>
@@ -19999,6 +19899,359 @@
                   <pic:spPr>
                     <a:xfrm>
                       <a:off x="0" y="0"/>
+                      <a:ext cx="5731510" cy="2300605"/>
+                    </a:xfrm>
+                    <a:prstGeom prst="rect">
+                      <a:avLst/>
+                    </a:prstGeom>
+                  </pic:spPr>
+                </pic:pic>
+              </a:graphicData>
+            </a:graphic>
+          </wp:inline>
+        </w:drawing>
+      </w:r>
+    </w:p>
+    <w:p>
+      <w:pPr>
+        <w:pStyle w:val="a3"/>
+        <w:ind w:left="0"/>
+        <w:jc w:val="both"/>
+        <w:rPr>
+          <w:sz w:val="24"/>
+          <w:szCs w:val="24"/>
+          <w:lang w:val="bg-BG"/>
+        </w:rPr>
+      </w:pPr>
+      <w:r>
+        <w:rPr>
+          <w:sz w:val="24"/>
+          <w:szCs w:val="24"/>
+        </w:rPr>
+        <w:t>Като ако натиснете бутона във форма на кошче</w:t>
+      </w:r>
+      <w:r>
+        <w:rPr>
+          <w:sz w:val="24"/>
+          <w:szCs w:val="24"/>
+          <w:lang w:val="bg-BG"/>
+        </w:rPr>
+        <w:t>,</w:t>
+      </w:r>
+      <w:r>
+        <w:rPr>
+          <w:sz w:val="24"/>
+          <w:szCs w:val="24"/>
+        </w:rPr>
+        <w:t xml:space="preserve"> може да изтриете мнението.</w:t>
+      </w:r>
+    </w:p>
+    <w:p>
+      <w:pPr>
+        <w:pStyle w:val="a3"/>
+        <w:numPr>
+          <w:ilvl w:val="0"/>
+          <w:numId w:val="12"/>
+        </w:numPr>
+        <w:ind w:left="0"/>
+        <w:jc w:val="both"/>
+        <w:rPr>
+          <w:sz w:val="24"/>
+          <w:szCs w:val="24"/>
+          <w:lang w:val="bg-BG"/>
+        </w:rPr>
+      </w:pPr>
+      <w:bookmarkStart w:id="57" w:name="_Toc25262975"/>
+      <w:r>
+        <w:rPr>
+          <w:rStyle w:val="20"/>
+        </w:rPr>
+        <w:t>Добавяне на администратор</w:t>
+      </w:r>
+      <w:bookmarkEnd w:id="57"/>
+      <w:r>
+        <w:rPr>
+          <w:sz w:val="24"/>
+          <w:szCs w:val="24"/>
+          <w:lang w:val="bg-BG"/>
+        </w:rPr>
+        <w:t xml:space="preserve"> – от иконката за настройки кликнете на „</w:t>
+      </w:r>
+      <w:r>
+        <w:rPr>
+          <w:sz w:val="24"/>
+          <w:szCs w:val="24"/>
+        </w:rPr>
+        <w:t>Add administrator</w:t>
+      </w:r>
+      <w:r>
+        <w:rPr>
+          <w:sz w:val="24"/>
+          <w:szCs w:val="24"/>
+          <w:lang w:val="bg-BG"/>
+        </w:rPr>
+        <w:t>“</w:t>
+      </w:r>
+      <w:r>
+        <w:rPr>
+          <w:sz w:val="24"/>
+          <w:szCs w:val="24"/>
+        </w:rPr>
+        <w:t>.</w:t>
+      </w:r>
+      <w:r>
+        <w:rPr>
+          <w:sz w:val="24"/>
+          <w:szCs w:val="24"/>
+          <w:lang w:val="bg-BG"/>
+        </w:rPr>
+        <w:t xml:space="preserve"> В полето „</w:t>
+      </w:r>
+      <w:r>
+        <w:rPr>
+          <w:rFonts w:ascii="Segoe UI" w:hAnsi="Segoe UI" w:cs="Segoe UI"/>
+          <w:shd w:val="clear" w:color="auto" w:fill="FFFFFF"/>
+        </w:rPr>
+        <w:t>Confirm your password</w:t>
+      </w:r>
+      <w:r>
+        <w:rPr>
+          <w:sz w:val="24"/>
+          <w:szCs w:val="24"/>
+          <w:lang w:val="bg-BG"/>
+        </w:rPr>
+        <w:t xml:space="preserve">“ трябва да въведете вашата парола. Това се прави със цел </w:t>
+      </w:r>
+      <w:r>
+        <w:rPr>
+          <w:sz w:val="24"/>
+          <w:szCs w:val="24"/>
+          <w:lang w:val="bg-BG"/>
+        </w:rPr>
+        <w:t>сигурност</w:t>
+      </w:r>
+      <w:r>
+        <w:rPr>
+          <w:sz w:val="24"/>
+          <w:szCs w:val="24"/>
+          <w:lang w:val="bg-BG"/>
+        </w:rPr>
+        <w:t>.</w:t>
+      </w:r>
+    </w:p>
+    <w:p>
+      <w:pPr>
+        <w:pStyle w:val="a3"/>
+        <w:ind w:left="0"/>
+        <w:jc w:val="both"/>
+        <w:rPr>
+          <w:sz w:val="24"/>
+          <w:szCs w:val="24"/>
+          <w:lang w:val="bg-BG"/>
+        </w:rPr>
+      </w:pPr>
+      <w:r>
+        <w:rPr>
+          <w:noProof/>
+          <w:sz w:val="24"/>
+          <w:szCs w:val="24"/>
+        </w:rPr>
+        <w:drawing>
+          <wp:inline distT="0" distB="0" distL="0" distR="0" wp14:anchorId="6CF296CD" wp14:editId="64FF8801">
+            <wp:extent cx="5731510" cy="2710180"/>
+            <wp:effectExtent l="0" t="0" r="2540" b="0"/>
+            <wp:docPr id="74" name="Картина 74"/>
+            <wp:cNvGraphicFramePr>
+              <a:graphicFrameLocks xmlns:a="http://schemas.openxmlformats.org/drawingml/2006/main" noChangeAspect="1"/>
+            </wp:cNvGraphicFramePr>
+            <a:graphic xmlns:a="http://schemas.openxmlformats.org/drawingml/2006/main">
+              <a:graphicData uri="http://schemas.openxmlformats.org/drawingml/2006/picture">
+                <pic:pic xmlns:pic="http://schemas.openxmlformats.org/drawingml/2006/picture">
+                  <pic:nvPicPr>
+                    <pic:cNvPr id="1" name=""/>
+                    <pic:cNvPicPr/>
+                  </pic:nvPicPr>
+                  <pic:blipFill>
+                    <a:blip r:embed="rId83"/>
+                    <a:stretch>
+                      <a:fillRect/>
+                    </a:stretch>
+                  </pic:blipFill>
+                  <pic:spPr>
+                    <a:xfrm>
+                      <a:off x="0" y="0"/>
+                      <a:ext cx="5731510" cy="2710180"/>
+                    </a:xfrm>
+                    <a:prstGeom prst="rect">
+                      <a:avLst/>
+                    </a:prstGeom>
+                  </pic:spPr>
+                </pic:pic>
+              </a:graphicData>
+            </a:graphic>
+          </wp:inline>
+        </w:drawing>
+      </w:r>
+    </w:p>
+    <w:p>
+      <w:pPr>
+        <w:pStyle w:val="a3"/>
+        <w:numPr>
+          <w:ilvl w:val="0"/>
+          <w:numId w:val="12"/>
+        </w:numPr>
+        <w:ind w:left="0"/>
+        <w:jc w:val="both"/>
+        <w:rPr>
+          <w:sz w:val="24"/>
+          <w:szCs w:val="24"/>
+          <w:lang w:val="bg-BG"/>
+        </w:rPr>
+      </w:pPr>
+      <w:bookmarkStart w:id="58" w:name="_Toc25262976"/>
+      <w:r>
+        <w:rPr>
+          <w:rStyle w:val="20"/>
+        </w:rPr>
+        <w:t>Премахване на администратор</w:t>
+      </w:r>
+      <w:bookmarkEnd w:id="58"/>
+      <w:r>
+        <w:rPr>
+          <w:sz w:val="24"/>
+          <w:szCs w:val="24"/>
+        </w:rPr>
+        <w:t xml:space="preserve"> - </w:t>
+      </w:r>
+      <w:r>
+        <w:rPr>
+          <w:sz w:val="24"/>
+          <w:szCs w:val="24"/>
+          <w:lang w:val="bg-BG"/>
+        </w:rPr>
+        <w:t>от иконката за настройки кликнете на „</w:t>
+      </w:r>
+      <w:r>
+        <w:rPr>
+          <w:sz w:val="24"/>
+          <w:szCs w:val="24"/>
+        </w:rPr>
+        <w:t>Remove administrator</w:t>
+      </w:r>
+      <w:r>
+        <w:rPr>
+          <w:sz w:val="24"/>
+          <w:szCs w:val="24"/>
+          <w:lang w:val="bg-BG"/>
+        </w:rPr>
+        <w:t>“.</w:t>
+      </w:r>
+      <w:r>
+        <w:rPr>
+          <w:sz w:val="24"/>
+          <w:szCs w:val="24"/>
+          <w:lang w:val="bg-BG"/>
+        </w:rPr>
+        <w:t xml:space="preserve"> В полето „</w:t>
+      </w:r>
+      <w:r>
+        <w:rPr>
+          <w:rFonts w:ascii="Segoe UI" w:hAnsi="Segoe UI" w:cs="Segoe UI"/>
+          <w:shd w:val="clear" w:color="auto" w:fill="FFFFFF"/>
+        </w:rPr>
+        <w:t>Confirm your password</w:t>
+      </w:r>
+      <w:r>
+        <w:rPr>
+          <w:sz w:val="24"/>
+          <w:szCs w:val="24"/>
+          <w:lang w:val="bg-BG"/>
+        </w:rPr>
+        <w:t>“ трябва да въведете В</w:t>
+      </w:r>
+      <w:r>
+        <w:rPr>
+          <w:sz w:val="24"/>
+          <w:szCs w:val="24"/>
+          <w:lang w:val="bg-BG"/>
+        </w:rPr>
+        <w:t xml:space="preserve">ашата парола. Това се прави </w:t>
+      </w:r>
+      <w:r>
+        <w:rPr>
+          <w:sz w:val="24"/>
+          <w:szCs w:val="24"/>
+          <w:lang w:val="bg-BG"/>
+        </w:rPr>
+        <w:t>с</w:t>
+      </w:r>
+      <w:r>
+        <w:rPr>
+          <w:sz w:val="24"/>
+          <w:szCs w:val="24"/>
+          <w:lang w:val="bg-BG"/>
+        </w:rPr>
+        <w:t xml:space="preserve"> цел </w:t>
+      </w:r>
+      <w:r>
+        <w:rPr>
+          <w:sz w:val="24"/>
+          <w:szCs w:val="24"/>
+          <w:lang w:val="bg-BG"/>
+        </w:rPr>
+        <w:t>сигурност</w:t>
+      </w:r>
+      <w:r>
+        <w:rPr>
+          <w:sz w:val="24"/>
+          <w:szCs w:val="24"/>
+          <w:lang w:val="bg-BG"/>
+        </w:rPr>
+        <w:t>.</w:t>
+      </w:r>
+    </w:p>
+    <w:p>
+      <w:pPr>
+        <w:pStyle w:val="a3"/>
+        <w:ind w:left="0"/>
+        <w:jc w:val="both"/>
+        <w:rPr>
+          <w:sz w:val="24"/>
+          <w:szCs w:val="24"/>
+          <w:lang w:val="bg-BG"/>
+        </w:rPr>
+      </w:pPr>
+      <w:r>
+        <w:rPr>
+          <w:noProof/>
+          <w:sz w:val="24"/>
+          <w:szCs w:val="24"/>
+        </w:rPr>
+        <w:lastRenderedPageBreak/>
+        <w:drawing>
+          <wp:inline distT="0" distB="0" distL="0" distR="0" wp14:anchorId="2FE95B5B" wp14:editId="0F5683EE">
+            <wp:extent cx="5731510" cy="2736850"/>
+            <wp:effectExtent l="0" t="0" r="2540" b="6350"/>
+            <wp:docPr id="75" name="Картина 75"/>
+            <wp:cNvGraphicFramePr>
+              <a:graphicFrameLocks xmlns:a="http://schemas.openxmlformats.org/drawingml/2006/main" noChangeAspect="1"/>
+            </wp:cNvGraphicFramePr>
+            <a:graphic xmlns:a="http://schemas.openxmlformats.org/drawingml/2006/main">
+              <a:graphicData uri="http://schemas.openxmlformats.org/drawingml/2006/picture">
+                <pic:pic xmlns:pic="http://schemas.openxmlformats.org/drawingml/2006/picture">
+                  <pic:nvPicPr>
+                    <pic:cNvPr id="1" name=""/>
+                    <pic:cNvPicPr/>
+                  </pic:nvPicPr>
+                  <pic:blipFill>
+                    <a:blip r:embed="rId84"/>
+                    <a:stretch>
+                      <a:fillRect/>
+                    </a:stretch>
+                  </pic:blipFill>
+                  <pic:spPr>
+                    <a:xfrm>
+                      <a:off x="0" y="0"/>
                       <a:ext cx="5731510" cy="2736850"/>
                     </a:xfrm>
                     <a:prstGeom prst="rect">
@@ -20044,11 +20297,11 @@
           <w:numId w:val="26"/>
         </w:numPr>
       </w:pPr>
-      <w:bookmarkStart w:id="58" w:name="_Toc25262977"/>
+      <w:bookmarkStart w:id="59" w:name="_Toc25262977"/>
       <w:r>
         <w:t>Роли в системата</w:t>
       </w:r>
-      <w:bookmarkEnd w:id="58"/>
+      <w:bookmarkEnd w:id="59"/>
     </w:p>
     <w:p>
       <w:pPr>
@@ -20206,11 +20459,11 @@
           <w:numId w:val="28"/>
         </w:numPr>
       </w:pPr>
-      <w:bookmarkStart w:id="59" w:name="_Toc25262978"/>
+      <w:bookmarkStart w:id="60" w:name="_Toc25262978"/>
       <w:r>
         <w:t>Нерегистрирал се потребител</w:t>
       </w:r>
-      <w:bookmarkEnd w:id="59"/>
+      <w:bookmarkEnd w:id="60"/>
     </w:p>
     <w:p>
       <w:pPr>
@@ -20230,15 +20483,7 @@
         <w:rPr>
           <w:lang w:val="bg-BG"/>
         </w:rPr>
-        <w:t>,</w:t>
-      </w:r>
-      <w:bookmarkStart w:id="60" w:name="_GoBack"/>
-      <w:bookmarkEnd w:id="60"/>
-      <w:r>
-        <w:rPr>
-          <w:lang w:val="bg-BG"/>
-        </w:rPr>
-        <w:t xml:space="preserve"> ако вече има създаден акаунт</w:t>
+        <w:t>, ако вече има създаден акаунт</w:t>
       </w:r>
     </w:p>
     <w:p>
@@ -24815,7 +25060,7 @@
 </file>
 
 <file path=customXml/itemProps1.xml><?xml version="1.0" encoding="utf-8"?>
-<ds:datastoreItem xmlns:ds="http://schemas.openxmlformats.org/officeDocument/2006/customXml" ds:itemID="{F24E5EC1-CBC0-4B12-A7DB-8396CCD6F7A8}">
+<ds:datastoreItem xmlns:ds="http://schemas.openxmlformats.org/officeDocument/2006/customXml" ds:itemID="{58AB7CBA-18C2-44B5-9635-9897673B9081}">
   <ds:schemaRefs>
     <ds:schemaRef ds:uri="http://schemas.openxmlformats.org/officeDocument/2006/bibliography"/>
   </ds:schemaRefs>

</xml_diff>